<commit_message>
DELTA 3.13.17.126 korrastatud kood
</commit_message>
<xml_diff>
--- a/doc/Delta Outlook seadistamise juhend.docx
+++ b/doc/Delta Outlook seadistamise juhend.docx
@@ -1,14 +1,121 @@
 
 <file path=word/document.xml><?xml version="1.0" encoding="utf-8"?>
-<w:document xmlns:ve="http://schemas.openxmlformats.org/markup-compatibility/2006" xmlns:o="urn:schemas-microsoft-com:office:office" xmlns:r="http://schemas.openxmlformats.org/officeDocument/2006/relationships" xmlns:m="http://schemas.openxmlformats.org/officeDocument/2006/math" xmlns:v="urn:schemas-microsoft-com:vml" xmlns:wp="http://schemas.openxmlformats.org/drawingml/2006/wordprocessingDrawing" xmlns:w10="urn:schemas-microsoft-com:office:word" xmlns:w="http://schemas.openxmlformats.org/wordprocessingml/2006/main" xmlns:wne="http://schemas.microsoft.com/office/word/2006/wordml">
+<w:document xmlns:wpc="http://schemas.microsoft.com/office/word/2010/wordprocessingCanvas" xmlns:mc="http://schemas.openxmlformats.org/markup-compatibility/2006" xmlns:o="urn:schemas-microsoft-com:office:office" xmlns:r="http://schemas.openxmlformats.org/officeDocument/2006/relationships" xmlns:m="http://schemas.openxmlformats.org/officeDocument/2006/math" xmlns:v="urn:schemas-microsoft-com:vml" xmlns:wp14="http://schemas.microsoft.com/office/word/2010/wordprocessingDrawing" xmlns:wp="http://schemas.openxmlformats.org/drawingml/2006/wordprocessingDrawing" xmlns:w10="urn:schemas-microsoft-com:office:word" xmlns:w="http://schemas.openxmlformats.org/wordprocessingml/2006/main" xmlns:w14="http://schemas.microsoft.com/office/word/2010/wordml" xmlns:wpg="http://schemas.microsoft.com/office/word/2010/wordprocessingGroup" xmlns:wpi="http://schemas.microsoft.com/office/word/2010/wordprocessingInk" xmlns:wne="http://schemas.microsoft.com/office/word/2006/wordml" xmlns:wps="http://schemas.microsoft.com/office/word/2010/wordprocessingShape" mc:Ignorable="w14 wp14">
   <w:body>
     <w:p>
       <w:pPr>
-        <w:pStyle w:val="Heading11"/>
+        <w:pStyle w:val="Title"/>
       </w:pPr>
       <w:bookmarkStart w:id="0" w:name="_Toc261457991"/>
       <w:bookmarkStart w:id="1" w:name="_Toc272745748"/>
+    </w:p>
+    <w:p>
+      <w:pPr>
+        <w:pStyle w:val="Title"/>
+      </w:pPr>
+    </w:p>
+    <w:p>
+      <w:pPr>
+        <w:pStyle w:val="Title"/>
+      </w:pPr>
+    </w:p>
+    <w:p>
+      <w:pPr>
+        <w:pStyle w:val="Title"/>
+      </w:pPr>
+    </w:p>
+    <w:p>
+      <w:pPr>
+        <w:pStyle w:val="Title"/>
+      </w:pPr>
+    </w:p>
+    <w:p>
+      <w:pPr>
+        <w:pStyle w:val="Title"/>
+      </w:pPr>
+    </w:p>
+    <w:p>
+      <w:pPr>
+        <w:pStyle w:val="Title"/>
+      </w:pPr>
+      <w:bookmarkStart w:id="2" w:name="_GoBack"/>
+      <w:bookmarkEnd w:id="2"/>
+    </w:p>
+    <w:p>
+      <w:pPr>
+        <w:pStyle w:val="Title"/>
+        <w:jc w:val="center"/>
+      </w:pPr>
       <w:r>
+        <w:t>Delta Outlook seadistamise juhend</w:t>
+      </w:r>
+    </w:p>
+    <w:p>
+      <w:r>
+        <w:rPr>
+          <w:noProof/>
+          <w:lang w:eastAsia="et-EE"/>
+        </w:rPr>
+        <w:drawing>
+          <wp:anchor distT="0" distB="0" distL="114300" distR="114300" simplePos="0" relativeHeight="251658240" behindDoc="0" locked="0" layoutInCell="1" allowOverlap="1">
+            <wp:simplePos x="897890" y="4253865"/>
+            <wp:positionH relativeFrom="margin">
+              <wp:align>center</wp:align>
+            </wp:positionH>
+            <wp:positionV relativeFrom="margin">
+              <wp:align>bottom</wp:align>
+            </wp:positionV>
+            <wp:extent cx="3497580" cy="2066925"/>
+            <wp:effectExtent l="0" t="0" r="0" b="0"/>
+            <wp:wrapSquare wrapText="bothSides"/>
+            <wp:docPr id="17" name="Picture 17" descr="http://www.struktuurifondid.ee/public/teavitamine/EL_Regionaalareng_horisontaal.jpg"/>
+            <wp:cNvGraphicFramePr/>
+            <a:graphic xmlns:a="http://schemas.openxmlformats.org/drawingml/2006/main">
+              <a:graphicData uri="http://schemas.openxmlformats.org/drawingml/2006/picture">
+                <pic:pic xmlns:pic="http://schemas.openxmlformats.org/drawingml/2006/picture">
+                  <pic:nvPicPr>
+                    <pic:cNvPr id="17" name="Picture 17" descr="http://www.struktuurifondid.ee/public/teavitamine/EL_Regionaalareng_horisontaal.jpg"/>
+                    <pic:cNvPicPr/>
+                  </pic:nvPicPr>
+                  <pic:blipFill>
+                    <a:blip r:embed="rId6">
+                      <a:extLst>
+                        <a:ext uri="{28A0092B-C50C-407E-A947-70E740481C1C}">
+                          <a14:useLocalDpi xmlns:a14="http://schemas.microsoft.com/office/drawing/2010/main" val="0"/>
+                        </a:ext>
+                      </a:extLst>
+                    </a:blip>
+                    <a:srcRect/>
+                    <a:stretch>
+                      <a:fillRect/>
+                    </a:stretch>
+                  </pic:blipFill>
+                  <pic:spPr bwMode="auto">
+                    <a:xfrm>
+                      <a:off x="0" y="0"/>
+                      <a:ext cx="3497580" cy="2066925"/>
+                    </a:xfrm>
+                    <a:prstGeom prst="rect">
+                      <a:avLst/>
+                    </a:prstGeom>
+                    <a:noFill/>
+                    <a:ln>
+                      <a:noFill/>
+                    </a:ln>
+                  </pic:spPr>
+                </pic:pic>
+              </a:graphicData>
+            </a:graphic>
+          </wp:anchor>
+        </w:drawing>
+      </w:r>
+    </w:p>
+    <w:p>
+      <w:pPr>
+        <w:pStyle w:val="Heading11"/>
+      </w:pPr>
+      <w:r>
+        <w:lastRenderedPageBreak/>
         <w:t>Outlooki seadistamine</w:t>
       </w:r>
       <w:bookmarkEnd w:id="0"/>
@@ -17,7 +124,7 @@
     <w:tbl>
       <w:tblPr>
         <w:tblW w:w="10173" w:type="dxa"/>
-        <w:tblLook w:val="04A0"/>
+        <w:tblLook w:val="04A0" w:firstRow="1" w:lastRow="0" w:firstColumn="1" w:lastColumn="0" w:noHBand="0" w:noVBand="1"/>
       </w:tblPr>
       <w:tblGrid>
         <w:gridCol w:w="237"/>
@@ -99,10 +206,10 @@
                           </pic:cNvPicPr>
                         </pic:nvPicPr>
                         <pic:blipFill>
-                          <a:blip r:embed="rId5" cstate="print">
+                          <a:blip r:embed="rId7" cstate="print">
                             <a:extLst>
                               <a:ext uri="{28A0092B-C50C-407E-A947-70E740481C1C}">
-                                <a14:useLocalDpi xmlns:a14="http://schemas.microsoft.com/office/drawing/2010/main" xmlns:wps="http://schemas.microsoft.com/office/word/2010/wordprocessingShape" xmlns:wpi="http://schemas.microsoft.com/office/word/2010/wordprocessingInk" xmlns:wpg="http://schemas.microsoft.com/office/word/2010/wordprocessingGroup" xmlns:w14="http://schemas.microsoft.com/office/word/2010/wordml" xmlns:w="http://schemas.openxmlformats.org/wordprocessingml/2006/main" xmlns:w10="urn:schemas-microsoft-com:office:word" xmlns:wp14="http://schemas.microsoft.com/office/word/2010/wordprocessingDrawing" xmlns:v="urn:schemas-microsoft-com:vml" xmlns:o="urn:schemas-microsoft-com:office:office" xmlns:mc="http://schemas.openxmlformats.org/markup-compatibility/2006" xmlns:wpc="http://schemas.microsoft.com/office/word/2010/wordprocessingCanvas" xmlns="" val="0"/>
+                                <a14:useLocalDpi xmlns:a14="http://schemas.microsoft.com/office/drawing/2010/main" val="0"/>
                               </a:ext>
                             </a:extLst>
                           </a:blip>
@@ -210,10 +317,10 @@
                           </pic:cNvPicPr>
                         </pic:nvPicPr>
                         <pic:blipFill>
-                          <a:blip r:embed="rId6" cstate="print">
+                          <a:blip r:embed="rId8" cstate="print">
                             <a:extLst>
                               <a:ext uri="{28A0092B-C50C-407E-A947-70E740481C1C}">
-                                <a14:useLocalDpi xmlns:a14="http://schemas.microsoft.com/office/drawing/2010/main" xmlns:wps="http://schemas.microsoft.com/office/word/2010/wordprocessingShape" xmlns:wpi="http://schemas.microsoft.com/office/word/2010/wordprocessingInk" xmlns:wpg="http://schemas.microsoft.com/office/word/2010/wordprocessingGroup" xmlns:w14="http://schemas.microsoft.com/office/word/2010/wordml" xmlns:w="http://schemas.openxmlformats.org/wordprocessingml/2006/main" xmlns:w10="urn:schemas-microsoft-com:office:word" xmlns:wp14="http://schemas.microsoft.com/office/word/2010/wordprocessingDrawing" xmlns:v="urn:schemas-microsoft-com:vml" xmlns:o="urn:schemas-microsoft-com:office:office" xmlns:mc="http://schemas.openxmlformats.org/markup-compatibility/2006" xmlns:wpc="http://schemas.microsoft.com/office/word/2010/wordprocessingCanvas" xmlns="" val="0"/>
+                                <a14:useLocalDpi xmlns:a14="http://schemas.microsoft.com/office/drawing/2010/main" val="0"/>
                               </a:ext>
                             </a:extLst>
                           </a:blip>
@@ -301,10 +408,10 @@
                           </pic:cNvPicPr>
                         </pic:nvPicPr>
                         <pic:blipFill>
-                          <a:blip r:embed="rId7" cstate="print">
+                          <a:blip r:embed="rId9" cstate="print">
                             <a:extLst>
                               <a:ext uri="{28A0092B-C50C-407E-A947-70E740481C1C}">
-                                <a14:useLocalDpi xmlns:a14="http://schemas.microsoft.com/office/drawing/2010/main" xmlns:wps="http://schemas.microsoft.com/office/word/2010/wordprocessingShape" xmlns:wpi="http://schemas.microsoft.com/office/word/2010/wordprocessingInk" xmlns:wpg="http://schemas.microsoft.com/office/word/2010/wordprocessingGroup" xmlns:w14="http://schemas.microsoft.com/office/word/2010/wordml" xmlns:w="http://schemas.openxmlformats.org/wordprocessingml/2006/main" xmlns:w10="urn:schemas-microsoft-com:office:word" xmlns:wp14="http://schemas.microsoft.com/office/word/2010/wordprocessingDrawing" xmlns:v="urn:schemas-microsoft-com:vml" xmlns:o="urn:schemas-microsoft-com:office:office" xmlns:mc="http://schemas.openxmlformats.org/markup-compatibility/2006" xmlns:wpc="http://schemas.microsoft.com/office/word/2010/wordprocessingCanvas" xmlns="" val="0"/>
+                                <a14:useLocalDpi xmlns:a14="http://schemas.microsoft.com/office/drawing/2010/main" val="0"/>
                               </a:ext>
                             </a:extLst>
                           </a:blip>
@@ -397,10 +504,10 @@
                           </pic:cNvPicPr>
                         </pic:nvPicPr>
                         <pic:blipFill>
-                          <a:blip r:embed="rId8" cstate="print">
+                          <a:blip r:embed="rId10" cstate="print">
                             <a:extLst>
                               <a:ext uri="{28A0092B-C50C-407E-A947-70E740481C1C}">
-                                <a14:useLocalDpi xmlns:a14="http://schemas.microsoft.com/office/drawing/2010/main" xmlns:wps="http://schemas.microsoft.com/office/word/2010/wordprocessingShape" xmlns:wpi="http://schemas.microsoft.com/office/word/2010/wordprocessingInk" xmlns:wpg="http://schemas.microsoft.com/office/word/2010/wordprocessingGroup" xmlns:w14="http://schemas.microsoft.com/office/word/2010/wordml" xmlns:w="http://schemas.openxmlformats.org/wordprocessingml/2006/main" xmlns:w10="urn:schemas-microsoft-com:office:word" xmlns:wp14="http://schemas.microsoft.com/office/word/2010/wordprocessingDrawing" xmlns:v="urn:schemas-microsoft-com:vml" xmlns:o="urn:schemas-microsoft-com:office:office" xmlns:mc="http://schemas.openxmlformats.org/markup-compatibility/2006" xmlns:wpc="http://schemas.microsoft.com/office/word/2010/wordprocessingCanvas" xmlns="" val="0"/>
+                                <a14:useLocalDpi xmlns:a14="http://schemas.microsoft.com/office/drawing/2010/main" val="0"/>
                               </a:ext>
                             </a:extLst>
                           </a:blip>
@@ -546,10 +653,10 @@
                           </pic:cNvPicPr>
                         </pic:nvPicPr>
                         <pic:blipFill>
-                          <a:blip r:embed="rId9" cstate="print">
+                          <a:blip r:embed="rId11" cstate="print">
                             <a:extLst>
                               <a:ext uri="{28A0092B-C50C-407E-A947-70E740481C1C}">
-                                <a14:useLocalDpi xmlns:a14="http://schemas.microsoft.com/office/drawing/2010/main" xmlns:wps="http://schemas.microsoft.com/office/word/2010/wordprocessingShape" xmlns:wpi="http://schemas.microsoft.com/office/word/2010/wordprocessingInk" xmlns:wpg="http://schemas.microsoft.com/office/word/2010/wordprocessingGroup" xmlns:w14="http://schemas.microsoft.com/office/word/2010/wordml" xmlns:w="http://schemas.openxmlformats.org/wordprocessingml/2006/main" xmlns:w10="urn:schemas-microsoft-com:office:word" xmlns:wp14="http://schemas.microsoft.com/office/word/2010/wordprocessingDrawing" xmlns:v="urn:schemas-microsoft-com:vml" xmlns:o="urn:schemas-microsoft-com:office:office" xmlns:mc="http://schemas.openxmlformats.org/markup-compatibility/2006" xmlns:wpc="http://schemas.microsoft.com/office/word/2010/wordprocessingCanvas" xmlns="" val="0"/>
+                                <a14:useLocalDpi xmlns:a14="http://schemas.microsoft.com/office/drawing/2010/main" val="0"/>
                               </a:ext>
                             </a:extLst>
                           </a:blip>
@@ -668,7 +775,7 @@
 </file>
 
 <file path=word/numbering.xml><?xml version="1.0" encoding="utf-8"?>
-<w:numbering xmlns:ve="http://schemas.openxmlformats.org/markup-compatibility/2006" xmlns:o="urn:schemas-microsoft-com:office:office" xmlns:r="http://schemas.openxmlformats.org/officeDocument/2006/relationships" xmlns:m="http://schemas.openxmlformats.org/officeDocument/2006/math" xmlns:v="urn:schemas-microsoft-com:vml" xmlns:wp="http://schemas.openxmlformats.org/drawingml/2006/wordprocessingDrawing" xmlns:w10="urn:schemas-microsoft-com:office:word" xmlns:w="http://schemas.openxmlformats.org/wordprocessingml/2006/main" xmlns:wne="http://schemas.microsoft.com/office/word/2006/wordml">
+<w:numbering xmlns:wpc="http://schemas.microsoft.com/office/word/2010/wordprocessingCanvas" xmlns:mc="http://schemas.openxmlformats.org/markup-compatibility/2006" xmlns:o="urn:schemas-microsoft-com:office:office" xmlns:r="http://schemas.openxmlformats.org/officeDocument/2006/relationships" xmlns:m="http://schemas.openxmlformats.org/officeDocument/2006/math" xmlns:v="urn:schemas-microsoft-com:vml" xmlns:wp14="http://schemas.microsoft.com/office/word/2010/wordprocessingDrawing" xmlns:wp="http://schemas.openxmlformats.org/drawingml/2006/wordprocessingDrawing" xmlns:w10="urn:schemas-microsoft-com:office:word" xmlns:w="http://schemas.openxmlformats.org/wordprocessingml/2006/main" xmlns:w14="http://schemas.microsoft.com/office/word/2010/wordml" xmlns:wpg="http://schemas.microsoft.com/office/word/2010/wordprocessingGroup" xmlns:wpi="http://schemas.microsoft.com/office/word/2010/wordprocessingInk" xmlns:wne="http://schemas.microsoft.com/office/word/2006/wordml" xmlns:wps="http://schemas.microsoft.com/office/word/2010/wordprocessingShape" mc:Ignorable="w14 wp14">
   <w:abstractNum w:abstractNumId="0">
     <w:nsid w:val="12656A56"/>
     <w:multiLevelType w:val="multilevel"/>
@@ -1133,7 +1240,7 @@
 </file>
 
 <file path=word/styles.xml><?xml version="1.0" encoding="utf-8"?>
-<w:styles xmlns:r="http://schemas.openxmlformats.org/officeDocument/2006/relationships" xmlns:w="http://schemas.openxmlformats.org/wordprocessingml/2006/main">
+<w:styles xmlns:mc="http://schemas.openxmlformats.org/markup-compatibility/2006" xmlns:r="http://schemas.openxmlformats.org/officeDocument/2006/relationships" xmlns:w="http://schemas.openxmlformats.org/wordprocessingml/2006/main" xmlns:w14="http://schemas.microsoft.com/office/word/2010/wordml" mc:Ignorable="w14">
   <w:docDefaults>
     <w:rPrDefault>
       <w:rPr>
@@ -1312,7 +1419,6 @@
     <w:uiPriority w:val="99"/>
     <w:semiHidden/>
     <w:unhideWhenUsed/>
-    <w:qFormat/>
     <w:tblPr>
       <w:tblInd w:w="0" w:type="dxa"/>
       <w:tblCellMar>
@@ -1558,6 +1664,517 @@
       <w:rFonts w:ascii="Tahoma" w:eastAsia="Times New Roman" w:hAnsi="Tahoma" w:cs="Tahoma"/>
       <w:sz w:val="16"/>
       <w:szCs w:val="16"/>
+      <w:lang w:eastAsia="ar-SA"/>
+    </w:rPr>
+  </w:style>
+  <w:style w:type="paragraph" w:styleId="Title">
+    <w:name w:val="Title"/>
+    <w:basedOn w:val="Normal"/>
+    <w:next w:val="Normal"/>
+    <w:link w:val="TitleChar"/>
+    <w:uiPriority w:val="10"/>
+    <w:qFormat/>
+    <w:rsid w:val="00892FD2"/>
+    <w:pPr>
+      <w:pBdr>
+        <w:bottom w:val="single" w:sz="8" w:space="4" w:color="4F81BD" w:themeColor="accent1"/>
+      </w:pBdr>
+      <w:spacing w:after="300"/>
+      <w:contextualSpacing/>
+    </w:pPr>
+    <w:rPr>
+      <w:rFonts w:asciiTheme="majorHAnsi" w:eastAsiaTheme="majorEastAsia" w:hAnsiTheme="majorHAnsi" w:cstheme="majorBidi"/>
+      <w:color w:val="17365D" w:themeColor="text2" w:themeShade="BF"/>
+      <w:spacing w:val="5"/>
+      <w:kern w:val="28"/>
+      <w:sz w:val="52"/>
+      <w:szCs w:val="52"/>
+    </w:rPr>
+  </w:style>
+  <w:style w:type="character" w:customStyle="1" w:styleId="TitleChar">
+    <w:name w:val="Title Char"/>
+    <w:basedOn w:val="DefaultParagraphFont"/>
+    <w:link w:val="Title"/>
+    <w:uiPriority w:val="10"/>
+    <w:rsid w:val="00892FD2"/>
+    <w:rPr>
+      <w:rFonts w:asciiTheme="majorHAnsi" w:eastAsiaTheme="majorEastAsia" w:hAnsiTheme="majorHAnsi" w:cstheme="majorBidi"/>
+      <w:color w:val="17365D" w:themeColor="text2" w:themeShade="BF"/>
+      <w:spacing w:val="5"/>
+      <w:kern w:val="28"/>
+      <w:sz w:val="52"/>
+      <w:szCs w:val="52"/>
+      <w:lang w:eastAsia="ar-SA"/>
+    </w:rPr>
+  </w:style>
+</w:styles>
+</file>
+
+<file path=word/stylesWithEffects.xml><?xml version="1.0" encoding="utf-8"?>
+<w:styles xmlns:wpc="http://schemas.microsoft.com/office/word/2010/wordprocessingCanvas" xmlns:mc="http://schemas.openxmlformats.org/markup-compatibility/2006" xmlns:o="urn:schemas-microsoft-com:office:office" xmlns:r="http://schemas.openxmlformats.org/officeDocument/2006/relationships" xmlns:m="http://schemas.openxmlformats.org/officeDocument/2006/math" xmlns:v="urn:schemas-microsoft-com:vml" xmlns:wp14="http://schemas.microsoft.com/office/word/2010/wordprocessingDrawing" xmlns:wp="http://schemas.openxmlformats.org/drawingml/2006/wordprocessingDrawing" xmlns:w10="urn:schemas-microsoft-com:office:word" xmlns:w="http://schemas.openxmlformats.org/wordprocessingml/2006/main" xmlns:w14="http://schemas.microsoft.com/office/word/2010/wordml" xmlns:wpg="http://schemas.microsoft.com/office/word/2010/wordprocessingGroup" xmlns:wpi="http://schemas.microsoft.com/office/word/2010/wordprocessingInk" xmlns:wne="http://schemas.microsoft.com/office/word/2006/wordml" xmlns:wps="http://schemas.microsoft.com/office/word/2010/wordprocessingShape" mc:Ignorable="w14 wp14">
+  <w:docDefaults>
+    <w:rPrDefault>
+      <w:rPr>
+        <w:rFonts w:asciiTheme="minorHAnsi" w:eastAsiaTheme="minorHAnsi" w:hAnsiTheme="minorHAnsi" w:cstheme="minorBidi"/>
+        <w:sz w:val="22"/>
+        <w:szCs w:val="22"/>
+        <w:lang w:val="et-EE" w:eastAsia="en-US" w:bidi="ar-SA"/>
+      </w:rPr>
+    </w:rPrDefault>
+    <w:pPrDefault>
+      <w:pPr>
+        <w:spacing w:after="200" w:line="276" w:lineRule="auto"/>
+      </w:pPr>
+    </w:pPrDefault>
+  </w:docDefaults>
+  <w:latentStyles w:defLockedState="0" w:defUIPriority="99" w:defSemiHidden="1" w:defUnhideWhenUsed="1" w:defQFormat="0" w:count="267">
+    <w:lsdException w:name="Normal" w:semiHidden="0" w:uiPriority="0" w:unhideWhenUsed="0" w:qFormat="1"/>
+    <w:lsdException w:name="heading 1" w:semiHidden="0" w:uiPriority="9" w:unhideWhenUsed="0" w:qFormat="1"/>
+    <w:lsdException w:name="heading 2" w:uiPriority="9" w:qFormat="1"/>
+    <w:lsdException w:name="heading 3" w:uiPriority="9" w:qFormat="1"/>
+    <w:lsdException w:name="heading 4" w:uiPriority="9" w:qFormat="1"/>
+    <w:lsdException w:name="heading 5" w:uiPriority="9" w:qFormat="1"/>
+    <w:lsdException w:name="heading 6" w:uiPriority="9" w:qFormat="1"/>
+    <w:lsdException w:name="heading 7" w:uiPriority="9" w:qFormat="1"/>
+    <w:lsdException w:name="heading 8" w:uiPriority="9" w:qFormat="1"/>
+    <w:lsdException w:name="heading 9" w:uiPriority="9" w:qFormat="1"/>
+    <w:lsdException w:name="toc 1" w:uiPriority="39"/>
+    <w:lsdException w:name="toc 2" w:uiPriority="39"/>
+    <w:lsdException w:name="toc 3" w:uiPriority="39"/>
+    <w:lsdException w:name="toc 4" w:uiPriority="39"/>
+    <w:lsdException w:name="toc 5" w:uiPriority="39"/>
+    <w:lsdException w:name="toc 6" w:uiPriority="39"/>
+    <w:lsdException w:name="toc 7" w:uiPriority="39"/>
+    <w:lsdException w:name="toc 8" w:uiPriority="39"/>
+    <w:lsdException w:name="toc 9" w:uiPriority="39"/>
+    <w:lsdException w:name="caption" w:uiPriority="35" w:qFormat="1"/>
+    <w:lsdException w:name="Title" w:semiHidden="0" w:uiPriority="10" w:unhideWhenUsed="0" w:qFormat="1"/>
+    <w:lsdException w:name="Default Paragraph Font" w:uiPriority="1"/>
+    <w:lsdException w:name="Subtitle" w:semiHidden="0" w:uiPriority="11" w:unhideWhenUsed="0" w:qFormat="1"/>
+    <w:lsdException w:name="Strong" w:semiHidden="0" w:uiPriority="22" w:unhideWhenUsed="0" w:qFormat="1"/>
+    <w:lsdException w:name="Emphasis" w:semiHidden="0" w:uiPriority="20" w:unhideWhenUsed="0" w:qFormat="1"/>
+    <w:lsdException w:name="Table Grid" w:semiHidden="0" w:uiPriority="59" w:unhideWhenUsed="0"/>
+    <w:lsdException w:name="Placeholder Text" w:unhideWhenUsed="0"/>
+    <w:lsdException w:name="No Spacing" w:semiHidden="0" w:uiPriority="1" w:unhideWhenUsed="0" w:qFormat="1"/>
+    <w:lsdException w:name="Light Shading" w:semiHidden="0" w:uiPriority="60" w:unhideWhenUsed="0"/>
+    <w:lsdException w:name="Light List" w:semiHidden="0" w:uiPriority="61" w:unhideWhenUsed="0"/>
+    <w:lsdException w:name="Light Grid" w:semiHidden="0" w:uiPriority="62" w:unhideWhenUsed="0"/>
+    <w:lsdException w:name="Medium Shading 1" w:semiHidden="0" w:uiPriority="63" w:unhideWhenUsed="0"/>
+    <w:lsdException w:name="Medium Shading 2" w:semiHidden="0" w:uiPriority="64" w:unhideWhenUsed="0"/>
+    <w:lsdException w:name="Medium List 1" w:semiHidden="0" w:uiPriority="65" w:unhideWhenUsed="0"/>
+    <w:lsdException w:name="Medium List 2" w:semiHidden="0" w:uiPriority="66" w:unhideWhenUsed="0"/>
+    <w:lsdException w:name="Medium Grid 1" w:semiHidden="0" w:uiPriority="67" w:unhideWhenUsed="0"/>
+    <w:lsdException w:name="Medium Grid 2" w:semiHidden="0" w:uiPriority="68" w:unhideWhenUsed="0"/>
+    <w:lsdException w:name="Medium Grid 3" w:semiHidden="0" w:uiPriority="69" w:unhideWhenUsed="0"/>
+    <w:lsdException w:name="Dark List" w:semiHidden="0" w:uiPriority="70" w:unhideWhenUsed="0"/>
+    <w:lsdException w:name="Colorful Shading" w:semiHidden="0" w:uiPriority="71" w:unhideWhenUsed="0"/>
+    <w:lsdException w:name="Colorful List" w:semiHidden="0" w:uiPriority="72" w:unhideWhenUsed="0"/>
+    <w:lsdException w:name="Colorful Grid" w:semiHidden="0" w:uiPriority="73" w:unhideWhenUsed="0"/>
+    <w:lsdException w:name="Light Shading Accent 1" w:semiHidden="0" w:uiPriority="60" w:unhideWhenUsed="0"/>
+    <w:lsdException w:name="Light List Accent 1" w:semiHidden="0" w:uiPriority="61" w:unhideWhenUsed="0"/>
+    <w:lsdException w:name="Light Grid Accent 1" w:semiHidden="0" w:uiPriority="62" w:unhideWhenUsed="0"/>
+    <w:lsdException w:name="Medium Shading 1 Accent 1" w:semiHidden="0" w:uiPriority="63" w:unhideWhenUsed="0"/>
+    <w:lsdException w:name="Medium Shading 2 Accent 1" w:semiHidden="0" w:uiPriority="64" w:unhideWhenUsed="0"/>
+    <w:lsdException w:name="Medium List 1 Accent 1" w:semiHidden="0" w:uiPriority="65" w:unhideWhenUsed="0"/>
+    <w:lsdException w:name="Revision" w:unhideWhenUsed="0"/>
+    <w:lsdException w:name="List Paragraph" w:semiHidden="0" w:uiPriority="34" w:unhideWhenUsed="0" w:qFormat="1"/>
+    <w:lsdException w:name="Quote" w:semiHidden="0" w:uiPriority="29" w:unhideWhenUsed="0" w:qFormat="1"/>
+    <w:lsdException w:name="Intense Quote" w:semiHidden="0" w:uiPriority="30" w:unhideWhenUsed="0" w:qFormat="1"/>
+    <w:lsdException w:name="Medium List 2 Accent 1" w:semiHidden="0" w:uiPriority="66" w:unhideWhenUsed="0"/>
+    <w:lsdException w:name="Medium Grid 1 Accent 1" w:semiHidden="0" w:uiPriority="67" w:unhideWhenUsed="0"/>
+    <w:lsdException w:name="Medium Grid 2 Accent 1" w:semiHidden="0" w:uiPriority="68" w:unhideWhenUsed="0"/>
+    <w:lsdException w:name="Medium Grid 3 Accent 1" w:semiHidden="0" w:uiPriority="69" w:unhideWhenUsed="0"/>
+    <w:lsdException w:name="Dark List Accent 1" w:semiHidden="0" w:uiPriority="70" w:unhideWhenUsed="0"/>
+    <w:lsdException w:name="Colorful Shading Accent 1" w:semiHidden="0" w:uiPriority="71" w:unhideWhenUsed="0"/>
+    <w:lsdException w:name="Colorful List Accent 1" w:semiHidden="0" w:uiPriority="72" w:unhideWhenUsed="0"/>
+    <w:lsdException w:name="Colorful Grid Accent 1" w:semiHidden="0" w:uiPriority="73" w:unhideWhenUsed="0"/>
+    <w:lsdException w:name="Light Shading Accent 2" w:semiHidden="0" w:uiPriority="60" w:unhideWhenUsed="0"/>
+    <w:lsdException w:name="Light List Accent 2" w:semiHidden="0" w:uiPriority="61" w:unhideWhenUsed="0"/>
+    <w:lsdException w:name="Light Grid Accent 2" w:semiHidden="0" w:uiPriority="62" w:unhideWhenUsed="0"/>
+    <w:lsdException w:name="Medium Shading 1 Accent 2" w:semiHidden="0" w:uiPriority="63" w:unhideWhenUsed="0"/>
+    <w:lsdException w:name="Medium Shading 2 Accent 2" w:semiHidden="0" w:uiPriority="64" w:unhideWhenUsed="0"/>
+    <w:lsdException w:name="Medium List 1 Accent 2" w:semiHidden="0" w:uiPriority="65" w:unhideWhenUsed="0"/>
+    <w:lsdException w:name="Medium List 2 Accent 2" w:semiHidden="0" w:uiPriority="66" w:unhideWhenUsed="0"/>
+    <w:lsdException w:name="Medium Grid 1 Accent 2" w:semiHidden="0" w:uiPriority="67" w:unhideWhenUsed="0"/>
+    <w:lsdException w:name="Medium Grid 2 Accent 2" w:semiHidden="0" w:uiPriority="68" w:unhideWhenUsed="0"/>
+    <w:lsdException w:name="Medium Grid 3 Accent 2" w:semiHidden="0" w:uiPriority="69" w:unhideWhenUsed="0"/>
+    <w:lsdException w:name="Dark List Accent 2" w:semiHidden="0" w:uiPriority="70" w:unhideWhenUsed="0"/>
+    <w:lsdException w:name="Colorful Shading Accent 2" w:semiHidden="0" w:uiPriority="71" w:unhideWhenUsed="0"/>
+    <w:lsdException w:name="Colorful List Accent 2" w:semiHidden="0" w:uiPriority="72" w:unhideWhenUsed="0"/>
+    <w:lsdException w:name="Colorful Grid Accent 2" w:semiHidden="0" w:uiPriority="73" w:unhideWhenUsed="0"/>
+    <w:lsdException w:name="Light Shading Accent 3" w:semiHidden="0" w:uiPriority="60" w:unhideWhenUsed="0"/>
+    <w:lsdException w:name="Light List Accent 3" w:semiHidden="0" w:uiPriority="61" w:unhideWhenUsed="0"/>
+    <w:lsdException w:name="Light Grid Accent 3" w:semiHidden="0" w:uiPriority="62" w:unhideWhenUsed="0"/>
+    <w:lsdException w:name="Medium Shading 1 Accent 3" w:semiHidden="0" w:uiPriority="63" w:unhideWhenUsed="0"/>
+    <w:lsdException w:name="Medium Shading 2 Accent 3" w:semiHidden="0" w:uiPriority="64" w:unhideWhenUsed="0"/>
+    <w:lsdException w:name="Medium List 1 Accent 3" w:semiHidden="0" w:uiPriority="65" w:unhideWhenUsed="0"/>
+    <w:lsdException w:name="Medium List 2 Accent 3" w:semiHidden="0" w:uiPriority="66" w:unhideWhenUsed="0"/>
+    <w:lsdException w:name="Medium Grid 1 Accent 3" w:semiHidden="0" w:uiPriority="67" w:unhideWhenUsed="0"/>
+    <w:lsdException w:name="Medium Grid 2 Accent 3" w:semiHidden="0" w:uiPriority="68" w:unhideWhenUsed="0"/>
+    <w:lsdException w:name="Medium Grid 3 Accent 3" w:semiHidden="0" w:uiPriority="69" w:unhideWhenUsed="0"/>
+    <w:lsdException w:name="Dark List Accent 3" w:semiHidden="0" w:uiPriority="70" w:unhideWhenUsed="0"/>
+    <w:lsdException w:name="Colorful Shading Accent 3" w:semiHidden="0" w:uiPriority="71" w:unhideWhenUsed="0"/>
+    <w:lsdException w:name="Colorful List Accent 3" w:semiHidden="0" w:uiPriority="72" w:unhideWhenUsed="0"/>
+    <w:lsdException w:name="Colorful Grid Accent 3" w:semiHidden="0" w:uiPriority="73" w:unhideWhenUsed="0"/>
+    <w:lsdException w:name="Light Shading Accent 4" w:semiHidden="0" w:uiPriority="60" w:unhideWhenUsed="0"/>
+    <w:lsdException w:name="Light List Accent 4" w:semiHidden="0" w:uiPriority="61" w:unhideWhenUsed="0"/>
+    <w:lsdException w:name="Light Grid Accent 4" w:semiHidden="0" w:uiPriority="62" w:unhideWhenUsed="0"/>
+    <w:lsdException w:name="Medium Shading 1 Accent 4" w:semiHidden="0" w:uiPriority="63" w:unhideWhenUsed="0"/>
+    <w:lsdException w:name="Medium Shading 2 Accent 4" w:semiHidden="0" w:uiPriority="64" w:unhideWhenUsed="0"/>
+    <w:lsdException w:name="Medium List 1 Accent 4" w:semiHidden="0" w:uiPriority="65" w:unhideWhenUsed="0"/>
+    <w:lsdException w:name="Medium List 2 Accent 4" w:semiHidden="0" w:uiPriority="66" w:unhideWhenUsed="0"/>
+    <w:lsdException w:name="Medium Grid 1 Accent 4" w:semiHidden="0" w:uiPriority="67" w:unhideWhenUsed="0"/>
+    <w:lsdException w:name="Medium Grid 2 Accent 4" w:semiHidden="0" w:uiPriority="68" w:unhideWhenUsed="0"/>
+    <w:lsdException w:name="Medium Grid 3 Accent 4" w:semiHidden="0" w:uiPriority="69" w:unhideWhenUsed="0"/>
+    <w:lsdException w:name="Dark List Accent 4" w:semiHidden="0" w:uiPriority="70" w:unhideWhenUsed="0"/>
+    <w:lsdException w:name="Colorful Shading Accent 4" w:semiHidden="0" w:uiPriority="71" w:unhideWhenUsed="0"/>
+    <w:lsdException w:name="Colorful List Accent 4" w:semiHidden="0" w:uiPriority="72" w:unhideWhenUsed="0"/>
+    <w:lsdException w:name="Colorful Grid Accent 4" w:semiHidden="0" w:uiPriority="73" w:unhideWhenUsed="0"/>
+    <w:lsdException w:name="Light Shading Accent 5" w:semiHidden="0" w:uiPriority="60" w:unhideWhenUsed="0"/>
+    <w:lsdException w:name="Light List Accent 5" w:semiHidden="0" w:uiPriority="61" w:unhideWhenUsed="0"/>
+    <w:lsdException w:name="Light Grid Accent 5" w:semiHidden="0" w:uiPriority="62" w:unhideWhenUsed="0"/>
+    <w:lsdException w:name="Medium Shading 1 Accent 5" w:semiHidden="0" w:uiPriority="63" w:unhideWhenUsed="0"/>
+    <w:lsdException w:name="Medium Shading 2 Accent 5" w:semiHidden="0" w:uiPriority="64" w:unhideWhenUsed="0"/>
+    <w:lsdException w:name="Medium List 1 Accent 5" w:semiHidden="0" w:uiPriority="65" w:unhideWhenUsed="0"/>
+    <w:lsdException w:name="Medium List 2 Accent 5" w:semiHidden="0" w:uiPriority="66" w:unhideWhenUsed="0"/>
+    <w:lsdException w:name="Medium Grid 1 Accent 5" w:semiHidden="0" w:uiPriority="67" w:unhideWhenUsed="0"/>
+    <w:lsdException w:name="Medium Grid 2 Accent 5" w:semiHidden="0" w:uiPriority="68" w:unhideWhenUsed="0"/>
+    <w:lsdException w:name="Medium Grid 3 Accent 5" w:semiHidden="0" w:uiPriority="69" w:unhideWhenUsed="0"/>
+    <w:lsdException w:name="Dark List Accent 5" w:semiHidden="0" w:uiPriority="70" w:unhideWhenUsed="0"/>
+    <w:lsdException w:name="Colorful Shading Accent 5" w:semiHidden="0" w:uiPriority="71" w:unhideWhenUsed="0"/>
+    <w:lsdException w:name="Colorful List Accent 5" w:semiHidden="0" w:uiPriority="72" w:unhideWhenUsed="0"/>
+    <w:lsdException w:name="Colorful Grid Accent 5" w:semiHidden="0" w:uiPriority="73" w:unhideWhenUsed="0"/>
+    <w:lsdException w:name="Light Shading Accent 6" w:semiHidden="0" w:uiPriority="60" w:unhideWhenUsed="0"/>
+    <w:lsdException w:name="Light List Accent 6" w:semiHidden="0" w:uiPriority="61" w:unhideWhenUsed="0"/>
+    <w:lsdException w:name="Light Grid Accent 6" w:semiHidden="0" w:uiPriority="62" w:unhideWhenUsed="0"/>
+    <w:lsdException w:name="Medium Shading 1 Accent 6" w:semiHidden="0" w:uiPriority="63" w:unhideWhenUsed="0"/>
+    <w:lsdException w:name="Medium Shading 2 Accent 6" w:semiHidden="0" w:uiPriority="64" w:unhideWhenUsed="0"/>
+    <w:lsdException w:name="Medium List 1 Accent 6" w:semiHidden="0" w:uiPriority="65" w:unhideWhenUsed="0"/>
+    <w:lsdException w:name="Medium List 2 Accent 6" w:semiHidden="0" w:uiPriority="66" w:unhideWhenUsed="0"/>
+    <w:lsdException w:name="Medium Grid 1 Accent 6" w:semiHidden="0" w:uiPriority="67" w:unhideWhenUsed="0"/>
+    <w:lsdException w:name="Medium Grid 2 Accent 6" w:semiHidden="0" w:uiPriority="68" w:unhideWhenUsed="0"/>
+    <w:lsdException w:name="Medium Grid 3 Accent 6" w:semiHidden="0" w:uiPriority="69" w:unhideWhenUsed="0"/>
+    <w:lsdException w:name="Dark List Accent 6" w:semiHidden="0" w:uiPriority="70" w:unhideWhenUsed="0"/>
+    <w:lsdException w:name="Colorful Shading Accent 6" w:semiHidden="0" w:uiPriority="71" w:unhideWhenUsed="0"/>
+    <w:lsdException w:name="Colorful List Accent 6" w:semiHidden="0" w:uiPriority="72" w:unhideWhenUsed="0"/>
+    <w:lsdException w:name="Colorful Grid Accent 6" w:semiHidden="0" w:uiPriority="73" w:unhideWhenUsed="0"/>
+    <w:lsdException w:name="Subtle Emphasis" w:semiHidden="0" w:uiPriority="19" w:unhideWhenUsed="0" w:qFormat="1"/>
+    <w:lsdException w:name="Intense Emphasis" w:semiHidden="0" w:uiPriority="21" w:unhideWhenUsed="0" w:qFormat="1"/>
+    <w:lsdException w:name="Subtle Reference" w:semiHidden="0" w:uiPriority="31" w:unhideWhenUsed="0" w:qFormat="1"/>
+    <w:lsdException w:name="Intense Reference" w:semiHidden="0" w:uiPriority="32" w:unhideWhenUsed="0" w:qFormat="1"/>
+    <w:lsdException w:name="Book Title" w:semiHidden="0" w:uiPriority="33" w:unhideWhenUsed="0" w:qFormat="1"/>
+    <w:lsdException w:name="Bibliography" w:uiPriority="37"/>
+    <w:lsdException w:name="TOC Heading" w:uiPriority="39" w:qFormat="1"/>
+  </w:latentStyles>
+  <w:style w:type="paragraph" w:default="1" w:styleId="Normal">
+    <w:name w:val="Normal"/>
+    <w:qFormat/>
+    <w:rsid w:val="00660F43"/>
+    <w:pPr>
+      <w:suppressAutoHyphens/>
+      <w:spacing w:after="240" w:line="240" w:lineRule="auto"/>
+    </w:pPr>
+    <w:rPr>
+      <w:rFonts w:ascii="Arial" w:eastAsia="Times New Roman" w:hAnsi="Arial" w:cs="Times New Roman"/>
+      <w:lang w:eastAsia="ar-SA"/>
+    </w:rPr>
+  </w:style>
+  <w:style w:type="character" w:default="1" w:styleId="DefaultParagraphFont">
+    <w:name w:val="Default Paragraph Font"/>
+    <w:uiPriority w:val="1"/>
+    <w:semiHidden/>
+    <w:unhideWhenUsed/>
+  </w:style>
+  <w:style w:type="table" w:default="1" w:styleId="TableNormal">
+    <w:name w:val="Normal Table"/>
+    <w:uiPriority w:val="99"/>
+    <w:semiHidden/>
+    <w:unhideWhenUsed/>
+    <w:tblPr>
+      <w:tblInd w:w="0" w:type="dxa"/>
+      <w:tblCellMar>
+        <w:top w:w="0" w:type="dxa"/>
+        <w:left w:w="108" w:type="dxa"/>
+        <w:bottom w:w="0" w:type="dxa"/>
+        <w:right w:w="108" w:type="dxa"/>
+      </w:tblCellMar>
+    </w:tblPr>
+  </w:style>
+  <w:style w:type="numbering" w:default="1" w:styleId="NoList">
+    <w:name w:val="No List"/>
+    <w:uiPriority w:val="99"/>
+    <w:semiHidden/>
+    <w:unhideWhenUsed/>
+  </w:style>
+  <w:style w:type="paragraph" w:customStyle="1" w:styleId="Loetelu-vaheta">
+    <w:name w:val="Loetelu - vaheta"/>
+    <w:basedOn w:val="Normal"/>
+    <w:rsid w:val="00660F43"/>
+    <w:pPr>
+      <w:numPr>
+        <w:numId w:val="1"/>
+      </w:numPr>
+      <w:spacing w:after="0"/>
+    </w:pPr>
+  </w:style>
+  <w:style w:type="numbering" w:customStyle="1" w:styleId="Loetelu-punktidega">
+    <w:name w:val="Loetelu - punktidega"/>
+    <w:basedOn w:val="NoList"/>
+    <w:rsid w:val="00660F43"/>
+    <w:pPr>
+      <w:numPr>
+        <w:numId w:val="1"/>
+      </w:numPr>
+    </w:pPr>
+  </w:style>
+  <w:style w:type="paragraph" w:customStyle="1" w:styleId="tabelisisu">
+    <w:name w:val="tabeli sisu"/>
+    <w:basedOn w:val="Normal"/>
+    <w:rsid w:val="00660F43"/>
+    <w:pPr>
+      <w:spacing w:after="0"/>
+    </w:pPr>
+    <w:rPr>
+      <w:sz w:val="20"/>
+      <w:szCs w:val="20"/>
+    </w:rPr>
+  </w:style>
+  <w:style w:type="paragraph" w:customStyle="1" w:styleId="ListParagraph1">
+    <w:name w:val="List Paragraph1"/>
+    <w:basedOn w:val="Normal"/>
+    <w:uiPriority w:val="34"/>
+    <w:qFormat/>
+    <w:rsid w:val="00660F43"/>
+    <w:pPr>
+      <w:numPr>
+        <w:numId w:val="3"/>
+      </w:numPr>
+      <w:contextualSpacing/>
+    </w:pPr>
+  </w:style>
+  <w:style w:type="paragraph" w:customStyle="1" w:styleId="Heading11">
+    <w:name w:val="Heading 11"/>
+    <w:basedOn w:val="Normal"/>
+    <w:rsid w:val="00660F43"/>
+    <w:pPr>
+      <w:keepNext/>
+      <w:pageBreakBefore/>
+      <w:numPr>
+        <w:numId w:val="2"/>
+      </w:numPr>
+      <w:shd w:val="clear" w:color="auto" w:fill="C6D9F1"/>
+      <w:spacing w:before="480" w:after="0"/>
+    </w:pPr>
+    <w:rPr>
+      <w:b/>
+      <w:sz w:val="32"/>
+    </w:rPr>
+  </w:style>
+  <w:style w:type="paragraph" w:customStyle="1" w:styleId="Heading21">
+    <w:name w:val="Heading 21"/>
+    <w:basedOn w:val="Normal"/>
+    <w:next w:val="BodyText"/>
+    <w:rsid w:val="00660F43"/>
+    <w:pPr>
+      <w:keepNext/>
+      <w:numPr>
+        <w:ilvl w:val="1"/>
+        <w:numId w:val="2"/>
+      </w:numPr>
+      <w:spacing w:before="240"/>
+    </w:pPr>
+    <w:rPr>
+      <w:b/>
+      <w:spacing w:val="20"/>
+      <w:sz w:val="28"/>
+    </w:rPr>
+  </w:style>
+  <w:style w:type="paragraph" w:customStyle="1" w:styleId="Heading31">
+    <w:name w:val="Heading 31"/>
+    <w:basedOn w:val="Normal"/>
+    <w:next w:val="Normal"/>
+    <w:rsid w:val="00660F43"/>
+    <w:pPr>
+      <w:numPr>
+        <w:ilvl w:val="2"/>
+        <w:numId w:val="2"/>
+      </w:numPr>
+      <w:spacing w:before="240"/>
+    </w:pPr>
+    <w:rPr>
+      <w:b/>
+      <w:sz w:val="24"/>
+    </w:rPr>
+  </w:style>
+  <w:style w:type="paragraph" w:customStyle="1" w:styleId="Heading41">
+    <w:name w:val="Heading 41"/>
+    <w:basedOn w:val="Normal"/>
+    <w:unhideWhenUsed/>
+    <w:rsid w:val="00660F43"/>
+    <w:pPr>
+      <w:numPr>
+        <w:ilvl w:val="3"/>
+        <w:numId w:val="2"/>
+      </w:numPr>
+    </w:pPr>
+  </w:style>
+  <w:style w:type="paragraph" w:customStyle="1" w:styleId="Heading51">
+    <w:name w:val="Heading 51"/>
+    <w:basedOn w:val="Normal"/>
+    <w:semiHidden/>
+    <w:unhideWhenUsed/>
+    <w:rsid w:val="00660F43"/>
+    <w:pPr>
+      <w:numPr>
+        <w:ilvl w:val="4"/>
+        <w:numId w:val="2"/>
+      </w:numPr>
+    </w:pPr>
+  </w:style>
+  <w:style w:type="paragraph" w:customStyle="1" w:styleId="Heading61">
+    <w:name w:val="Heading 61"/>
+    <w:basedOn w:val="Normal"/>
+    <w:semiHidden/>
+    <w:unhideWhenUsed/>
+    <w:rsid w:val="00660F43"/>
+    <w:pPr>
+      <w:numPr>
+        <w:ilvl w:val="5"/>
+        <w:numId w:val="2"/>
+      </w:numPr>
+    </w:pPr>
+  </w:style>
+  <w:style w:type="paragraph" w:customStyle="1" w:styleId="Heading71">
+    <w:name w:val="Heading 71"/>
+    <w:basedOn w:val="Normal"/>
+    <w:semiHidden/>
+    <w:unhideWhenUsed/>
+    <w:rsid w:val="00660F43"/>
+    <w:pPr>
+      <w:numPr>
+        <w:ilvl w:val="6"/>
+        <w:numId w:val="2"/>
+      </w:numPr>
+    </w:pPr>
+  </w:style>
+  <w:style w:type="paragraph" w:customStyle="1" w:styleId="Heading81">
+    <w:name w:val="Heading 81"/>
+    <w:basedOn w:val="Normal"/>
+    <w:semiHidden/>
+    <w:unhideWhenUsed/>
+    <w:rsid w:val="00660F43"/>
+    <w:pPr>
+      <w:numPr>
+        <w:ilvl w:val="7"/>
+        <w:numId w:val="2"/>
+      </w:numPr>
+    </w:pPr>
+  </w:style>
+  <w:style w:type="paragraph" w:customStyle="1" w:styleId="Heading91">
+    <w:name w:val="Heading 91"/>
+    <w:basedOn w:val="Normal"/>
+    <w:semiHidden/>
+    <w:unhideWhenUsed/>
+    <w:rsid w:val="00660F43"/>
+    <w:pPr>
+      <w:numPr>
+        <w:ilvl w:val="8"/>
+        <w:numId w:val="2"/>
+      </w:numPr>
+    </w:pPr>
+  </w:style>
+  <w:style w:type="paragraph" w:styleId="BodyText">
+    <w:name w:val="Body Text"/>
+    <w:basedOn w:val="Normal"/>
+    <w:link w:val="BodyTextChar"/>
+    <w:uiPriority w:val="99"/>
+    <w:semiHidden/>
+    <w:unhideWhenUsed/>
+    <w:rsid w:val="00660F43"/>
+    <w:pPr>
+      <w:spacing w:after="120"/>
+    </w:pPr>
+  </w:style>
+  <w:style w:type="character" w:customStyle="1" w:styleId="BodyTextChar">
+    <w:name w:val="Body Text Char"/>
+    <w:basedOn w:val="DefaultParagraphFont"/>
+    <w:link w:val="BodyText"/>
+    <w:uiPriority w:val="99"/>
+    <w:semiHidden/>
+    <w:rsid w:val="00660F43"/>
+    <w:rPr>
+      <w:rFonts w:ascii="Arial" w:eastAsia="Times New Roman" w:hAnsi="Arial" w:cs="Times New Roman"/>
+      <w:lang w:eastAsia="ar-SA"/>
+    </w:rPr>
+  </w:style>
+  <w:style w:type="paragraph" w:styleId="BalloonText">
+    <w:name w:val="Balloon Text"/>
+    <w:basedOn w:val="Normal"/>
+    <w:link w:val="BalloonTextChar"/>
+    <w:uiPriority w:val="99"/>
+    <w:semiHidden/>
+    <w:unhideWhenUsed/>
+    <w:rsid w:val="00660F43"/>
+    <w:pPr>
+      <w:spacing w:after="0"/>
+    </w:pPr>
+    <w:rPr>
+      <w:rFonts w:ascii="Tahoma" w:hAnsi="Tahoma" w:cs="Tahoma"/>
+      <w:sz w:val="16"/>
+      <w:szCs w:val="16"/>
+    </w:rPr>
+  </w:style>
+  <w:style w:type="character" w:customStyle="1" w:styleId="BalloonTextChar">
+    <w:name w:val="Balloon Text Char"/>
+    <w:basedOn w:val="DefaultParagraphFont"/>
+    <w:link w:val="BalloonText"/>
+    <w:uiPriority w:val="99"/>
+    <w:semiHidden/>
+    <w:rsid w:val="00660F43"/>
+    <w:rPr>
+      <w:rFonts w:ascii="Tahoma" w:eastAsia="Times New Roman" w:hAnsi="Tahoma" w:cs="Tahoma"/>
+      <w:sz w:val="16"/>
+      <w:szCs w:val="16"/>
+      <w:lang w:eastAsia="ar-SA"/>
+    </w:rPr>
+  </w:style>
+  <w:style w:type="paragraph" w:styleId="Title">
+    <w:name w:val="Title"/>
+    <w:basedOn w:val="Normal"/>
+    <w:next w:val="Normal"/>
+    <w:link w:val="TitleChar"/>
+    <w:uiPriority w:val="10"/>
+    <w:qFormat/>
+    <w:rsid w:val="00892FD2"/>
+    <w:pPr>
+      <w:pBdr>
+        <w:bottom w:val="single" w:sz="8" w:space="4" w:color="4F81BD" w:themeColor="accent1"/>
+      </w:pBdr>
+      <w:spacing w:after="300"/>
+      <w:contextualSpacing/>
+    </w:pPr>
+    <w:rPr>
+      <w:rFonts w:asciiTheme="majorHAnsi" w:eastAsiaTheme="majorEastAsia" w:hAnsiTheme="majorHAnsi" w:cstheme="majorBidi"/>
+      <w:color w:val="17365D" w:themeColor="text2" w:themeShade="BF"/>
+      <w:spacing w:val="5"/>
+      <w:kern w:val="28"/>
+      <w:sz w:val="52"/>
+      <w:szCs w:val="52"/>
+    </w:rPr>
+  </w:style>
+  <w:style w:type="character" w:customStyle="1" w:styleId="TitleChar">
+    <w:name w:val="Title Char"/>
+    <w:basedOn w:val="DefaultParagraphFont"/>
+    <w:link w:val="Title"/>
+    <w:uiPriority w:val="10"/>
+    <w:rsid w:val="00892FD2"/>
+    <w:rPr>
+      <w:rFonts w:asciiTheme="majorHAnsi" w:eastAsiaTheme="majorEastAsia" w:hAnsiTheme="majorHAnsi" w:cstheme="majorBidi"/>
+      <w:color w:val="17365D" w:themeColor="text2" w:themeShade="BF"/>
+      <w:spacing w:val="5"/>
+      <w:kern w:val="28"/>
+      <w:sz w:val="52"/>
+      <w:szCs w:val="52"/>
       <w:lang w:eastAsia="ar-SA"/>
     </w:rPr>
   </w:style>

</xml_diff>

<commit_message>
develop-5.1 to master sync:
Removing lines.

Signed-off-by: Aare Puusepp <aare.puusepp@smit.ee>
</commit_message>
<xml_diff>
--- a/doc/Delta Outlook seadistamise juhend.docx
+++ b/doc/Delta Outlook seadistamise juhend.docx
@@ -1,14 +1,119 @@
 
 <file path=word/document.xml><?xml version="1.0" encoding="utf-8"?>
-<w:document xmlns:ve="http://schemas.openxmlformats.org/markup-compatibility/2006" xmlns:o="urn:schemas-microsoft-com:office:office" xmlns:r="http://schemas.openxmlformats.org/officeDocument/2006/relationships" xmlns:m="http://schemas.openxmlformats.org/officeDocument/2006/math" xmlns:v="urn:schemas-microsoft-com:vml" xmlns:wp="http://schemas.openxmlformats.org/drawingml/2006/wordprocessingDrawing" xmlns:w10="urn:schemas-microsoft-com:office:word" xmlns:w="http://schemas.openxmlformats.org/wordprocessingml/2006/main" xmlns:wne="http://schemas.microsoft.com/office/word/2006/wordml">
+<w:document xmlns:wpc="http://schemas.microsoft.com/office/word/2010/wordprocessingCanvas" xmlns:mc="http://schemas.openxmlformats.org/markup-compatibility/2006" xmlns:o="urn:schemas-microsoft-com:office:office" xmlns:r="http://schemas.openxmlformats.org/officeDocument/2006/relationships" xmlns:m="http://schemas.openxmlformats.org/officeDocument/2006/math" xmlns:v="urn:schemas-microsoft-com:vml" xmlns:wp14="http://schemas.microsoft.com/office/word/2010/wordprocessingDrawing" xmlns:wp="http://schemas.openxmlformats.org/drawingml/2006/wordprocessingDrawing" xmlns:w10="urn:schemas-microsoft-com:office:word" xmlns:w="http://schemas.openxmlformats.org/wordprocessingml/2006/main" xmlns:w14="http://schemas.microsoft.com/office/word/2010/wordml" xmlns:wpg="http://schemas.microsoft.com/office/word/2010/wordprocessingGroup" xmlns:wpi="http://schemas.microsoft.com/office/word/2010/wordprocessingInk" xmlns:wne="http://schemas.microsoft.com/office/word/2006/wordml" xmlns:wps="http://schemas.microsoft.com/office/word/2010/wordprocessingShape" mc:Ignorable="w14 wp14">
   <w:body>
     <w:p>
       <w:pPr>
-        <w:pStyle w:val="Heading11"/>
+        <w:pStyle w:val="Tiitel"/>
       </w:pPr>
       <w:bookmarkStart w:id="0" w:name="_Toc261457991"/>
       <w:bookmarkStart w:id="1" w:name="_Toc272745748"/>
+    </w:p>
+    <w:p>
+      <w:pPr>
+        <w:pStyle w:val="Tiitel"/>
+      </w:pPr>
+    </w:p>
+    <w:p>
+      <w:pPr>
+        <w:pStyle w:val="Tiitel"/>
+      </w:pPr>
+    </w:p>
+    <w:p>
+      <w:pPr>
+        <w:pStyle w:val="Tiitel"/>
+      </w:pPr>
+    </w:p>
+    <w:p>
+      <w:pPr>
+        <w:pStyle w:val="Tiitel"/>
+      </w:pPr>
+    </w:p>
+    <w:p>
+      <w:pPr>
+        <w:pStyle w:val="Tiitel"/>
+      </w:pPr>
+    </w:p>
+    <w:p>
+      <w:pPr>
+        <w:pStyle w:val="Tiitel"/>
+      </w:pPr>
+    </w:p>
+    <w:p>
+      <w:pPr>
+        <w:pStyle w:val="Tiitel"/>
+        <w:jc w:val="center"/>
+      </w:pPr>
       <w:r>
+        <w:t>Delta Outlook seadistamise juhend</w:t>
+      </w:r>
+    </w:p>
+    <w:p>
+      <w:r>
+        <w:rPr>
+          <w:noProof/>
+          <w:lang w:eastAsia="et-EE"/>
+        </w:rPr>
+        <w:drawing>
+          <wp:anchor distT="0" distB="0" distL="114300" distR="114300" simplePos="0" relativeHeight="251658240" behindDoc="0" locked="0" layoutInCell="1" allowOverlap="1">
+            <wp:simplePos x="897890" y="4253865"/>
+            <wp:positionH relativeFrom="margin">
+              <wp:align>center</wp:align>
+            </wp:positionH>
+            <wp:positionV relativeFrom="margin">
+              <wp:align>bottom</wp:align>
+            </wp:positionV>
+            <wp:extent cx="3497580" cy="2066925"/>
+            <wp:effectExtent l="0" t="0" r="0" b="0"/>
+            <wp:wrapSquare wrapText="bothSides"/>
+            <wp:docPr id="17" name="Picture 17" descr="http://www.struktuurifondid.ee/public/teavitamine/EL_Regionaalareng_horisontaal.jpg"/>
+            <wp:cNvGraphicFramePr/>
+            <a:graphic xmlns:a="http://schemas.openxmlformats.org/drawingml/2006/main">
+              <a:graphicData uri="http://schemas.openxmlformats.org/drawingml/2006/picture">
+                <pic:pic xmlns:pic="http://schemas.openxmlformats.org/drawingml/2006/picture">
+                  <pic:nvPicPr>
+                    <pic:cNvPr id="17" name="Picture 17" descr="http://www.struktuurifondid.ee/public/teavitamine/EL_Regionaalareng_horisontaal.jpg"/>
+                    <pic:cNvPicPr/>
+                  </pic:nvPicPr>
+                  <pic:blipFill>
+                    <a:blip r:embed="rId6">
+                      <a:extLst>
+                        <a:ext uri="{28A0092B-C50C-407E-A947-70E740481C1C}">
+                          <a14:useLocalDpi xmlns:a14="http://schemas.microsoft.com/office/drawing/2010/main" val="0"/>
+                        </a:ext>
+                      </a:extLst>
+                    </a:blip>
+                    <a:srcRect/>
+                    <a:stretch>
+                      <a:fillRect/>
+                    </a:stretch>
+                  </pic:blipFill>
+                  <pic:spPr bwMode="auto">
+                    <a:xfrm>
+                      <a:off x="0" y="0"/>
+                      <a:ext cx="3497580" cy="2066925"/>
+                    </a:xfrm>
+                    <a:prstGeom prst="rect">
+                      <a:avLst/>
+                    </a:prstGeom>
+                    <a:noFill/>
+                    <a:ln>
+                      <a:noFill/>
+                    </a:ln>
+                  </pic:spPr>
+                </pic:pic>
+              </a:graphicData>
+            </a:graphic>
+          </wp:anchor>
+        </w:drawing>
+      </w:r>
+    </w:p>
+    <w:p>
+      <w:pPr>
+        <w:pStyle w:val="Heading11"/>
+      </w:pPr>
+      <w:r>
+        <w:lastRenderedPageBreak/>
         <w:t>Outlooki seadistamine</w:t>
       </w:r>
       <w:bookmarkEnd w:id="0"/>
@@ -16,18 +121,18 @@
     </w:p>
     <w:tbl>
       <w:tblPr>
-        <w:tblW w:w="10173" w:type="dxa"/>
-        <w:tblLook w:val="04A0"/>
+        <w:tblW w:w="10328" w:type="dxa"/>
+        <w:tblLook w:val="04A0" w:firstRow="1" w:lastRow="0" w:firstColumn="1" w:lastColumn="0" w:noHBand="0" w:noVBand="1"/>
       </w:tblPr>
       <w:tblGrid>
-        <w:gridCol w:w="237"/>
+        <w:gridCol w:w="392"/>
         <w:gridCol w:w="4593"/>
         <w:gridCol w:w="5343"/>
       </w:tblGrid>
       <w:tr>
         <w:tc>
           <w:tcPr>
-            <w:tcW w:w="325" w:type="dxa"/>
+            <w:tcW w:w="392" w:type="dxa"/>
           </w:tcPr>
           <w:p>
             <w:pPr>
@@ -41,7 +146,7 @@
         </w:tc>
         <w:tc>
           <w:tcPr>
-            <w:tcW w:w="4538" w:type="dxa"/>
+            <w:tcW w:w="4593" w:type="dxa"/>
           </w:tcPr>
           <w:p>
             <w:pPr>
@@ -70,7 +175,7 @@
         </w:tc>
         <w:tc>
           <w:tcPr>
-            <w:tcW w:w="5310" w:type="dxa"/>
+            <w:tcW w:w="5343" w:type="dxa"/>
           </w:tcPr>
           <w:p>
             <w:pPr>
@@ -82,7 +187,7 @@
                 <w:lang w:eastAsia="et-EE"/>
               </w:rPr>
               <w:drawing>
-                <wp:inline distT="0" distB="0" distL="0" distR="0">
+                <wp:inline distT="0" distB="0" distL="0" distR="0" wp14:anchorId="7BF55592" wp14:editId="0DE0C012">
                   <wp:extent cx="1893600" cy="2091600"/>
                   <wp:effectExtent l="19050" t="19050" r="0" b="4445"/>
                   <wp:docPr id="11" name="Picture 920"/>
@@ -99,10 +204,10 @@
                           </pic:cNvPicPr>
                         </pic:nvPicPr>
                         <pic:blipFill>
-                          <a:blip r:embed="rId5" cstate="print">
+                          <a:blip r:embed="rId7" cstate="print">
                             <a:extLst>
                               <a:ext uri="{28A0092B-C50C-407E-A947-70E740481C1C}">
-                                <a14:useLocalDpi xmlns:a14="http://schemas.microsoft.com/office/drawing/2010/main" xmlns:wps="http://schemas.microsoft.com/office/word/2010/wordprocessingShape" xmlns:wpi="http://schemas.microsoft.com/office/word/2010/wordprocessingInk" xmlns:wpg="http://schemas.microsoft.com/office/word/2010/wordprocessingGroup" xmlns:w14="http://schemas.microsoft.com/office/word/2010/wordml" xmlns:w="http://schemas.openxmlformats.org/wordprocessingml/2006/main" xmlns:w10="urn:schemas-microsoft-com:office:word" xmlns:wp14="http://schemas.microsoft.com/office/word/2010/wordprocessingDrawing" xmlns:v="urn:schemas-microsoft-com:vml" xmlns:o="urn:schemas-microsoft-com:office:office" xmlns:mc="http://schemas.openxmlformats.org/markup-compatibility/2006" xmlns:wpc="http://schemas.microsoft.com/office/word/2010/wordprocessingCanvas" xmlns="" val="0"/>
+                                <a14:useLocalDpi xmlns:a14="http://schemas.microsoft.com/office/drawing/2010/main" val="0"/>
                               </a:ext>
                             </a:extLst>
                           </a:blip>
@@ -143,7 +248,7 @@
       <w:tr>
         <w:tc>
           <w:tcPr>
-            <w:tcW w:w="325" w:type="dxa"/>
+            <w:tcW w:w="392" w:type="dxa"/>
           </w:tcPr>
           <w:p>
             <w:pPr>
@@ -157,7 +262,7 @@
         </w:tc>
         <w:tc>
           <w:tcPr>
-            <w:tcW w:w="9848" w:type="dxa"/>
+            <w:tcW w:w="9936" w:type="dxa"/>
             <w:gridSpan w:val="2"/>
           </w:tcPr>
           <w:p>
@@ -193,7 +298,7 @@
                 <w:lang w:eastAsia="et-EE"/>
               </w:rPr>
               <w:drawing>
-                <wp:inline distT="0" distB="0" distL="0" distR="0">
+                <wp:inline distT="0" distB="0" distL="0" distR="0" wp14:anchorId="6657E326" wp14:editId="54B21E11">
                   <wp:extent cx="6051600" cy="2617200"/>
                   <wp:effectExtent l="19050" t="19050" r="6350" b="0"/>
                   <wp:docPr id="12" name="Picture 957"/>
@@ -210,10 +315,10 @@
                           </pic:cNvPicPr>
                         </pic:nvPicPr>
                         <pic:blipFill>
-                          <a:blip r:embed="rId6" cstate="print">
+                          <a:blip r:embed="rId8" cstate="print">
                             <a:extLst>
                               <a:ext uri="{28A0092B-C50C-407E-A947-70E740481C1C}">
-                                <a14:useLocalDpi xmlns:a14="http://schemas.microsoft.com/office/drawing/2010/main" xmlns:wps="http://schemas.microsoft.com/office/word/2010/wordprocessingShape" xmlns:wpi="http://schemas.microsoft.com/office/word/2010/wordprocessingInk" xmlns:wpg="http://schemas.microsoft.com/office/word/2010/wordprocessingGroup" xmlns:w14="http://schemas.microsoft.com/office/word/2010/wordml" xmlns:w="http://schemas.openxmlformats.org/wordprocessingml/2006/main" xmlns:w10="urn:schemas-microsoft-com:office:word" xmlns:wp14="http://schemas.microsoft.com/office/word/2010/wordprocessingDrawing" xmlns:v="urn:schemas-microsoft-com:vml" xmlns:o="urn:schemas-microsoft-com:office:office" xmlns:mc="http://schemas.openxmlformats.org/markup-compatibility/2006" xmlns:wpc="http://schemas.microsoft.com/office/word/2010/wordprocessingCanvas" xmlns="" val="0"/>
+                                <a14:useLocalDpi xmlns:a14="http://schemas.microsoft.com/office/drawing/2010/main" val="0"/>
                               </a:ext>
                             </a:extLst>
                           </a:blip>
@@ -249,7 +354,7 @@
       <w:tr>
         <w:tc>
           <w:tcPr>
-            <w:tcW w:w="325" w:type="dxa"/>
+            <w:tcW w:w="392" w:type="dxa"/>
           </w:tcPr>
           <w:p>
             <w:pPr>
@@ -263,7 +368,7 @@
         </w:tc>
         <w:tc>
           <w:tcPr>
-            <w:tcW w:w="9848" w:type="dxa"/>
+            <w:tcW w:w="9936" w:type="dxa"/>
             <w:gridSpan w:val="2"/>
           </w:tcPr>
           <w:p>
@@ -284,7 +389,7 @@
                 <w:lang w:eastAsia="et-EE"/>
               </w:rPr>
               <w:drawing>
-                <wp:inline distT="0" distB="0" distL="0" distR="0">
+                <wp:inline distT="0" distB="0" distL="0" distR="0" wp14:anchorId="66BF12E3" wp14:editId="4B4489CC">
                   <wp:extent cx="6153150" cy="2628900"/>
                   <wp:effectExtent l="19050" t="19050" r="0" b="0"/>
                   <wp:docPr id="13" name="Picture 965"/>
@@ -301,10 +406,10 @@
                           </pic:cNvPicPr>
                         </pic:nvPicPr>
                         <pic:blipFill>
-                          <a:blip r:embed="rId7" cstate="print">
+                          <a:blip r:embed="rId9" cstate="print">
                             <a:extLst>
                               <a:ext uri="{28A0092B-C50C-407E-A947-70E740481C1C}">
-                                <a14:useLocalDpi xmlns:a14="http://schemas.microsoft.com/office/drawing/2010/main" xmlns:wps="http://schemas.microsoft.com/office/word/2010/wordprocessingShape" xmlns:wpi="http://schemas.microsoft.com/office/word/2010/wordprocessingInk" xmlns:wpg="http://schemas.microsoft.com/office/word/2010/wordprocessingGroup" xmlns:w14="http://schemas.microsoft.com/office/word/2010/wordml" xmlns:w="http://schemas.openxmlformats.org/wordprocessingml/2006/main" xmlns:w10="urn:schemas-microsoft-com:office:word" xmlns:wp14="http://schemas.microsoft.com/office/word/2010/wordprocessingDrawing" xmlns:v="urn:schemas-microsoft-com:vml" xmlns:o="urn:schemas-microsoft-com:office:office" xmlns:mc="http://schemas.openxmlformats.org/markup-compatibility/2006" xmlns:wpc="http://schemas.microsoft.com/office/word/2010/wordprocessingCanvas" xmlns="" val="0"/>
+                                <a14:useLocalDpi xmlns:a14="http://schemas.microsoft.com/office/drawing/2010/main" val="0"/>
                               </a:ext>
                             </a:extLst>
                           </a:blip>
@@ -345,7 +450,7 @@
       <w:tr>
         <w:tc>
           <w:tcPr>
-            <w:tcW w:w="325" w:type="dxa"/>
+            <w:tcW w:w="392" w:type="dxa"/>
           </w:tcPr>
           <w:p>
             <w:pPr>
@@ -359,7 +464,7 @@
         </w:tc>
         <w:tc>
           <w:tcPr>
-            <w:tcW w:w="9848" w:type="dxa"/>
+            <w:tcW w:w="9936" w:type="dxa"/>
             <w:gridSpan w:val="2"/>
           </w:tcPr>
           <w:p>
@@ -380,7 +485,7 @@
                 <w:lang w:eastAsia="et-EE"/>
               </w:rPr>
               <w:drawing>
-                <wp:inline distT="0" distB="0" distL="0" distR="0">
+                <wp:inline distT="0" distB="0" distL="0" distR="0" wp14:anchorId="65DCA065" wp14:editId="5C021CE7">
                   <wp:extent cx="6153150" cy="2647950"/>
                   <wp:effectExtent l="0" t="0" r="0" b="0"/>
                   <wp:docPr id="14" name="Picture 966"/>
@@ -397,10 +502,10 @@
                           </pic:cNvPicPr>
                         </pic:nvPicPr>
                         <pic:blipFill>
-                          <a:blip r:embed="rId8" cstate="print">
+                          <a:blip r:embed="rId10" cstate="print">
                             <a:extLst>
                               <a:ext uri="{28A0092B-C50C-407E-A947-70E740481C1C}">
-                                <a14:useLocalDpi xmlns:a14="http://schemas.microsoft.com/office/drawing/2010/main" xmlns:wps="http://schemas.microsoft.com/office/word/2010/wordprocessingShape" xmlns:wpi="http://schemas.microsoft.com/office/word/2010/wordprocessingInk" xmlns:wpg="http://schemas.microsoft.com/office/word/2010/wordprocessingGroup" xmlns:w14="http://schemas.microsoft.com/office/word/2010/wordml" xmlns:w="http://schemas.openxmlformats.org/wordprocessingml/2006/main" xmlns:w10="urn:schemas-microsoft-com:office:word" xmlns:wp14="http://schemas.microsoft.com/office/word/2010/wordprocessingDrawing" xmlns:v="urn:schemas-microsoft-com:vml" xmlns:o="urn:schemas-microsoft-com:office:office" xmlns:mc="http://schemas.openxmlformats.org/markup-compatibility/2006" xmlns:wpc="http://schemas.microsoft.com/office/word/2010/wordprocessingCanvas" xmlns="" val="0"/>
+                                <a14:useLocalDpi xmlns:a14="http://schemas.microsoft.com/office/drawing/2010/main" val="0"/>
                               </a:ext>
                             </a:extLst>
                           </a:blip>
@@ -434,7 +539,7 @@
       <w:tr>
         <w:tc>
           <w:tcPr>
-            <w:tcW w:w="325" w:type="dxa"/>
+            <w:tcW w:w="392" w:type="dxa"/>
           </w:tcPr>
           <w:p>
             <w:pPr>
@@ -448,7 +553,7 @@
         </w:tc>
         <w:tc>
           <w:tcPr>
-            <w:tcW w:w="9848" w:type="dxa"/>
+            <w:tcW w:w="9936" w:type="dxa"/>
             <w:gridSpan w:val="2"/>
           </w:tcPr>
           <w:p>
@@ -508,6 +613,59 @@
             <w:pPr>
               <w:pStyle w:val="Loetelu-vaheta"/>
               <w:numPr>
+                <w:ilvl w:val="1"/>
+                <w:numId w:val="5"/>
+              </w:numPr>
+            </w:pPr>
+            <w:r>
+              <w:t xml:space="preserve">NB! </w:t>
+            </w:r>
+            <w:r>
+              <w:t xml:space="preserve">Outlook 2013 </w:t>
+            </w:r>
+            <w:r>
+              <w:t>saadab IMAP konto seadistamise käigus test e-maili. Seega on vajalik</w:t>
+            </w:r>
+            <w:r>
+              <w:t xml:space="preserve"> v</w:t>
+            </w:r>
+            <w:bookmarkStart w:id="2" w:name="_GoBack"/>
+            <w:bookmarkEnd w:id="2"/>
+            <w:r>
+              <w:t>äljale</w:t>
+            </w:r>
+            <w:r>
+              <w:t xml:space="preserve"> sisestada toimiva SMTP serveri aadress. Kui SMTP serveri mandaadid ei kattu DHSi omadega, saab need täpsustada „</w:t>
+            </w:r>
+            <w:proofErr w:type="spellStart"/>
+            <w:r>
+              <w:t>More</w:t>
+            </w:r>
+            <w:proofErr w:type="spellEnd"/>
+            <w:r>
+              <w:t xml:space="preserve"> </w:t>
+            </w:r>
+            <w:proofErr w:type="spellStart"/>
+            <w:r>
+              <w:t>Settings…</w:t>
+            </w:r>
+            <w:proofErr w:type="spellEnd"/>
+            <w:r>
+              <w:t>“ nupust avaneval dialoogil „</w:t>
+            </w:r>
+            <w:proofErr w:type="spellStart"/>
+            <w:r>
+              <w:t>Outgoing</w:t>
+            </w:r>
+            <w:proofErr w:type="spellEnd"/>
+            <w:r>
+              <w:t xml:space="preserve"> Server“ sakil.</w:t>
+            </w:r>
+          </w:p>
+          <w:p>
+            <w:pPr>
+              <w:pStyle w:val="Loetelu-vaheta"/>
+              <w:numPr>
                 <w:ilvl w:val="0"/>
                 <w:numId w:val="5"/>
               </w:numPr>
@@ -529,7 +687,7 @@
                 <w:lang w:eastAsia="et-EE"/>
               </w:rPr>
               <w:drawing>
-                <wp:inline distT="0" distB="0" distL="0" distR="0">
+                <wp:inline distT="0" distB="0" distL="0" distR="0" wp14:anchorId="257BC37A" wp14:editId="1806E455">
                   <wp:extent cx="6143625" cy="2647950"/>
                   <wp:effectExtent l="19050" t="19050" r="9525" b="0"/>
                   <wp:docPr id="15" name="Picture 967"/>
@@ -546,10 +704,10 @@
                           </pic:cNvPicPr>
                         </pic:nvPicPr>
                         <pic:blipFill>
-                          <a:blip r:embed="rId9" cstate="print">
+                          <a:blip r:embed="rId11" cstate="print">
                             <a:extLst>
                               <a:ext uri="{28A0092B-C50C-407E-A947-70E740481C1C}">
-                                <a14:useLocalDpi xmlns:a14="http://schemas.microsoft.com/office/drawing/2010/main" xmlns:wps="http://schemas.microsoft.com/office/word/2010/wordprocessingShape" xmlns:wpi="http://schemas.microsoft.com/office/word/2010/wordprocessingInk" xmlns:wpg="http://schemas.microsoft.com/office/word/2010/wordprocessingGroup" xmlns:w14="http://schemas.microsoft.com/office/word/2010/wordml" xmlns:w="http://schemas.openxmlformats.org/wordprocessingml/2006/main" xmlns:w10="urn:schemas-microsoft-com:office:word" xmlns:wp14="http://schemas.microsoft.com/office/word/2010/wordprocessingDrawing" xmlns:v="urn:schemas-microsoft-com:vml" xmlns:o="urn:schemas-microsoft-com:office:office" xmlns:mc="http://schemas.openxmlformats.org/markup-compatibility/2006" xmlns:wpc="http://schemas.microsoft.com/office/word/2010/wordprocessingCanvas" xmlns="" val="0"/>
+                                <a14:useLocalDpi xmlns:a14="http://schemas.microsoft.com/office/drawing/2010/main" val="0"/>
                               </a:ext>
                             </a:extLst>
                           </a:blip>
@@ -585,7 +743,26 @@
               <w:pStyle w:val="Loetelu-vaheta"/>
             </w:pPr>
             <w:r>
-              <w:t>Klõpsake nupul „Test Account Settings“</w:t>
+              <w:t xml:space="preserve">Klõpsake nupul „Test </w:t>
+            </w:r>
+            <w:proofErr w:type="spellStart"/>
+            <w:r>
+              <w:t>Account</w:t>
+            </w:r>
+            <w:proofErr w:type="spellEnd"/>
+            <w:r>
+              <w:t xml:space="preserve"> </w:t>
+            </w:r>
+            <w:proofErr w:type="spellStart"/>
+            <w:r>
+              <w:t>Settings</w:t>
+            </w:r>
+            <w:proofErr w:type="spellEnd"/>
+            <w:r>
+              <w:t>“</w:t>
+            </w:r>
+            <w:r>
+              <w:t xml:space="preserve"> (Outlook 2010 ja vanemad)</w:t>
             </w:r>
           </w:p>
           <w:p>
@@ -628,7 +805,7 @@
       <w:tr>
         <w:tc>
           <w:tcPr>
-            <w:tcW w:w="325" w:type="dxa"/>
+            <w:tcW w:w="392" w:type="dxa"/>
           </w:tcPr>
           <w:p>
             <w:pPr>
@@ -642,7 +819,7 @@
         </w:tc>
         <w:tc>
           <w:tcPr>
-            <w:tcW w:w="9848" w:type="dxa"/>
+            <w:tcW w:w="9936" w:type="dxa"/>
             <w:gridSpan w:val="2"/>
           </w:tcPr>
           <w:p>
@@ -668,7 +845,7 @@
 </file>
 
 <file path=word/numbering.xml><?xml version="1.0" encoding="utf-8"?>
-<w:numbering xmlns:ve="http://schemas.openxmlformats.org/markup-compatibility/2006" xmlns:o="urn:schemas-microsoft-com:office:office" xmlns:r="http://schemas.openxmlformats.org/officeDocument/2006/relationships" xmlns:m="http://schemas.openxmlformats.org/officeDocument/2006/math" xmlns:v="urn:schemas-microsoft-com:vml" xmlns:wp="http://schemas.openxmlformats.org/drawingml/2006/wordprocessingDrawing" xmlns:w10="urn:schemas-microsoft-com:office:word" xmlns:w="http://schemas.openxmlformats.org/wordprocessingml/2006/main" xmlns:wne="http://schemas.microsoft.com/office/word/2006/wordml">
+<w:numbering xmlns:wpc="http://schemas.microsoft.com/office/word/2010/wordprocessingCanvas" xmlns:mc="http://schemas.openxmlformats.org/markup-compatibility/2006" xmlns:o="urn:schemas-microsoft-com:office:office" xmlns:r="http://schemas.openxmlformats.org/officeDocument/2006/relationships" xmlns:m="http://schemas.openxmlformats.org/officeDocument/2006/math" xmlns:v="urn:schemas-microsoft-com:vml" xmlns:wp14="http://schemas.microsoft.com/office/word/2010/wordprocessingDrawing" xmlns:wp="http://schemas.openxmlformats.org/drawingml/2006/wordprocessingDrawing" xmlns:w10="urn:schemas-microsoft-com:office:word" xmlns:w="http://schemas.openxmlformats.org/wordprocessingml/2006/main" xmlns:w14="http://schemas.microsoft.com/office/word/2010/wordml" xmlns:wpg="http://schemas.microsoft.com/office/word/2010/wordprocessingGroup" xmlns:wpi="http://schemas.microsoft.com/office/word/2010/wordprocessingInk" xmlns:wne="http://schemas.microsoft.com/office/word/2006/wordml" xmlns:wps="http://schemas.microsoft.com/office/word/2010/wordprocessingShape" mc:Ignorable="w14 wp14">
   <w:abstractNum w:abstractNumId="0">
     <w:nsid w:val="12656A56"/>
     <w:multiLevelType w:val="multilevel"/>
@@ -827,7 +1004,7 @@
         <w:rFonts w:ascii="Arial" w:eastAsia="Times New Roman" w:hAnsi="Arial" w:cs="Arial" w:hint="default"/>
       </w:rPr>
     </w:lvl>
-    <w:lvl w:ilvl="1" w:tplc="04250003" w:tentative="1">
+    <w:lvl w:ilvl="1" w:tplc="04250003">
       <w:start w:val="1"/>
       <w:numFmt w:val="bullet"/>
       <w:lvlText w:val="o"/>
@@ -1129,11 +1306,17 @@
   <w:num w:numId="5">
     <w:abstractNumId w:val="1"/>
   </w:num>
+  <w:num w:numId="6">
+    <w:abstractNumId w:val="0"/>
+  </w:num>
+  <w:num w:numId="7">
+    <w:abstractNumId w:val="0"/>
+  </w:num>
 </w:numbering>
 </file>
 
 <file path=word/styles.xml><?xml version="1.0" encoding="utf-8"?>
-<w:styles xmlns:r="http://schemas.openxmlformats.org/officeDocument/2006/relationships" xmlns:w="http://schemas.openxmlformats.org/wordprocessingml/2006/main">
+<w:styles xmlns:mc="http://schemas.openxmlformats.org/markup-compatibility/2006" xmlns:r="http://schemas.openxmlformats.org/officeDocument/2006/relationships" xmlns:w="http://schemas.openxmlformats.org/wordprocessingml/2006/main" xmlns:w14="http://schemas.microsoft.com/office/word/2010/wordml" mc:Ignorable="w14">
   <w:docDefaults>
     <w:rPrDefault>
       <w:rPr>
@@ -1288,7 +1471,7 @@
     <w:lsdException w:name="Bibliography" w:uiPriority="37"/>
     <w:lsdException w:name="TOC Heading" w:uiPriority="39" w:qFormat="1"/>
   </w:latentStyles>
-  <w:style w:type="paragraph" w:default="1" w:styleId="Normal">
+  <w:style w:type="paragraph" w:default="1" w:styleId="Normaallaad">
     <w:name w:val="Normal"/>
     <w:qFormat/>
     <w:rsid w:val="00660F43"/>
@@ -1301,18 +1484,17 @@
       <w:lang w:eastAsia="ar-SA"/>
     </w:rPr>
   </w:style>
-  <w:style w:type="character" w:default="1" w:styleId="DefaultParagraphFont">
+  <w:style w:type="character" w:default="1" w:styleId="Liguvaikefont">
     <w:name w:val="Default Paragraph Font"/>
     <w:uiPriority w:val="1"/>
     <w:semiHidden/>
     <w:unhideWhenUsed/>
   </w:style>
-  <w:style w:type="table" w:default="1" w:styleId="TableNormal">
+  <w:style w:type="table" w:default="1" w:styleId="Normaaltabel">
     <w:name w:val="Normal Table"/>
     <w:uiPriority w:val="99"/>
     <w:semiHidden/>
     <w:unhideWhenUsed/>
-    <w:qFormat/>
     <w:tblPr>
       <w:tblInd w:w="0" w:type="dxa"/>
       <w:tblCellMar>
@@ -1323,7 +1505,7 @@
       </w:tblCellMar>
     </w:tblPr>
   </w:style>
-  <w:style w:type="numbering" w:default="1" w:styleId="NoList">
+  <w:style w:type="numbering" w:default="1" w:styleId="Loendita">
     <w:name w:val="No List"/>
     <w:uiPriority w:val="99"/>
     <w:semiHidden/>
@@ -1331,7 +1513,7 @@
   </w:style>
   <w:style w:type="paragraph" w:customStyle="1" w:styleId="Loetelu-vaheta">
     <w:name w:val="Loetelu - vaheta"/>
-    <w:basedOn w:val="Normal"/>
+    <w:basedOn w:val="Normaallaad"/>
     <w:rsid w:val="00660F43"/>
     <w:pPr>
       <w:numPr>
@@ -1342,7 +1524,7 @@
   </w:style>
   <w:style w:type="numbering" w:customStyle="1" w:styleId="Loetelu-punktidega">
     <w:name w:val="Loetelu - punktidega"/>
-    <w:basedOn w:val="NoList"/>
+    <w:basedOn w:val="Loendita"/>
     <w:rsid w:val="00660F43"/>
     <w:pPr>
       <w:numPr>
@@ -1352,7 +1534,7 @@
   </w:style>
   <w:style w:type="paragraph" w:customStyle="1" w:styleId="tabelisisu">
     <w:name w:val="tabeli sisu"/>
-    <w:basedOn w:val="Normal"/>
+    <w:basedOn w:val="Normaallaad"/>
     <w:rsid w:val="00660F43"/>
     <w:pPr>
       <w:spacing w:after="0"/>
@@ -1364,7 +1546,7 @@
   </w:style>
   <w:style w:type="paragraph" w:customStyle="1" w:styleId="ListParagraph1">
     <w:name w:val="List Paragraph1"/>
-    <w:basedOn w:val="Normal"/>
+    <w:basedOn w:val="Normaallaad"/>
     <w:uiPriority w:val="34"/>
     <w:qFormat/>
     <w:rsid w:val="00660F43"/>
@@ -1377,7 +1559,7 @@
   </w:style>
   <w:style w:type="paragraph" w:customStyle="1" w:styleId="Heading11">
     <w:name w:val="Heading 11"/>
-    <w:basedOn w:val="Normal"/>
+    <w:basedOn w:val="Normaallaad"/>
     <w:rsid w:val="00660F43"/>
     <w:pPr>
       <w:keepNext/>
@@ -1395,8 +1577,8 @@
   </w:style>
   <w:style w:type="paragraph" w:customStyle="1" w:styleId="Heading21">
     <w:name w:val="Heading 21"/>
-    <w:basedOn w:val="Normal"/>
-    <w:next w:val="BodyText"/>
+    <w:basedOn w:val="Normaallaad"/>
+    <w:next w:val="Kehatekst"/>
     <w:rsid w:val="00660F43"/>
     <w:pPr>
       <w:keepNext/>
@@ -1414,8 +1596,8 @@
   </w:style>
   <w:style w:type="paragraph" w:customStyle="1" w:styleId="Heading31">
     <w:name w:val="Heading 31"/>
-    <w:basedOn w:val="Normal"/>
-    <w:next w:val="Normal"/>
+    <w:basedOn w:val="Normaallaad"/>
+    <w:next w:val="Normaallaad"/>
     <w:rsid w:val="00660F43"/>
     <w:pPr>
       <w:numPr>
@@ -1431,7 +1613,7 @@
   </w:style>
   <w:style w:type="paragraph" w:customStyle="1" w:styleId="Heading41">
     <w:name w:val="Heading 41"/>
-    <w:basedOn w:val="Normal"/>
+    <w:basedOn w:val="Normaallaad"/>
     <w:unhideWhenUsed/>
     <w:rsid w:val="00660F43"/>
     <w:pPr>
@@ -1443,7 +1625,7 @@
   </w:style>
   <w:style w:type="paragraph" w:customStyle="1" w:styleId="Heading51">
     <w:name w:val="Heading 51"/>
-    <w:basedOn w:val="Normal"/>
+    <w:basedOn w:val="Normaallaad"/>
     <w:semiHidden/>
     <w:unhideWhenUsed/>
     <w:rsid w:val="00660F43"/>
@@ -1456,7 +1638,7 @@
   </w:style>
   <w:style w:type="paragraph" w:customStyle="1" w:styleId="Heading61">
     <w:name w:val="Heading 61"/>
-    <w:basedOn w:val="Normal"/>
+    <w:basedOn w:val="Normaallaad"/>
     <w:semiHidden/>
     <w:unhideWhenUsed/>
     <w:rsid w:val="00660F43"/>
@@ -1469,7 +1651,7 @@
   </w:style>
   <w:style w:type="paragraph" w:customStyle="1" w:styleId="Heading71">
     <w:name w:val="Heading 71"/>
-    <w:basedOn w:val="Normal"/>
+    <w:basedOn w:val="Normaallaad"/>
     <w:semiHidden/>
     <w:unhideWhenUsed/>
     <w:rsid w:val="00660F43"/>
@@ -1482,7 +1664,7 @@
   </w:style>
   <w:style w:type="paragraph" w:customStyle="1" w:styleId="Heading81">
     <w:name w:val="Heading 81"/>
-    <w:basedOn w:val="Normal"/>
+    <w:basedOn w:val="Normaallaad"/>
     <w:semiHidden/>
     <w:unhideWhenUsed/>
     <w:rsid w:val="00660F43"/>
@@ -1495,7 +1677,7 @@
   </w:style>
   <w:style w:type="paragraph" w:customStyle="1" w:styleId="Heading91">
     <w:name w:val="Heading 91"/>
-    <w:basedOn w:val="Normal"/>
+    <w:basedOn w:val="Normaallaad"/>
     <w:semiHidden/>
     <w:unhideWhenUsed/>
     <w:rsid w:val="00660F43"/>
@@ -1506,10 +1688,10 @@
       </w:numPr>
     </w:pPr>
   </w:style>
-  <w:style w:type="paragraph" w:styleId="BodyText">
+  <w:style w:type="paragraph" w:styleId="Kehatekst">
     <w:name w:val="Body Text"/>
-    <w:basedOn w:val="Normal"/>
-    <w:link w:val="BodyTextChar"/>
+    <w:basedOn w:val="Normaallaad"/>
+    <w:link w:val="KehatekstMrk"/>
     <w:uiPriority w:val="99"/>
     <w:semiHidden/>
     <w:unhideWhenUsed/>
@@ -1518,10 +1700,10 @@
       <w:spacing w:after="120"/>
     </w:pPr>
   </w:style>
-  <w:style w:type="character" w:customStyle="1" w:styleId="BodyTextChar">
-    <w:name w:val="Body Text Char"/>
-    <w:basedOn w:val="DefaultParagraphFont"/>
-    <w:link w:val="BodyText"/>
+  <w:style w:type="character" w:customStyle="1" w:styleId="KehatekstMrk">
+    <w:name w:val="Kehatekst Märk"/>
+    <w:basedOn w:val="Liguvaikefont"/>
+    <w:link w:val="Kehatekst"/>
     <w:uiPriority w:val="99"/>
     <w:semiHidden/>
     <w:rsid w:val="00660F43"/>
@@ -1530,10 +1712,10 @@
       <w:lang w:eastAsia="ar-SA"/>
     </w:rPr>
   </w:style>
-  <w:style w:type="paragraph" w:styleId="BalloonText">
+  <w:style w:type="paragraph" w:styleId="Jutumullitekst">
     <w:name w:val="Balloon Text"/>
-    <w:basedOn w:val="Normal"/>
-    <w:link w:val="BalloonTextChar"/>
+    <w:basedOn w:val="Normaallaad"/>
+    <w:link w:val="JutumullitekstMrk"/>
     <w:uiPriority w:val="99"/>
     <w:semiHidden/>
     <w:unhideWhenUsed/>
@@ -1547,10 +1729,10 @@
       <w:szCs w:val="16"/>
     </w:rPr>
   </w:style>
-  <w:style w:type="character" w:customStyle="1" w:styleId="BalloonTextChar">
-    <w:name w:val="Balloon Text Char"/>
-    <w:basedOn w:val="DefaultParagraphFont"/>
-    <w:link w:val="BalloonText"/>
+  <w:style w:type="character" w:customStyle="1" w:styleId="JutumullitekstMrk">
+    <w:name w:val="Jutumullitekst Märk"/>
+    <w:basedOn w:val="Liguvaikefont"/>
+    <w:link w:val="Jutumullitekst"/>
     <w:uiPriority w:val="99"/>
     <w:semiHidden/>
     <w:rsid w:val="00660F43"/>
@@ -1558,6 +1740,517 @@
       <w:rFonts w:ascii="Tahoma" w:eastAsia="Times New Roman" w:hAnsi="Tahoma" w:cs="Tahoma"/>
       <w:sz w:val="16"/>
       <w:szCs w:val="16"/>
+      <w:lang w:eastAsia="ar-SA"/>
+    </w:rPr>
+  </w:style>
+  <w:style w:type="paragraph" w:styleId="Tiitel">
+    <w:name w:val="Title"/>
+    <w:basedOn w:val="Normaallaad"/>
+    <w:next w:val="Normaallaad"/>
+    <w:link w:val="TiitelMrk"/>
+    <w:uiPriority w:val="10"/>
+    <w:qFormat/>
+    <w:rsid w:val="00892FD2"/>
+    <w:pPr>
+      <w:pBdr>
+        <w:bottom w:val="single" w:sz="8" w:space="4" w:color="4F81BD" w:themeColor="accent1"/>
+      </w:pBdr>
+      <w:spacing w:after="300"/>
+      <w:contextualSpacing/>
+    </w:pPr>
+    <w:rPr>
+      <w:rFonts w:asciiTheme="majorHAnsi" w:eastAsiaTheme="majorEastAsia" w:hAnsiTheme="majorHAnsi" w:cstheme="majorBidi"/>
+      <w:color w:val="17365D" w:themeColor="text2" w:themeShade="BF"/>
+      <w:spacing w:val="5"/>
+      <w:kern w:val="28"/>
+      <w:sz w:val="52"/>
+      <w:szCs w:val="52"/>
+    </w:rPr>
+  </w:style>
+  <w:style w:type="character" w:customStyle="1" w:styleId="TiitelMrk">
+    <w:name w:val="Tiitel Märk"/>
+    <w:basedOn w:val="Liguvaikefont"/>
+    <w:link w:val="Tiitel"/>
+    <w:uiPriority w:val="10"/>
+    <w:rsid w:val="00892FD2"/>
+    <w:rPr>
+      <w:rFonts w:asciiTheme="majorHAnsi" w:eastAsiaTheme="majorEastAsia" w:hAnsiTheme="majorHAnsi" w:cstheme="majorBidi"/>
+      <w:color w:val="17365D" w:themeColor="text2" w:themeShade="BF"/>
+      <w:spacing w:val="5"/>
+      <w:kern w:val="28"/>
+      <w:sz w:val="52"/>
+      <w:szCs w:val="52"/>
+      <w:lang w:eastAsia="ar-SA"/>
+    </w:rPr>
+  </w:style>
+</w:styles>
+</file>
+
+<file path=word/stylesWithEffects.xml><?xml version="1.0" encoding="utf-8"?>
+<w:styles xmlns:wpc="http://schemas.microsoft.com/office/word/2010/wordprocessingCanvas" xmlns:mc="http://schemas.openxmlformats.org/markup-compatibility/2006" xmlns:o="urn:schemas-microsoft-com:office:office" xmlns:r="http://schemas.openxmlformats.org/officeDocument/2006/relationships" xmlns:m="http://schemas.openxmlformats.org/officeDocument/2006/math" xmlns:v="urn:schemas-microsoft-com:vml" xmlns:wp14="http://schemas.microsoft.com/office/word/2010/wordprocessingDrawing" xmlns:wp="http://schemas.openxmlformats.org/drawingml/2006/wordprocessingDrawing" xmlns:w10="urn:schemas-microsoft-com:office:word" xmlns:w="http://schemas.openxmlformats.org/wordprocessingml/2006/main" xmlns:w14="http://schemas.microsoft.com/office/word/2010/wordml" xmlns:wpg="http://schemas.microsoft.com/office/word/2010/wordprocessingGroup" xmlns:wpi="http://schemas.microsoft.com/office/word/2010/wordprocessingInk" xmlns:wne="http://schemas.microsoft.com/office/word/2006/wordml" xmlns:wps="http://schemas.microsoft.com/office/word/2010/wordprocessingShape" mc:Ignorable="w14 wp14">
+  <w:docDefaults>
+    <w:rPrDefault>
+      <w:rPr>
+        <w:rFonts w:asciiTheme="minorHAnsi" w:eastAsiaTheme="minorHAnsi" w:hAnsiTheme="minorHAnsi" w:cstheme="minorBidi"/>
+        <w:sz w:val="22"/>
+        <w:szCs w:val="22"/>
+        <w:lang w:val="et-EE" w:eastAsia="en-US" w:bidi="ar-SA"/>
+      </w:rPr>
+    </w:rPrDefault>
+    <w:pPrDefault>
+      <w:pPr>
+        <w:spacing w:after="200" w:line="276" w:lineRule="auto"/>
+      </w:pPr>
+    </w:pPrDefault>
+  </w:docDefaults>
+  <w:latentStyles w:defLockedState="0" w:defUIPriority="99" w:defSemiHidden="1" w:defUnhideWhenUsed="1" w:defQFormat="0" w:count="267">
+    <w:lsdException w:name="Normal" w:semiHidden="0" w:uiPriority="0" w:unhideWhenUsed="0" w:qFormat="1"/>
+    <w:lsdException w:name="heading 1" w:semiHidden="0" w:uiPriority="9" w:unhideWhenUsed="0" w:qFormat="1"/>
+    <w:lsdException w:name="heading 2" w:uiPriority="9" w:qFormat="1"/>
+    <w:lsdException w:name="heading 3" w:uiPriority="9" w:qFormat="1"/>
+    <w:lsdException w:name="heading 4" w:uiPriority="9" w:qFormat="1"/>
+    <w:lsdException w:name="heading 5" w:uiPriority="9" w:qFormat="1"/>
+    <w:lsdException w:name="heading 6" w:uiPriority="9" w:qFormat="1"/>
+    <w:lsdException w:name="heading 7" w:uiPriority="9" w:qFormat="1"/>
+    <w:lsdException w:name="heading 8" w:uiPriority="9" w:qFormat="1"/>
+    <w:lsdException w:name="heading 9" w:uiPriority="9" w:qFormat="1"/>
+    <w:lsdException w:name="toc 1" w:uiPriority="39"/>
+    <w:lsdException w:name="toc 2" w:uiPriority="39"/>
+    <w:lsdException w:name="toc 3" w:uiPriority="39"/>
+    <w:lsdException w:name="toc 4" w:uiPriority="39"/>
+    <w:lsdException w:name="toc 5" w:uiPriority="39"/>
+    <w:lsdException w:name="toc 6" w:uiPriority="39"/>
+    <w:lsdException w:name="toc 7" w:uiPriority="39"/>
+    <w:lsdException w:name="toc 8" w:uiPriority="39"/>
+    <w:lsdException w:name="toc 9" w:uiPriority="39"/>
+    <w:lsdException w:name="caption" w:uiPriority="35" w:qFormat="1"/>
+    <w:lsdException w:name="Title" w:semiHidden="0" w:uiPriority="10" w:unhideWhenUsed="0" w:qFormat="1"/>
+    <w:lsdException w:name="Default Paragraph Font" w:uiPriority="1"/>
+    <w:lsdException w:name="Subtitle" w:semiHidden="0" w:uiPriority="11" w:unhideWhenUsed="0" w:qFormat="1"/>
+    <w:lsdException w:name="Strong" w:semiHidden="0" w:uiPriority="22" w:unhideWhenUsed="0" w:qFormat="1"/>
+    <w:lsdException w:name="Emphasis" w:semiHidden="0" w:uiPriority="20" w:unhideWhenUsed="0" w:qFormat="1"/>
+    <w:lsdException w:name="Table Grid" w:semiHidden="0" w:uiPriority="59" w:unhideWhenUsed="0"/>
+    <w:lsdException w:name="Placeholder Text" w:unhideWhenUsed="0"/>
+    <w:lsdException w:name="No Spacing" w:semiHidden="0" w:uiPriority="1" w:unhideWhenUsed="0" w:qFormat="1"/>
+    <w:lsdException w:name="Light Shading" w:semiHidden="0" w:uiPriority="60" w:unhideWhenUsed="0"/>
+    <w:lsdException w:name="Light List" w:semiHidden="0" w:uiPriority="61" w:unhideWhenUsed="0"/>
+    <w:lsdException w:name="Light Grid" w:semiHidden="0" w:uiPriority="62" w:unhideWhenUsed="0"/>
+    <w:lsdException w:name="Medium Shading 1" w:semiHidden="0" w:uiPriority="63" w:unhideWhenUsed="0"/>
+    <w:lsdException w:name="Medium Shading 2" w:semiHidden="0" w:uiPriority="64" w:unhideWhenUsed="0"/>
+    <w:lsdException w:name="Medium List 1" w:semiHidden="0" w:uiPriority="65" w:unhideWhenUsed="0"/>
+    <w:lsdException w:name="Medium List 2" w:semiHidden="0" w:uiPriority="66" w:unhideWhenUsed="0"/>
+    <w:lsdException w:name="Medium Grid 1" w:semiHidden="0" w:uiPriority="67" w:unhideWhenUsed="0"/>
+    <w:lsdException w:name="Medium Grid 2" w:semiHidden="0" w:uiPriority="68" w:unhideWhenUsed="0"/>
+    <w:lsdException w:name="Medium Grid 3" w:semiHidden="0" w:uiPriority="69" w:unhideWhenUsed="0"/>
+    <w:lsdException w:name="Dark List" w:semiHidden="0" w:uiPriority="70" w:unhideWhenUsed="0"/>
+    <w:lsdException w:name="Colorful Shading" w:semiHidden="0" w:uiPriority="71" w:unhideWhenUsed="0"/>
+    <w:lsdException w:name="Colorful List" w:semiHidden="0" w:uiPriority="72" w:unhideWhenUsed="0"/>
+    <w:lsdException w:name="Colorful Grid" w:semiHidden="0" w:uiPriority="73" w:unhideWhenUsed="0"/>
+    <w:lsdException w:name="Light Shading Accent 1" w:semiHidden="0" w:uiPriority="60" w:unhideWhenUsed="0"/>
+    <w:lsdException w:name="Light List Accent 1" w:semiHidden="0" w:uiPriority="61" w:unhideWhenUsed="0"/>
+    <w:lsdException w:name="Light Grid Accent 1" w:semiHidden="0" w:uiPriority="62" w:unhideWhenUsed="0"/>
+    <w:lsdException w:name="Medium Shading 1 Accent 1" w:semiHidden="0" w:uiPriority="63" w:unhideWhenUsed="0"/>
+    <w:lsdException w:name="Medium Shading 2 Accent 1" w:semiHidden="0" w:uiPriority="64" w:unhideWhenUsed="0"/>
+    <w:lsdException w:name="Medium List 1 Accent 1" w:semiHidden="0" w:uiPriority="65" w:unhideWhenUsed="0"/>
+    <w:lsdException w:name="Revision" w:unhideWhenUsed="0"/>
+    <w:lsdException w:name="List Paragraph" w:semiHidden="0" w:uiPriority="34" w:unhideWhenUsed="0" w:qFormat="1"/>
+    <w:lsdException w:name="Quote" w:semiHidden="0" w:uiPriority="29" w:unhideWhenUsed="0" w:qFormat="1"/>
+    <w:lsdException w:name="Intense Quote" w:semiHidden="0" w:uiPriority="30" w:unhideWhenUsed="0" w:qFormat="1"/>
+    <w:lsdException w:name="Medium List 2 Accent 1" w:semiHidden="0" w:uiPriority="66" w:unhideWhenUsed="0"/>
+    <w:lsdException w:name="Medium Grid 1 Accent 1" w:semiHidden="0" w:uiPriority="67" w:unhideWhenUsed="0"/>
+    <w:lsdException w:name="Medium Grid 2 Accent 1" w:semiHidden="0" w:uiPriority="68" w:unhideWhenUsed="0"/>
+    <w:lsdException w:name="Medium Grid 3 Accent 1" w:semiHidden="0" w:uiPriority="69" w:unhideWhenUsed="0"/>
+    <w:lsdException w:name="Dark List Accent 1" w:semiHidden="0" w:uiPriority="70" w:unhideWhenUsed="0"/>
+    <w:lsdException w:name="Colorful Shading Accent 1" w:semiHidden="0" w:uiPriority="71" w:unhideWhenUsed="0"/>
+    <w:lsdException w:name="Colorful List Accent 1" w:semiHidden="0" w:uiPriority="72" w:unhideWhenUsed="0"/>
+    <w:lsdException w:name="Colorful Grid Accent 1" w:semiHidden="0" w:uiPriority="73" w:unhideWhenUsed="0"/>
+    <w:lsdException w:name="Light Shading Accent 2" w:semiHidden="0" w:uiPriority="60" w:unhideWhenUsed="0"/>
+    <w:lsdException w:name="Light List Accent 2" w:semiHidden="0" w:uiPriority="61" w:unhideWhenUsed="0"/>
+    <w:lsdException w:name="Light Grid Accent 2" w:semiHidden="0" w:uiPriority="62" w:unhideWhenUsed="0"/>
+    <w:lsdException w:name="Medium Shading 1 Accent 2" w:semiHidden="0" w:uiPriority="63" w:unhideWhenUsed="0"/>
+    <w:lsdException w:name="Medium Shading 2 Accent 2" w:semiHidden="0" w:uiPriority="64" w:unhideWhenUsed="0"/>
+    <w:lsdException w:name="Medium List 1 Accent 2" w:semiHidden="0" w:uiPriority="65" w:unhideWhenUsed="0"/>
+    <w:lsdException w:name="Medium List 2 Accent 2" w:semiHidden="0" w:uiPriority="66" w:unhideWhenUsed="0"/>
+    <w:lsdException w:name="Medium Grid 1 Accent 2" w:semiHidden="0" w:uiPriority="67" w:unhideWhenUsed="0"/>
+    <w:lsdException w:name="Medium Grid 2 Accent 2" w:semiHidden="0" w:uiPriority="68" w:unhideWhenUsed="0"/>
+    <w:lsdException w:name="Medium Grid 3 Accent 2" w:semiHidden="0" w:uiPriority="69" w:unhideWhenUsed="0"/>
+    <w:lsdException w:name="Dark List Accent 2" w:semiHidden="0" w:uiPriority="70" w:unhideWhenUsed="0"/>
+    <w:lsdException w:name="Colorful Shading Accent 2" w:semiHidden="0" w:uiPriority="71" w:unhideWhenUsed="0"/>
+    <w:lsdException w:name="Colorful List Accent 2" w:semiHidden="0" w:uiPriority="72" w:unhideWhenUsed="0"/>
+    <w:lsdException w:name="Colorful Grid Accent 2" w:semiHidden="0" w:uiPriority="73" w:unhideWhenUsed="0"/>
+    <w:lsdException w:name="Light Shading Accent 3" w:semiHidden="0" w:uiPriority="60" w:unhideWhenUsed="0"/>
+    <w:lsdException w:name="Light List Accent 3" w:semiHidden="0" w:uiPriority="61" w:unhideWhenUsed="0"/>
+    <w:lsdException w:name="Light Grid Accent 3" w:semiHidden="0" w:uiPriority="62" w:unhideWhenUsed="0"/>
+    <w:lsdException w:name="Medium Shading 1 Accent 3" w:semiHidden="0" w:uiPriority="63" w:unhideWhenUsed="0"/>
+    <w:lsdException w:name="Medium Shading 2 Accent 3" w:semiHidden="0" w:uiPriority="64" w:unhideWhenUsed="0"/>
+    <w:lsdException w:name="Medium List 1 Accent 3" w:semiHidden="0" w:uiPriority="65" w:unhideWhenUsed="0"/>
+    <w:lsdException w:name="Medium List 2 Accent 3" w:semiHidden="0" w:uiPriority="66" w:unhideWhenUsed="0"/>
+    <w:lsdException w:name="Medium Grid 1 Accent 3" w:semiHidden="0" w:uiPriority="67" w:unhideWhenUsed="0"/>
+    <w:lsdException w:name="Medium Grid 2 Accent 3" w:semiHidden="0" w:uiPriority="68" w:unhideWhenUsed="0"/>
+    <w:lsdException w:name="Medium Grid 3 Accent 3" w:semiHidden="0" w:uiPriority="69" w:unhideWhenUsed="0"/>
+    <w:lsdException w:name="Dark List Accent 3" w:semiHidden="0" w:uiPriority="70" w:unhideWhenUsed="0"/>
+    <w:lsdException w:name="Colorful Shading Accent 3" w:semiHidden="0" w:uiPriority="71" w:unhideWhenUsed="0"/>
+    <w:lsdException w:name="Colorful List Accent 3" w:semiHidden="0" w:uiPriority="72" w:unhideWhenUsed="0"/>
+    <w:lsdException w:name="Colorful Grid Accent 3" w:semiHidden="0" w:uiPriority="73" w:unhideWhenUsed="0"/>
+    <w:lsdException w:name="Light Shading Accent 4" w:semiHidden="0" w:uiPriority="60" w:unhideWhenUsed="0"/>
+    <w:lsdException w:name="Light List Accent 4" w:semiHidden="0" w:uiPriority="61" w:unhideWhenUsed="0"/>
+    <w:lsdException w:name="Light Grid Accent 4" w:semiHidden="0" w:uiPriority="62" w:unhideWhenUsed="0"/>
+    <w:lsdException w:name="Medium Shading 1 Accent 4" w:semiHidden="0" w:uiPriority="63" w:unhideWhenUsed="0"/>
+    <w:lsdException w:name="Medium Shading 2 Accent 4" w:semiHidden="0" w:uiPriority="64" w:unhideWhenUsed="0"/>
+    <w:lsdException w:name="Medium List 1 Accent 4" w:semiHidden="0" w:uiPriority="65" w:unhideWhenUsed="0"/>
+    <w:lsdException w:name="Medium List 2 Accent 4" w:semiHidden="0" w:uiPriority="66" w:unhideWhenUsed="0"/>
+    <w:lsdException w:name="Medium Grid 1 Accent 4" w:semiHidden="0" w:uiPriority="67" w:unhideWhenUsed="0"/>
+    <w:lsdException w:name="Medium Grid 2 Accent 4" w:semiHidden="0" w:uiPriority="68" w:unhideWhenUsed="0"/>
+    <w:lsdException w:name="Medium Grid 3 Accent 4" w:semiHidden="0" w:uiPriority="69" w:unhideWhenUsed="0"/>
+    <w:lsdException w:name="Dark List Accent 4" w:semiHidden="0" w:uiPriority="70" w:unhideWhenUsed="0"/>
+    <w:lsdException w:name="Colorful Shading Accent 4" w:semiHidden="0" w:uiPriority="71" w:unhideWhenUsed="0"/>
+    <w:lsdException w:name="Colorful List Accent 4" w:semiHidden="0" w:uiPriority="72" w:unhideWhenUsed="0"/>
+    <w:lsdException w:name="Colorful Grid Accent 4" w:semiHidden="0" w:uiPriority="73" w:unhideWhenUsed="0"/>
+    <w:lsdException w:name="Light Shading Accent 5" w:semiHidden="0" w:uiPriority="60" w:unhideWhenUsed="0"/>
+    <w:lsdException w:name="Light List Accent 5" w:semiHidden="0" w:uiPriority="61" w:unhideWhenUsed="0"/>
+    <w:lsdException w:name="Light Grid Accent 5" w:semiHidden="0" w:uiPriority="62" w:unhideWhenUsed="0"/>
+    <w:lsdException w:name="Medium Shading 1 Accent 5" w:semiHidden="0" w:uiPriority="63" w:unhideWhenUsed="0"/>
+    <w:lsdException w:name="Medium Shading 2 Accent 5" w:semiHidden="0" w:uiPriority="64" w:unhideWhenUsed="0"/>
+    <w:lsdException w:name="Medium List 1 Accent 5" w:semiHidden="0" w:uiPriority="65" w:unhideWhenUsed="0"/>
+    <w:lsdException w:name="Medium List 2 Accent 5" w:semiHidden="0" w:uiPriority="66" w:unhideWhenUsed="0"/>
+    <w:lsdException w:name="Medium Grid 1 Accent 5" w:semiHidden="0" w:uiPriority="67" w:unhideWhenUsed="0"/>
+    <w:lsdException w:name="Medium Grid 2 Accent 5" w:semiHidden="0" w:uiPriority="68" w:unhideWhenUsed="0"/>
+    <w:lsdException w:name="Medium Grid 3 Accent 5" w:semiHidden="0" w:uiPriority="69" w:unhideWhenUsed="0"/>
+    <w:lsdException w:name="Dark List Accent 5" w:semiHidden="0" w:uiPriority="70" w:unhideWhenUsed="0"/>
+    <w:lsdException w:name="Colorful Shading Accent 5" w:semiHidden="0" w:uiPriority="71" w:unhideWhenUsed="0"/>
+    <w:lsdException w:name="Colorful List Accent 5" w:semiHidden="0" w:uiPriority="72" w:unhideWhenUsed="0"/>
+    <w:lsdException w:name="Colorful Grid Accent 5" w:semiHidden="0" w:uiPriority="73" w:unhideWhenUsed="0"/>
+    <w:lsdException w:name="Light Shading Accent 6" w:semiHidden="0" w:uiPriority="60" w:unhideWhenUsed="0"/>
+    <w:lsdException w:name="Light List Accent 6" w:semiHidden="0" w:uiPriority="61" w:unhideWhenUsed="0"/>
+    <w:lsdException w:name="Light Grid Accent 6" w:semiHidden="0" w:uiPriority="62" w:unhideWhenUsed="0"/>
+    <w:lsdException w:name="Medium Shading 1 Accent 6" w:semiHidden="0" w:uiPriority="63" w:unhideWhenUsed="0"/>
+    <w:lsdException w:name="Medium Shading 2 Accent 6" w:semiHidden="0" w:uiPriority="64" w:unhideWhenUsed="0"/>
+    <w:lsdException w:name="Medium List 1 Accent 6" w:semiHidden="0" w:uiPriority="65" w:unhideWhenUsed="0"/>
+    <w:lsdException w:name="Medium List 2 Accent 6" w:semiHidden="0" w:uiPriority="66" w:unhideWhenUsed="0"/>
+    <w:lsdException w:name="Medium Grid 1 Accent 6" w:semiHidden="0" w:uiPriority="67" w:unhideWhenUsed="0"/>
+    <w:lsdException w:name="Medium Grid 2 Accent 6" w:semiHidden="0" w:uiPriority="68" w:unhideWhenUsed="0"/>
+    <w:lsdException w:name="Medium Grid 3 Accent 6" w:semiHidden="0" w:uiPriority="69" w:unhideWhenUsed="0"/>
+    <w:lsdException w:name="Dark List Accent 6" w:semiHidden="0" w:uiPriority="70" w:unhideWhenUsed="0"/>
+    <w:lsdException w:name="Colorful Shading Accent 6" w:semiHidden="0" w:uiPriority="71" w:unhideWhenUsed="0"/>
+    <w:lsdException w:name="Colorful List Accent 6" w:semiHidden="0" w:uiPriority="72" w:unhideWhenUsed="0"/>
+    <w:lsdException w:name="Colorful Grid Accent 6" w:semiHidden="0" w:uiPriority="73" w:unhideWhenUsed="0"/>
+    <w:lsdException w:name="Subtle Emphasis" w:semiHidden="0" w:uiPriority="19" w:unhideWhenUsed="0" w:qFormat="1"/>
+    <w:lsdException w:name="Intense Emphasis" w:semiHidden="0" w:uiPriority="21" w:unhideWhenUsed="0" w:qFormat="1"/>
+    <w:lsdException w:name="Subtle Reference" w:semiHidden="0" w:uiPriority="31" w:unhideWhenUsed="0" w:qFormat="1"/>
+    <w:lsdException w:name="Intense Reference" w:semiHidden="0" w:uiPriority="32" w:unhideWhenUsed="0" w:qFormat="1"/>
+    <w:lsdException w:name="Book Title" w:semiHidden="0" w:uiPriority="33" w:unhideWhenUsed="0" w:qFormat="1"/>
+    <w:lsdException w:name="Bibliography" w:uiPriority="37"/>
+    <w:lsdException w:name="TOC Heading" w:uiPriority="39" w:qFormat="1"/>
+  </w:latentStyles>
+  <w:style w:type="paragraph" w:default="1" w:styleId="Normaallaad">
+    <w:name w:val="Normal"/>
+    <w:qFormat/>
+    <w:rsid w:val="00660F43"/>
+    <w:pPr>
+      <w:suppressAutoHyphens/>
+      <w:spacing w:after="240" w:line="240" w:lineRule="auto"/>
+    </w:pPr>
+    <w:rPr>
+      <w:rFonts w:ascii="Arial" w:eastAsia="Times New Roman" w:hAnsi="Arial" w:cs="Times New Roman"/>
+      <w:lang w:eastAsia="ar-SA"/>
+    </w:rPr>
+  </w:style>
+  <w:style w:type="character" w:default="1" w:styleId="Liguvaikefont">
+    <w:name w:val="Default Paragraph Font"/>
+    <w:uiPriority w:val="1"/>
+    <w:semiHidden/>
+    <w:unhideWhenUsed/>
+  </w:style>
+  <w:style w:type="table" w:default="1" w:styleId="Normaaltabel">
+    <w:name w:val="Normal Table"/>
+    <w:uiPriority w:val="99"/>
+    <w:semiHidden/>
+    <w:unhideWhenUsed/>
+    <w:tblPr>
+      <w:tblInd w:w="0" w:type="dxa"/>
+      <w:tblCellMar>
+        <w:top w:w="0" w:type="dxa"/>
+        <w:left w:w="108" w:type="dxa"/>
+        <w:bottom w:w="0" w:type="dxa"/>
+        <w:right w:w="108" w:type="dxa"/>
+      </w:tblCellMar>
+    </w:tblPr>
+  </w:style>
+  <w:style w:type="numbering" w:default="1" w:styleId="Loendita">
+    <w:name w:val="No List"/>
+    <w:uiPriority w:val="99"/>
+    <w:semiHidden/>
+    <w:unhideWhenUsed/>
+  </w:style>
+  <w:style w:type="paragraph" w:customStyle="1" w:styleId="Loetelu-vaheta">
+    <w:name w:val="Loetelu - vaheta"/>
+    <w:basedOn w:val="Normaallaad"/>
+    <w:rsid w:val="00660F43"/>
+    <w:pPr>
+      <w:numPr>
+        <w:numId w:val="1"/>
+      </w:numPr>
+      <w:spacing w:after="0"/>
+    </w:pPr>
+  </w:style>
+  <w:style w:type="numbering" w:customStyle="1" w:styleId="Loetelu-punktidega">
+    <w:name w:val="Loetelu - punktidega"/>
+    <w:basedOn w:val="Loendita"/>
+    <w:rsid w:val="00660F43"/>
+    <w:pPr>
+      <w:numPr>
+        <w:numId w:val="1"/>
+      </w:numPr>
+    </w:pPr>
+  </w:style>
+  <w:style w:type="paragraph" w:customStyle="1" w:styleId="tabelisisu">
+    <w:name w:val="tabeli sisu"/>
+    <w:basedOn w:val="Normaallaad"/>
+    <w:rsid w:val="00660F43"/>
+    <w:pPr>
+      <w:spacing w:after="0"/>
+    </w:pPr>
+    <w:rPr>
+      <w:sz w:val="20"/>
+      <w:szCs w:val="20"/>
+    </w:rPr>
+  </w:style>
+  <w:style w:type="paragraph" w:customStyle="1" w:styleId="ListParagraph1">
+    <w:name w:val="List Paragraph1"/>
+    <w:basedOn w:val="Normaallaad"/>
+    <w:uiPriority w:val="34"/>
+    <w:qFormat/>
+    <w:rsid w:val="00660F43"/>
+    <w:pPr>
+      <w:numPr>
+        <w:numId w:val="3"/>
+      </w:numPr>
+      <w:contextualSpacing/>
+    </w:pPr>
+  </w:style>
+  <w:style w:type="paragraph" w:customStyle="1" w:styleId="Heading11">
+    <w:name w:val="Heading 11"/>
+    <w:basedOn w:val="Normaallaad"/>
+    <w:rsid w:val="00660F43"/>
+    <w:pPr>
+      <w:keepNext/>
+      <w:pageBreakBefore/>
+      <w:numPr>
+        <w:numId w:val="2"/>
+      </w:numPr>
+      <w:shd w:val="clear" w:color="auto" w:fill="C6D9F1"/>
+      <w:spacing w:before="480" w:after="0"/>
+    </w:pPr>
+    <w:rPr>
+      <w:b/>
+      <w:sz w:val="32"/>
+    </w:rPr>
+  </w:style>
+  <w:style w:type="paragraph" w:customStyle="1" w:styleId="Heading21">
+    <w:name w:val="Heading 21"/>
+    <w:basedOn w:val="Normaallaad"/>
+    <w:next w:val="Kehatekst"/>
+    <w:rsid w:val="00660F43"/>
+    <w:pPr>
+      <w:keepNext/>
+      <w:numPr>
+        <w:ilvl w:val="1"/>
+        <w:numId w:val="2"/>
+      </w:numPr>
+      <w:spacing w:before="240"/>
+    </w:pPr>
+    <w:rPr>
+      <w:b/>
+      <w:spacing w:val="20"/>
+      <w:sz w:val="28"/>
+    </w:rPr>
+  </w:style>
+  <w:style w:type="paragraph" w:customStyle="1" w:styleId="Heading31">
+    <w:name w:val="Heading 31"/>
+    <w:basedOn w:val="Normaallaad"/>
+    <w:next w:val="Normaallaad"/>
+    <w:rsid w:val="00660F43"/>
+    <w:pPr>
+      <w:numPr>
+        <w:ilvl w:val="2"/>
+        <w:numId w:val="2"/>
+      </w:numPr>
+      <w:spacing w:before="240"/>
+    </w:pPr>
+    <w:rPr>
+      <w:b/>
+      <w:sz w:val="24"/>
+    </w:rPr>
+  </w:style>
+  <w:style w:type="paragraph" w:customStyle="1" w:styleId="Heading41">
+    <w:name w:val="Heading 41"/>
+    <w:basedOn w:val="Normaallaad"/>
+    <w:unhideWhenUsed/>
+    <w:rsid w:val="00660F43"/>
+    <w:pPr>
+      <w:numPr>
+        <w:ilvl w:val="3"/>
+        <w:numId w:val="2"/>
+      </w:numPr>
+    </w:pPr>
+  </w:style>
+  <w:style w:type="paragraph" w:customStyle="1" w:styleId="Heading51">
+    <w:name w:val="Heading 51"/>
+    <w:basedOn w:val="Normaallaad"/>
+    <w:semiHidden/>
+    <w:unhideWhenUsed/>
+    <w:rsid w:val="00660F43"/>
+    <w:pPr>
+      <w:numPr>
+        <w:ilvl w:val="4"/>
+        <w:numId w:val="2"/>
+      </w:numPr>
+    </w:pPr>
+  </w:style>
+  <w:style w:type="paragraph" w:customStyle="1" w:styleId="Heading61">
+    <w:name w:val="Heading 61"/>
+    <w:basedOn w:val="Normaallaad"/>
+    <w:semiHidden/>
+    <w:unhideWhenUsed/>
+    <w:rsid w:val="00660F43"/>
+    <w:pPr>
+      <w:numPr>
+        <w:ilvl w:val="5"/>
+        <w:numId w:val="2"/>
+      </w:numPr>
+    </w:pPr>
+  </w:style>
+  <w:style w:type="paragraph" w:customStyle="1" w:styleId="Heading71">
+    <w:name w:val="Heading 71"/>
+    <w:basedOn w:val="Normaallaad"/>
+    <w:semiHidden/>
+    <w:unhideWhenUsed/>
+    <w:rsid w:val="00660F43"/>
+    <w:pPr>
+      <w:numPr>
+        <w:ilvl w:val="6"/>
+        <w:numId w:val="2"/>
+      </w:numPr>
+    </w:pPr>
+  </w:style>
+  <w:style w:type="paragraph" w:customStyle="1" w:styleId="Heading81">
+    <w:name w:val="Heading 81"/>
+    <w:basedOn w:val="Normaallaad"/>
+    <w:semiHidden/>
+    <w:unhideWhenUsed/>
+    <w:rsid w:val="00660F43"/>
+    <w:pPr>
+      <w:numPr>
+        <w:ilvl w:val="7"/>
+        <w:numId w:val="2"/>
+      </w:numPr>
+    </w:pPr>
+  </w:style>
+  <w:style w:type="paragraph" w:customStyle="1" w:styleId="Heading91">
+    <w:name w:val="Heading 91"/>
+    <w:basedOn w:val="Normaallaad"/>
+    <w:semiHidden/>
+    <w:unhideWhenUsed/>
+    <w:rsid w:val="00660F43"/>
+    <w:pPr>
+      <w:numPr>
+        <w:ilvl w:val="8"/>
+        <w:numId w:val="2"/>
+      </w:numPr>
+    </w:pPr>
+  </w:style>
+  <w:style w:type="paragraph" w:styleId="Kehatekst">
+    <w:name w:val="Body Text"/>
+    <w:basedOn w:val="Normaallaad"/>
+    <w:link w:val="KehatekstMrk"/>
+    <w:uiPriority w:val="99"/>
+    <w:semiHidden/>
+    <w:unhideWhenUsed/>
+    <w:rsid w:val="00660F43"/>
+    <w:pPr>
+      <w:spacing w:after="120"/>
+    </w:pPr>
+  </w:style>
+  <w:style w:type="character" w:customStyle="1" w:styleId="KehatekstMrk">
+    <w:name w:val="Kehatekst Märk"/>
+    <w:basedOn w:val="Liguvaikefont"/>
+    <w:link w:val="Kehatekst"/>
+    <w:uiPriority w:val="99"/>
+    <w:semiHidden/>
+    <w:rsid w:val="00660F43"/>
+    <w:rPr>
+      <w:rFonts w:ascii="Arial" w:eastAsia="Times New Roman" w:hAnsi="Arial" w:cs="Times New Roman"/>
+      <w:lang w:eastAsia="ar-SA"/>
+    </w:rPr>
+  </w:style>
+  <w:style w:type="paragraph" w:styleId="Jutumullitekst">
+    <w:name w:val="Balloon Text"/>
+    <w:basedOn w:val="Normaallaad"/>
+    <w:link w:val="JutumullitekstMrk"/>
+    <w:uiPriority w:val="99"/>
+    <w:semiHidden/>
+    <w:unhideWhenUsed/>
+    <w:rsid w:val="00660F43"/>
+    <w:pPr>
+      <w:spacing w:after="0"/>
+    </w:pPr>
+    <w:rPr>
+      <w:rFonts w:ascii="Tahoma" w:hAnsi="Tahoma" w:cs="Tahoma"/>
+      <w:sz w:val="16"/>
+      <w:szCs w:val="16"/>
+    </w:rPr>
+  </w:style>
+  <w:style w:type="character" w:customStyle="1" w:styleId="JutumullitekstMrk">
+    <w:name w:val="Jutumullitekst Märk"/>
+    <w:basedOn w:val="Liguvaikefont"/>
+    <w:link w:val="Jutumullitekst"/>
+    <w:uiPriority w:val="99"/>
+    <w:semiHidden/>
+    <w:rsid w:val="00660F43"/>
+    <w:rPr>
+      <w:rFonts w:ascii="Tahoma" w:eastAsia="Times New Roman" w:hAnsi="Tahoma" w:cs="Tahoma"/>
+      <w:sz w:val="16"/>
+      <w:szCs w:val="16"/>
+      <w:lang w:eastAsia="ar-SA"/>
+    </w:rPr>
+  </w:style>
+  <w:style w:type="paragraph" w:styleId="Tiitel">
+    <w:name w:val="Title"/>
+    <w:basedOn w:val="Normaallaad"/>
+    <w:next w:val="Normaallaad"/>
+    <w:link w:val="TiitelMrk"/>
+    <w:uiPriority w:val="10"/>
+    <w:qFormat/>
+    <w:rsid w:val="00892FD2"/>
+    <w:pPr>
+      <w:pBdr>
+        <w:bottom w:val="single" w:sz="8" w:space="4" w:color="4F81BD" w:themeColor="accent1"/>
+      </w:pBdr>
+      <w:spacing w:after="300"/>
+      <w:contextualSpacing/>
+    </w:pPr>
+    <w:rPr>
+      <w:rFonts w:asciiTheme="majorHAnsi" w:eastAsiaTheme="majorEastAsia" w:hAnsiTheme="majorHAnsi" w:cstheme="majorBidi"/>
+      <w:color w:val="17365D" w:themeColor="text2" w:themeShade="BF"/>
+      <w:spacing w:val="5"/>
+      <w:kern w:val="28"/>
+      <w:sz w:val="52"/>
+      <w:szCs w:val="52"/>
+    </w:rPr>
+  </w:style>
+  <w:style w:type="character" w:customStyle="1" w:styleId="TiitelMrk">
+    <w:name w:val="Tiitel Märk"/>
+    <w:basedOn w:val="Liguvaikefont"/>
+    <w:link w:val="Tiitel"/>
+    <w:uiPriority w:val="10"/>
+    <w:rsid w:val="00892FD2"/>
+    <w:rPr>
+      <w:rFonts w:asciiTheme="majorHAnsi" w:eastAsiaTheme="majorEastAsia" w:hAnsiTheme="majorHAnsi" w:cstheme="majorBidi"/>
+      <w:color w:val="17365D" w:themeColor="text2" w:themeShade="BF"/>
+      <w:spacing w:val="5"/>
+      <w:kern w:val="28"/>
+      <w:sz w:val="52"/>
+      <w:szCs w:val="52"/>
       <w:lang w:eastAsia="ar-SA"/>
     </w:rPr>
   </w:style>

</xml_diff>

<commit_message>
DELTA 3.6.30.246 - correct code to develop-3.6 branch.
</commit_message>
<xml_diff>
--- a/doc/Delta Outlook seadistamise juhend.docx
+++ b/doc/Delta Outlook seadistamise juhend.docx
@@ -1,14 +1,121 @@
 
 <file path=word/document.xml><?xml version="1.0" encoding="utf-8"?>
-<w:document xmlns:ve="http://schemas.openxmlformats.org/markup-compatibility/2006" xmlns:o="urn:schemas-microsoft-com:office:office" xmlns:r="http://schemas.openxmlformats.org/officeDocument/2006/relationships" xmlns:m="http://schemas.openxmlformats.org/officeDocument/2006/math" xmlns:v="urn:schemas-microsoft-com:vml" xmlns:wp="http://schemas.openxmlformats.org/drawingml/2006/wordprocessingDrawing" xmlns:w10="urn:schemas-microsoft-com:office:word" xmlns:w="http://schemas.openxmlformats.org/wordprocessingml/2006/main" xmlns:wne="http://schemas.microsoft.com/office/word/2006/wordml">
+<w:document xmlns:wpc="http://schemas.microsoft.com/office/word/2010/wordprocessingCanvas" xmlns:mc="http://schemas.openxmlformats.org/markup-compatibility/2006" xmlns:o="urn:schemas-microsoft-com:office:office" xmlns:r="http://schemas.openxmlformats.org/officeDocument/2006/relationships" xmlns:m="http://schemas.openxmlformats.org/officeDocument/2006/math" xmlns:v="urn:schemas-microsoft-com:vml" xmlns:wp14="http://schemas.microsoft.com/office/word/2010/wordprocessingDrawing" xmlns:wp="http://schemas.openxmlformats.org/drawingml/2006/wordprocessingDrawing" xmlns:w10="urn:schemas-microsoft-com:office:word" xmlns:w="http://schemas.openxmlformats.org/wordprocessingml/2006/main" xmlns:w14="http://schemas.microsoft.com/office/word/2010/wordml" xmlns:wpg="http://schemas.microsoft.com/office/word/2010/wordprocessingGroup" xmlns:wpi="http://schemas.microsoft.com/office/word/2010/wordprocessingInk" xmlns:wne="http://schemas.microsoft.com/office/word/2006/wordml" xmlns:wps="http://schemas.microsoft.com/office/word/2010/wordprocessingShape" mc:Ignorable="w14 wp14">
   <w:body>
     <w:p>
       <w:pPr>
-        <w:pStyle w:val="Heading11"/>
+        <w:pStyle w:val="Title"/>
       </w:pPr>
       <w:bookmarkStart w:id="0" w:name="_Toc261457991"/>
       <w:bookmarkStart w:id="1" w:name="_Toc272745748"/>
+      <w:bookmarkStart w:id="2" w:name="_GoBack"/>
+      <w:bookmarkEnd w:id="2"/>
+    </w:p>
+    <w:p>
+      <w:pPr>
+        <w:pStyle w:val="Title"/>
+      </w:pPr>
+    </w:p>
+    <w:p>
+      <w:pPr>
+        <w:pStyle w:val="Title"/>
+      </w:pPr>
+    </w:p>
+    <w:p>
+      <w:pPr>
+        <w:pStyle w:val="Title"/>
+      </w:pPr>
+    </w:p>
+    <w:p>
+      <w:pPr>
+        <w:pStyle w:val="Title"/>
+      </w:pPr>
+    </w:p>
+    <w:p>
+      <w:pPr>
+        <w:pStyle w:val="Title"/>
+      </w:pPr>
+    </w:p>
+    <w:p>
+      <w:pPr>
+        <w:pStyle w:val="Title"/>
+      </w:pPr>
+    </w:p>
+    <w:p>
+      <w:pPr>
+        <w:pStyle w:val="Title"/>
+        <w:jc w:val="center"/>
+      </w:pPr>
       <w:r>
+        <w:t>Delta Outlook seadistamise juhend</w:t>
+      </w:r>
+    </w:p>
+    <w:p>
+      <w:r>
+        <w:rPr>
+          <w:noProof/>
+          <w:lang w:eastAsia="et-EE"/>
+        </w:rPr>
+        <w:drawing>
+          <wp:anchor distT="0" distB="0" distL="114300" distR="114300" simplePos="0" relativeHeight="251658240" behindDoc="0" locked="0" layoutInCell="1" allowOverlap="1">
+            <wp:simplePos x="897890" y="4253865"/>
+            <wp:positionH relativeFrom="margin">
+              <wp:align>center</wp:align>
+            </wp:positionH>
+            <wp:positionV relativeFrom="margin">
+              <wp:align>bottom</wp:align>
+            </wp:positionV>
+            <wp:extent cx="3497580" cy="2066925"/>
+            <wp:effectExtent l="0" t="0" r="0" b="0"/>
+            <wp:wrapSquare wrapText="bothSides"/>
+            <wp:docPr id="17" name="Picture 17" descr="http://www.struktuurifondid.ee/public/teavitamine/EL_Regionaalareng_horisontaal.jpg"/>
+            <wp:cNvGraphicFramePr/>
+            <a:graphic xmlns:a="http://schemas.openxmlformats.org/drawingml/2006/main">
+              <a:graphicData uri="http://schemas.openxmlformats.org/drawingml/2006/picture">
+                <pic:pic xmlns:pic="http://schemas.openxmlformats.org/drawingml/2006/picture">
+                  <pic:nvPicPr>
+                    <pic:cNvPr id="17" name="Picture 17" descr="http://www.struktuurifondid.ee/public/teavitamine/EL_Regionaalareng_horisontaal.jpg"/>
+                    <pic:cNvPicPr/>
+                  </pic:nvPicPr>
+                  <pic:blipFill>
+                    <a:blip r:embed="rId8">
+                      <a:extLst>
+                        <a:ext uri="{28A0092B-C50C-407E-A947-70E740481C1C}">
+                          <a14:useLocalDpi xmlns:a14="http://schemas.microsoft.com/office/drawing/2010/main" val="0"/>
+                        </a:ext>
+                      </a:extLst>
+                    </a:blip>
+                    <a:srcRect/>
+                    <a:stretch>
+                      <a:fillRect/>
+                    </a:stretch>
+                  </pic:blipFill>
+                  <pic:spPr bwMode="auto">
+                    <a:xfrm>
+                      <a:off x="0" y="0"/>
+                      <a:ext cx="3497580" cy="2066925"/>
+                    </a:xfrm>
+                    <a:prstGeom prst="rect">
+                      <a:avLst/>
+                    </a:prstGeom>
+                    <a:noFill/>
+                    <a:ln>
+                      <a:noFill/>
+                    </a:ln>
+                  </pic:spPr>
+                </pic:pic>
+              </a:graphicData>
+            </a:graphic>
+          </wp:anchor>
+        </w:drawing>
+      </w:r>
+    </w:p>
+    <w:p>
+      <w:pPr>
+        <w:pStyle w:val="Heading11"/>
+      </w:pPr>
+      <w:r>
+        <w:lastRenderedPageBreak/>
         <w:t>Outlooki seadistamine</w:t>
       </w:r>
       <w:bookmarkEnd w:id="0"/>
@@ -17,7 +124,7 @@
     <w:tbl>
       <w:tblPr>
         <w:tblW w:w="10173" w:type="dxa"/>
-        <w:tblLook w:val="04A0"/>
+        <w:tblLook w:val="04A0" w:firstRow="1" w:lastRow="0" w:firstColumn="1" w:lastColumn="0" w:noHBand="0" w:noVBand="1"/>
       </w:tblPr>
       <w:tblGrid>
         <w:gridCol w:w="237"/>
@@ -99,10 +206,10 @@
                           </pic:cNvPicPr>
                         </pic:nvPicPr>
                         <pic:blipFill>
-                          <a:blip r:embed="rId5" cstate="print">
+                          <a:blip r:embed="rId9" cstate="print">
                             <a:extLst>
                               <a:ext uri="{28A0092B-C50C-407E-A947-70E740481C1C}">
-                                <a14:useLocalDpi xmlns:a14="http://schemas.microsoft.com/office/drawing/2010/main" xmlns:wps="http://schemas.microsoft.com/office/word/2010/wordprocessingShape" xmlns:wpi="http://schemas.microsoft.com/office/word/2010/wordprocessingInk" xmlns:wpg="http://schemas.microsoft.com/office/word/2010/wordprocessingGroup" xmlns:w14="http://schemas.microsoft.com/office/word/2010/wordml" xmlns:w="http://schemas.openxmlformats.org/wordprocessingml/2006/main" xmlns:w10="urn:schemas-microsoft-com:office:word" xmlns:wp14="http://schemas.microsoft.com/office/word/2010/wordprocessingDrawing" xmlns:v="urn:schemas-microsoft-com:vml" xmlns:o="urn:schemas-microsoft-com:office:office" xmlns:mc="http://schemas.openxmlformats.org/markup-compatibility/2006" xmlns:wpc="http://schemas.microsoft.com/office/word/2010/wordprocessingCanvas" xmlns="" val="0"/>
+                                <a14:useLocalDpi xmlns:a14="http://schemas.microsoft.com/office/drawing/2010/main" val="0"/>
                               </a:ext>
                             </a:extLst>
                           </a:blip>
@@ -210,10 +317,10 @@
                           </pic:cNvPicPr>
                         </pic:nvPicPr>
                         <pic:blipFill>
-                          <a:blip r:embed="rId6" cstate="print">
+                          <a:blip r:embed="rId10" cstate="print">
                             <a:extLst>
                               <a:ext uri="{28A0092B-C50C-407E-A947-70E740481C1C}">
-                                <a14:useLocalDpi xmlns:a14="http://schemas.microsoft.com/office/drawing/2010/main" xmlns:wps="http://schemas.microsoft.com/office/word/2010/wordprocessingShape" xmlns:wpi="http://schemas.microsoft.com/office/word/2010/wordprocessingInk" xmlns:wpg="http://schemas.microsoft.com/office/word/2010/wordprocessingGroup" xmlns:w14="http://schemas.microsoft.com/office/word/2010/wordml" xmlns:w="http://schemas.openxmlformats.org/wordprocessingml/2006/main" xmlns:w10="urn:schemas-microsoft-com:office:word" xmlns:wp14="http://schemas.microsoft.com/office/word/2010/wordprocessingDrawing" xmlns:v="urn:schemas-microsoft-com:vml" xmlns:o="urn:schemas-microsoft-com:office:office" xmlns:mc="http://schemas.openxmlformats.org/markup-compatibility/2006" xmlns:wpc="http://schemas.microsoft.com/office/word/2010/wordprocessingCanvas" xmlns="" val="0"/>
+                                <a14:useLocalDpi xmlns:a14="http://schemas.microsoft.com/office/drawing/2010/main" val="0"/>
                               </a:ext>
                             </a:extLst>
                           </a:blip>
@@ -301,10 +408,10 @@
                           </pic:cNvPicPr>
                         </pic:nvPicPr>
                         <pic:blipFill>
-                          <a:blip r:embed="rId7" cstate="print">
+                          <a:blip r:embed="rId11" cstate="print">
                             <a:extLst>
                               <a:ext uri="{28A0092B-C50C-407E-A947-70E740481C1C}">
-                                <a14:useLocalDpi xmlns:a14="http://schemas.microsoft.com/office/drawing/2010/main" xmlns:wps="http://schemas.microsoft.com/office/word/2010/wordprocessingShape" xmlns:wpi="http://schemas.microsoft.com/office/word/2010/wordprocessingInk" xmlns:wpg="http://schemas.microsoft.com/office/word/2010/wordprocessingGroup" xmlns:w14="http://schemas.microsoft.com/office/word/2010/wordml" xmlns:w="http://schemas.openxmlformats.org/wordprocessingml/2006/main" xmlns:w10="urn:schemas-microsoft-com:office:word" xmlns:wp14="http://schemas.microsoft.com/office/word/2010/wordprocessingDrawing" xmlns:v="urn:schemas-microsoft-com:vml" xmlns:o="urn:schemas-microsoft-com:office:office" xmlns:mc="http://schemas.openxmlformats.org/markup-compatibility/2006" xmlns:wpc="http://schemas.microsoft.com/office/word/2010/wordprocessingCanvas" xmlns="" val="0"/>
+                                <a14:useLocalDpi xmlns:a14="http://schemas.microsoft.com/office/drawing/2010/main" val="0"/>
                               </a:ext>
                             </a:extLst>
                           </a:blip>
@@ -397,10 +504,10 @@
                           </pic:cNvPicPr>
                         </pic:nvPicPr>
                         <pic:blipFill>
-                          <a:blip r:embed="rId8" cstate="print">
+                          <a:blip r:embed="rId12" cstate="print">
                             <a:extLst>
                               <a:ext uri="{28A0092B-C50C-407E-A947-70E740481C1C}">
-                                <a14:useLocalDpi xmlns:a14="http://schemas.microsoft.com/office/drawing/2010/main" xmlns:wps="http://schemas.microsoft.com/office/word/2010/wordprocessingShape" xmlns:wpi="http://schemas.microsoft.com/office/word/2010/wordprocessingInk" xmlns:wpg="http://schemas.microsoft.com/office/word/2010/wordprocessingGroup" xmlns:w14="http://schemas.microsoft.com/office/word/2010/wordml" xmlns:w="http://schemas.openxmlformats.org/wordprocessingml/2006/main" xmlns:w10="urn:schemas-microsoft-com:office:word" xmlns:wp14="http://schemas.microsoft.com/office/word/2010/wordprocessingDrawing" xmlns:v="urn:schemas-microsoft-com:vml" xmlns:o="urn:schemas-microsoft-com:office:office" xmlns:mc="http://schemas.openxmlformats.org/markup-compatibility/2006" xmlns:wpc="http://schemas.microsoft.com/office/word/2010/wordprocessingCanvas" xmlns="" val="0"/>
+                                <a14:useLocalDpi xmlns:a14="http://schemas.microsoft.com/office/drawing/2010/main" val="0"/>
                               </a:ext>
                             </a:extLst>
                           </a:blip>
@@ -546,10 +653,10 @@
                           </pic:cNvPicPr>
                         </pic:nvPicPr>
                         <pic:blipFill>
-                          <a:blip r:embed="rId9" cstate="print">
+                          <a:blip r:embed="rId13" cstate="print">
                             <a:extLst>
                               <a:ext uri="{28A0092B-C50C-407E-A947-70E740481C1C}">
-                                <a14:useLocalDpi xmlns:a14="http://schemas.microsoft.com/office/drawing/2010/main" xmlns:wps="http://schemas.microsoft.com/office/word/2010/wordprocessingShape" xmlns:wpi="http://schemas.microsoft.com/office/word/2010/wordprocessingInk" xmlns:wpg="http://schemas.microsoft.com/office/word/2010/wordprocessingGroup" xmlns:w14="http://schemas.microsoft.com/office/word/2010/wordml" xmlns:w="http://schemas.openxmlformats.org/wordprocessingml/2006/main" xmlns:w10="urn:schemas-microsoft-com:office:word" xmlns:wp14="http://schemas.microsoft.com/office/word/2010/wordprocessingDrawing" xmlns:v="urn:schemas-microsoft-com:vml" xmlns:o="urn:schemas-microsoft-com:office:office" xmlns:mc="http://schemas.openxmlformats.org/markup-compatibility/2006" xmlns:wpc="http://schemas.microsoft.com/office/word/2010/wordprocessingCanvas" xmlns="" val="0"/>
+                                <a14:useLocalDpi xmlns:a14="http://schemas.microsoft.com/office/drawing/2010/main" val="0"/>
                               </a:ext>
                             </a:extLst>
                           </a:blip>
@@ -658,6 +765,12 @@
     </w:tbl>
     <w:p/>
     <w:sectPr>
+      <w:headerReference w:type="even" r:id="rId14"/>
+      <w:headerReference w:type="default" r:id="rId15"/>
+      <w:footerReference w:type="even" r:id="rId16"/>
+      <w:footerReference w:type="default" r:id="rId17"/>
+      <w:headerReference w:type="first" r:id="rId18"/>
+      <w:footerReference w:type="first" r:id="rId19"/>
       <w:pgSz w:w="11906" w:h="16838"/>
       <w:pgMar w:top="1417" w:right="1417" w:bottom="1417" w:left="1417" w:header="708" w:footer="708" w:gutter="0"/>
       <w:cols w:space="708"/>
@@ -667,8 +780,118 @@
 </w:document>
 </file>
 
+<file path=word/endnotes.xml><?xml version="1.0" encoding="utf-8"?>
+<w:endnotes xmlns:wpc="http://schemas.microsoft.com/office/word/2010/wordprocessingCanvas" xmlns:mc="http://schemas.openxmlformats.org/markup-compatibility/2006" xmlns:o="urn:schemas-microsoft-com:office:office" xmlns:r="http://schemas.openxmlformats.org/officeDocument/2006/relationships" xmlns:m="http://schemas.openxmlformats.org/officeDocument/2006/math" xmlns:v="urn:schemas-microsoft-com:vml" xmlns:wp14="http://schemas.microsoft.com/office/word/2010/wordprocessingDrawing" xmlns:wp="http://schemas.openxmlformats.org/drawingml/2006/wordprocessingDrawing" xmlns:w10="urn:schemas-microsoft-com:office:word" xmlns:w="http://schemas.openxmlformats.org/wordprocessingml/2006/main" xmlns:w14="http://schemas.microsoft.com/office/word/2010/wordml" xmlns:wpg="http://schemas.microsoft.com/office/word/2010/wordprocessingGroup" xmlns:wpi="http://schemas.microsoft.com/office/word/2010/wordprocessingInk" xmlns:wne="http://schemas.microsoft.com/office/word/2006/wordml" xmlns:wps="http://schemas.microsoft.com/office/word/2010/wordprocessingShape" mc:Ignorable="w14 wp14">
+  <w:endnote w:type="separator" w:id="-1">
+    <w:p>
+      <w:pPr>
+        <w:spacing w:after="0"/>
+      </w:pPr>
+      <w:r>
+        <w:separator/>
+      </w:r>
+    </w:p>
+  </w:endnote>
+  <w:endnote w:type="continuationSeparator" w:id="0">
+    <w:p>
+      <w:pPr>
+        <w:spacing w:after="0"/>
+      </w:pPr>
+      <w:r>
+        <w:continuationSeparator/>
+      </w:r>
+    </w:p>
+  </w:endnote>
+</w:endnotes>
+</file>
+
+<file path=word/footer1.xml><?xml version="1.0" encoding="utf-8"?>
+<w:ftr xmlns:wpc="http://schemas.microsoft.com/office/word/2010/wordprocessingCanvas" xmlns:mc="http://schemas.openxmlformats.org/markup-compatibility/2006" xmlns:o="urn:schemas-microsoft-com:office:office" xmlns:r="http://schemas.openxmlformats.org/officeDocument/2006/relationships" xmlns:m="http://schemas.openxmlformats.org/officeDocument/2006/math" xmlns:v="urn:schemas-microsoft-com:vml" xmlns:wp14="http://schemas.microsoft.com/office/word/2010/wordprocessingDrawing" xmlns:wp="http://schemas.openxmlformats.org/drawingml/2006/wordprocessingDrawing" xmlns:w10="urn:schemas-microsoft-com:office:word" xmlns:w="http://schemas.openxmlformats.org/wordprocessingml/2006/main" xmlns:w14="http://schemas.microsoft.com/office/word/2010/wordml" xmlns:wpg="http://schemas.microsoft.com/office/word/2010/wordprocessingGroup" xmlns:wpi="http://schemas.microsoft.com/office/word/2010/wordprocessingInk" xmlns:wne="http://schemas.microsoft.com/office/word/2006/wordml" xmlns:wps="http://schemas.microsoft.com/office/word/2010/wordprocessingShape" mc:Ignorable="w14 wp14">
+  <w:p>
+    <w:pPr>
+      <w:pStyle w:val="Footer"/>
+    </w:pPr>
+  </w:p>
+</w:ftr>
+</file>
+
+<file path=word/footer2.xml><?xml version="1.0" encoding="utf-8"?>
+<w:ftr xmlns:wpc="http://schemas.microsoft.com/office/word/2010/wordprocessingCanvas" xmlns:mc="http://schemas.openxmlformats.org/markup-compatibility/2006" xmlns:o="urn:schemas-microsoft-com:office:office" xmlns:r="http://schemas.openxmlformats.org/officeDocument/2006/relationships" xmlns:m="http://schemas.openxmlformats.org/officeDocument/2006/math" xmlns:v="urn:schemas-microsoft-com:vml" xmlns:wp14="http://schemas.microsoft.com/office/word/2010/wordprocessingDrawing" xmlns:wp="http://schemas.openxmlformats.org/drawingml/2006/wordprocessingDrawing" xmlns:w10="urn:schemas-microsoft-com:office:word" xmlns:w="http://schemas.openxmlformats.org/wordprocessingml/2006/main" xmlns:w14="http://schemas.microsoft.com/office/word/2010/wordml" xmlns:wpg="http://schemas.microsoft.com/office/word/2010/wordprocessingGroup" xmlns:wpi="http://schemas.microsoft.com/office/word/2010/wordprocessingInk" xmlns:wne="http://schemas.microsoft.com/office/word/2006/wordml" xmlns:wps="http://schemas.microsoft.com/office/word/2010/wordprocessingShape" mc:Ignorable="w14 wp14">
+  <w:p>
+    <w:pPr>
+      <w:pStyle w:val="Footer"/>
+    </w:pPr>
+  </w:p>
+</w:ftr>
+</file>
+
+<file path=word/footer3.xml><?xml version="1.0" encoding="utf-8"?>
+<w:ftr xmlns:wpc="http://schemas.microsoft.com/office/word/2010/wordprocessingCanvas" xmlns:mc="http://schemas.openxmlformats.org/markup-compatibility/2006" xmlns:o="urn:schemas-microsoft-com:office:office" xmlns:r="http://schemas.openxmlformats.org/officeDocument/2006/relationships" xmlns:m="http://schemas.openxmlformats.org/officeDocument/2006/math" xmlns:v="urn:schemas-microsoft-com:vml" xmlns:wp14="http://schemas.microsoft.com/office/word/2010/wordprocessingDrawing" xmlns:wp="http://schemas.openxmlformats.org/drawingml/2006/wordprocessingDrawing" xmlns:w10="urn:schemas-microsoft-com:office:word" xmlns:w="http://schemas.openxmlformats.org/wordprocessingml/2006/main" xmlns:w14="http://schemas.microsoft.com/office/word/2010/wordml" xmlns:wpg="http://schemas.microsoft.com/office/word/2010/wordprocessingGroup" xmlns:wpi="http://schemas.microsoft.com/office/word/2010/wordprocessingInk" xmlns:wne="http://schemas.microsoft.com/office/word/2006/wordml" xmlns:wps="http://schemas.microsoft.com/office/word/2010/wordprocessingShape" mc:Ignorable="w14 wp14">
+  <w:p>
+    <w:pPr>
+      <w:pStyle w:val="Footer"/>
+    </w:pPr>
+  </w:p>
+</w:ftr>
+</file>
+
+<file path=word/footnotes.xml><?xml version="1.0" encoding="utf-8"?>
+<w:footnotes xmlns:wpc="http://schemas.microsoft.com/office/word/2010/wordprocessingCanvas" xmlns:mc="http://schemas.openxmlformats.org/markup-compatibility/2006" xmlns:o="urn:schemas-microsoft-com:office:office" xmlns:r="http://schemas.openxmlformats.org/officeDocument/2006/relationships" xmlns:m="http://schemas.openxmlformats.org/officeDocument/2006/math" xmlns:v="urn:schemas-microsoft-com:vml" xmlns:wp14="http://schemas.microsoft.com/office/word/2010/wordprocessingDrawing" xmlns:wp="http://schemas.openxmlformats.org/drawingml/2006/wordprocessingDrawing" xmlns:w10="urn:schemas-microsoft-com:office:word" xmlns:w="http://schemas.openxmlformats.org/wordprocessingml/2006/main" xmlns:w14="http://schemas.microsoft.com/office/word/2010/wordml" xmlns:wpg="http://schemas.microsoft.com/office/word/2010/wordprocessingGroup" xmlns:wpi="http://schemas.microsoft.com/office/word/2010/wordprocessingInk" xmlns:wne="http://schemas.microsoft.com/office/word/2006/wordml" xmlns:wps="http://schemas.microsoft.com/office/word/2010/wordprocessingShape" mc:Ignorable="w14 wp14">
+  <w:footnote w:type="separator" w:id="-1">
+    <w:p>
+      <w:pPr>
+        <w:spacing w:after="0"/>
+      </w:pPr>
+      <w:r>
+        <w:separator/>
+      </w:r>
+    </w:p>
+  </w:footnote>
+  <w:footnote w:type="continuationSeparator" w:id="0">
+    <w:p>
+      <w:pPr>
+        <w:spacing w:after="0"/>
+      </w:pPr>
+      <w:r>
+        <w:continuationSeparator/>
+      </w:r>
+    </w:p>
+  </w:footnote>
+</w:footnotes>
+</file>
+
+<file path=word/header1.xml><?xml version="1.0" encoding="utf-8"?>
+<w:hdr xmlns:wpc="http://schemas.microsoft.com/office/word/2010/wordprocessingCanvas" xmlns:mc="http://schemas.openxmlformats.org/markup-compatibility/2006" xmlns:o="urn:schemas-microsoft-com:office:office" xmlns:r="http://schemas.openxmlformats.org/officeDocument/2006/relationships" xmlns:m="http://schemas.openxmlformats.org/officeDocument/2006/math" xmlns:v="urn:schemas-microsoft-com:vml" xmlns:wp14="http://schemas.microsoft.com/office/word/2010/wordprocessingDrawing" xmlns:wp="http://schemas.openxmlformats.org/drawingml/2006/wordprocessingDrawing" xmlns:w10="urn:schemas-microsoft-com:office:word" xmlns:w="http://schemas.openxmlformats.org/wordprocessingml/2006/main" xmlns:w14="http://schemas.microsoft.com/office/word/2010/wordml" xmlns:wpg="http://schemas.microsoft.com/office/word/2010/wordprocessingGroup" xmlns:wpi="http://schemas.microsoft.com/office/word/2010/wordprocessingInk" xmlns:wne="http://schemas.microsoft.com/office/word/2006/wordml" xmlns:wps="http://schemas.microsoft.com/office/word/2010/wordprocessingShape" mc:Ignorable="w14 wp14">
+  <w:p>
+    <w:pPr>
+      <w:pStyle w:val="Header"/>
+    </w:pPr>
+  </w:p>
+</w:hdr>
+</file>
+
+<file path=word/header2.xml><?xml version="1.0" encoding="utf-8"?>
+<w:hdr xmlns:wpc="http://schemas.microsoft.com/office/word/2010/wordprocessingCanvas" xmlns:mc="http://schemas.openxmlformats.org/markup-compatibility/2006" xmlns:o="urn:schemas-microsoft-com:office:office" xmlns:r="http://schemas.openxmlformats.org/officeDocument/2006/relationships" xmlns:m="http://schemas.openxmlformats.org/officeDocument/2006/math" xmlns:v="urn:schemas-microsoft-com:vml" xmlns:wp14="http://schemas.microsoft.com/office/word/2010/wordprocessingDrawing" xmlns:wp="http://schemas.openxmlformats.org/drawingml/2006/wordprocessingDrawing" xmlns:w10="urn:schemas-microsoft-com:office:word" xmlns:w="http://schemas.openxmlformats.org/wordprocessingml/2006/main" xmlns:w14="http://schemas.microsoft.com/office/word/2010/wordml" xmlns:wpg="http://schemas.microsoft.com/office/word/2010/wordprocessingGroup" xmlns:wpi="http://schemas.microsoft.com/office/word/2010/wordprocessingInk" xmlns:wne="http://schemas.microsoft.com/office/word/2006/wordml" xmlns:wps="http://schemas.microsoft.com/office/word/2010/wordprocessingShape" mc:Ignorable="w14 wp14">
+  <w:p>
+    <w:pPr>
+      <w:pStyle w:val="Header"/>
+    </w:pPr>
+  </w:p>
+</w:hdr>
+</file>
+
+<file path=word/header3.xml><?xml version="1.0" encoding="utf-8"?>
+<w:hdr xmlns:wpc="http://schemas.microsoft.com/office/word/2010/wordprocessingCanvas" xmlns:mc="http://schemas.openxmlformats.org/markup-compatibility/2006" xmlns:o="urn:schemas-microsoft-com:office:office" xmlns:r="http://schemas.openxmlformats.org/officeDocument/2006/relationships" xmlns:m="http://schemas.openxmlformats.org/officeDocument/2006/math" xmlns:v="urn:schemas-microsoft-com:vml" xmlns:wp14="http://schemas.microsoft.com/office/word/2010/wordprocessingDrawing" xmlns:wp="http://schemas.openxmlformats.org/drawingml/2006/wordprocessingDrawing" xmlns:w10="urn:schemas-microsoft-com:office:word" xmlns:w="http://schemas.openxmlformats.org/wordprocessingml/2006/main" xmlns:w14="http://schemas.microsoft.com/office/word/2010/wordml" xmlns:wpg="http://schemas.microsoft.com/office/word/2010/wordprocessingGroup" xmlns:wpi="http://schemas.microsoft.com/office/word/2010/wordprocessingInk" xmlns:wne="http://schemas.microsoft.com/office/word/2006/wordml" xmlns:wps="http://schemas.microsoft.com/office/word/2010/wordprocessingShape" mc:Ignorable="w14 wp14">
+  <w:p>
+    <w:pPr>
+      <w:pStyle w:val="Header"/>
+    </w:pPr>
+  </w:p>
+</w:hdr>
+</file>
+
 <file path=word/numbering.xml><?xml version="1.0" encoding="utf-8"?>
-<w:numbering xmlns:ve="http://schemas.openxmlformats.org/markup-compatibility/2006" xmlns:o="urn:schemas-microsoft-com:office:office" xmlns:r="http://schemas.openxmlformats.org/officeDocument/2006/relationships" xmlns:m="http://schemas.openxmlformats.org/officeDocument/2006/math" xmlns:v="urn:schemas-microsoft-com:vml" xmlns:wp="http://schemas.openxmlformats.org/drawingml/2006/wordprocessingDrawing" xmlns:w10="urn:schemas-microsoft-com:office:word" xmlns:w="http://schemas.openxmlformats.org/wordprocessingml/2006/main" xmlns:wne="http://schemas.microsoft.com/office/word/2006/wordml">
+<w:numbering xmlns:wpc="http://schemas.microsoft.com/office/word/2010/wordprocessingCanvas" xmlns:mc="http://schemas.openxmlformats.org/markup-compatibility/2006" xmlns:o="urn:schemas-microsoft-com:office:office" xmlns:r="http://schemas.openxmlformats.org/officeDocument/2006/relationships" xmlns:m="http://schemas.openxmlformats.org/officeDocument/2006/math" xmlns:v="urn:schemas-microsoft-com:vml" xmlns:wp14="http://schemas.microsoft.com/office/word/2010/wordprocessingDrawing" xmlns:wp="http://schemas.openxmlformats.org/drawingml/2006/wordprocessingDrawing" xmlns:w10="urn:schemas-microsoft-com:office:word" xmlns:w="http://schemas.openxmlformats.org/wordprocessingml/2006/main" xmlns:w14="http://schemas.microsoft.com/office/word/2010/wordml" xmlns:wpg="http://schemas.microsoft.com/office/word/2010/wordprocessingGroup" xmlns:wpi="http://schemas.microsoft.com/office/word/2010/wordprocessingInk" xmlns:wne="http://schemas.microsoft.com/office/word/2006/wordml" xmlns:wps="http://schemas.microsoft.com/office/word/2010/wordprocessingShape" mc:Ignorable="w14 wp14">
   <w:abstractNum w:abstractNumId="0">
     <w:nsid w:val="12656A56"/>
     <w:multiLevelType w:val="multilevel"/>
@@ -1133,7 +1356,7 @@
 </file>
 
 <file path=word/styles.xml><?xml version="1.0" encoding="utf-8"?>
-<w:styles xmlns:r="http://schemas.openxmlformats.org/officeDocument/2006/relationships" xmlns:w="http://schemas.openxmlformats.org/wordprocessingml/2006/main">
+<w:styles xmlns:mc="http://schemas.openxmlformats.org/markup-compatibility/2006" xmlns:r="http://schemas.openxmlformats.org/officeDocument/2006/relationships" xmlns:w="http://schemas.openxmlformats.org/wordprocessingml/2006/main" xmlns:w14="http://schemas.microsoft.com/office/word/2010/wordml" mc:Ignorable="w14">
   <w:docDefaults>
     <w:rPrDefault>
       <w:rPr>
@@ -1312,7 +1535,6 @@
     <w:uiPriority w:val="99"/>
     <w:semiHidden/>
     <w:unhideWhenUsed/>
-    <w:qFormat/>
     <w:tblPr>
       <w:tblInd w:w="0" w:type="dxa"/>
       <w:tblCellMar>
@@ -1558,6 +1780,621 @@
       <w:rFonts w:ascii="Tahoma" w:eastAsia="Times New Roman" w:hAnsi="Tahoma" w:cs="Tahoma"/>
       <w:sz w:val="16"/>
       <w:szCs w:val="16"/>
+      <w:lang w:eastAsia="ar-SA"/>
+    </w:rPr>
+  </w:style>
+  <w:style w:type="paragraph" w:styleId="Title">
+    <w:name w:val="Title"/>
+    <w:basedOn w:val="Normal"/>
+    <w:next w:val="Normal"/>
+    <w:link w:val="TitleChar"/>
+    <w:uiPriority w:val="10"/>
+    <w:qFormat/>
+    <w:rsid w:val="00892FD2"/>
+    <w:pPr>
+      <w:pBdr>
+        <w:bottom w:val="single" w:sz="8" w:space="4" w:color="4F81BD" w:themeColor="accent1"/>
+      </w:pBdr>
+      <w:spacing w:after="300"/>
+      <w:contextualSpacing/>
+    </w:pPr>
+    <w:rPr>
+      <w:rFonts w:asciiTheme="majorHAnsi" w:eastAsiaTheme="majorEastAsia" w:hAnsiTheme="majorHAnsi" w:cstheme="majorBidi"/>
+      <w:color w:val="17365D" w:themeColor="text2" w:themeShade="BF"/>
+      <w:spacing w:val="5"/>
+      <w:kern w:val="28"/>
+      <w:sz w:val="52"/>
+      <w:szCs w:val="52"/>
+    </w:rPr>
+  </w:style>
+  <w:style w:type="character" w:customStyle="1" w:styleId="TitleChar">
+    <w:name w:val="Title Char"/>
+    <w:basedOn w:val="DefaultParagraphFont"/>
+    <w:link w:val="Title"/>
+    <w:uiPriority w:val="10"/>
+    <w:rsid w:val="00892FD2"/>
+    <w:rPr>
+      <w:rFonts w:asciiTheme="majorHAnsi" w:eastAsiaTheme="majorEastAsia" w:hAnsiTheme="majorHAnsi" w:cstheme="majorBidi"/>
+      <w:color w:val="17365D" w:themeColor="text2" w:themeShade="BF"/>
+      <w:spacing w:val="5"/>
+      <w:kern w:val="28"/>
+      <w:sz w:val="52"/>
+      <w:szCs w:val="52"/>
+      <w:lang w:eastAsia="ar-SA"/>
+    </w:rPr>
+  </w:style>
+  <w:style w:type="paragraph" w:styleId="Header">
+    <w:name w:val="header"/>
+    <w:basedOn w:val="Normal"/>
+    <w:link w:val="HeaderChar"/>
+    <w:uiPriority w:val="99"/>
+    <w:unhideWhenUsed/>
+    <w:rsid w:val="00100351"/>
+    <w:pPr>
+      <w:tabs>
+        <w:tab w:val="center" w:pos="4536"/>
+        <w:tab w:val="right" w:pos="9072"/>
+      </w:tabs>
+      <w:spacing w:after="0"/>
+    </w:pPr>
+  </w:style>
+  <w:style w:type="character" w:customStyle="1" w:styleId="HeaderChar">
+    <w:name w:val="Header Char"/>
+    <w:basedOn w:val="DefaultParagraphFont"/>
+    <w:link w:val="Header"/>
+    <w:uiPriority w:val="99"/>
+    <w:rsid w:val="00100351"/>
+    <w:rPr>
+      <w:rFonts w:ascii="Arial" w:eastAsia="Times New Roman" w:hAnsi="Arial" w:cs="Times New Roman"/>
+      <w:lang w:eastAsia="ar-SA"/>
+    </w:rPr>
+  </w:style>
+  <w:style w:type="paragraph" w:styleId="Footer">
+    <w:name w:val="footer"/>
+    <w:basedOn w:val="Normal"/>
+    <w:link w:val="FooterChar"/>
+    <w:uiPriority w:val="99"/>
+    <w:unhideWhenUsed/>
+    <w:rsid w:val="00100351"/>
+    <w:pPr>
+      <w:tabs>
+        <w:tab w:val="center" w:pos="4536"/>
+        <w:tab w:val="right" w:pos="9072"/>
+      </w:tabs>
+      <w:spacing w:after="0"/>
+    </w:pPr>
+  </w:style>
+  <w:style w:type="character" w:customStyle="1" w:styleId="FooterChar">
+    <w:name w:val="Footer Char"/>
+    <w:basedOn w:val="DefaultParagraphFont"/>
+    <w:link w:val="Footer"/>
+    <w:uiPriority w:val="99"/>
+    <w:rsid w:val="00100351"/>
+    <w:rPr>
+      <w:rFonts w:ascii="Arial" w:eastAsia="Times New Roman" w:hAnsi="Arial" w:cs="Times New Roman"/>
+      <w:lang w:eastAsia="ar-SA"/>
+    </w:rPr>
+  </w:style>
+</w:styles>
+</file>
+
+<file path=word/stylesWithEffects.xml><?xml version="1.0" encoding="utf-8"?>
+<w:styles xmlns:wpc="http://schemas.microsoft.com/office/word/2010/wordprocessingCanvas" xmlns:mc="http://schemas.openxmlformats.org/markup-compatibility/2006" xmlns:o="urn:schemas-microsoft-com:office:office" xmlns:r="http://schemas.openxmlformats.org/officeDocument/2006/relationships" xmlns:m="http://schemas.openxmlformats.org/officeDocument/2006/math" xmlns:v="urn:schemas-microsoft-com:vml" xmlns:wp14="http://schemas.microsoft.com/office/word/2010/wordprocessingDrawing" xmlns:wp="http://schemas.openxmlformats.org/drawingml/2006/wordprocessingDrawing" xmlns:w10="urn:schemas-microsoft-com:office:word" xmlns:w="http://schemas.openxmlformats.org/wordprocessingml/2006/main" xmlns:w14="http://schemas.microsoft.com/office/word/2010/wordml" xmlns:wpg="http://schemas.microsoft.com/office/word/2010/wordprocessingGroup" xmlns:wpi="http://schemas.microsoft.com/office/word/2010/wordprocessingInk" xmlns:wne="http://schemas.microsoft.com/office/word/2006/wordml" xmlns:wps="http://schemas.microsoft.com/office/word/2010/wordprocessingShape" mc:Ignorable="w14 wp14">
+  <w:docDefaults>
+    <w:rPrDefault>
+      <w:rPr>
+        <w:rFonts w:asciiTheme="minorHAnsi" w:eastAsiaTheme="minorHAnsi" w:hAnsiTheme="minorHAnsi" w:cstheme="minorBidi"/>
+        <w:sz w:val="22"/>
+        <w:szCs w:val="22"/>
+        <w:lang w:val="et-EE" w:eastAsia="en-US" w:bidi="ar-SA"/>
+      </w:rPr>
+    </w:rPrDefault>
+    <w:pPrDefault>
+      <w:pPr>
+        <w:spacing w:after="200" w:line="276" w:lineRule="auto"/>
+      </w:pPr>
+    </w:pPrDefault>
+  </w:docDefaults>
+  <w:latentStyles w:defLockedState="0" w:defUIPriority="99" w:defSemiHidden="1" w:defUnhideWhenUsed="1" w:defQFormat="0" w:count="267">
+    <w:lsdException w:name="Normal" w:semiHidden="0" w:uiPriority="0" w:unhideWhenUsed="0" w:qFormat="1"/>
+    <w:lsdException w:name="heading 1" w:semiHidden="0" w:uiPriority="9" w:unhideWhenUsed="0" w:qFormat="1"/>
+    <w:lsdException w:name="heading 2" w:uiPriority="9" w:qFormat="1"/>
+    <w:lsdException w:name="heading 3" w:uiPriority="9" w:qFormat="1"/>
+    <w:lsdException w:name="heading 4" w:uiPriority="9" w:qFormat="1"/>
+    <w:lsdException w:name="heading 5" w:uiPriority="9" w:qFormat="1"/>
+    <w:lsdException w:name="heading 6" w:uiPriority="9" w:qFormat="1"/>
+    <w:lsdException w:name="heading 7" w:uiPriority="9" w:qFormat="1"/>
+    <w:lsdException w:name="heading 8" w:uiPriority="9" w:qFormat="1"/>
+    <w:lsdException w:name="heading 9" w:uiPriority="9" w:qFormat="1"/>
+    <w:lsdException w:name="toc 1" w:uiPriority="39"/>
+    <w:lsdException w:name="toc 2" w:uiPriority="39"/>
+    <w:lsdException w:name="toc 3" w:uiPriority="39"/>
+    <w:lsdException w:name="toc 4" w:uiPriority="39"/>
+    <w:lsdException w:name="toc 5" w:uiPriority="39"/>
+    <w:lsdException w:name="toc 6" w:uiPriority="39"/>
+    <w:lsdException w:name="toc 7" w:uiPriority="39"/>
+    <w:lsdException w:name="toc 8" w:uiPriority="39"/>
+    <w:lsdException w:name="toc 9" w:uiPriority="39"/>
+    <w:lsdException w:name="caption" w:uiPriority="35" w:qFormat="1"/>
+    <w:lsdException w:name="Title" w:semiHidden="0" w:uiPriority="10" w:unhideWhenUsed="0" w:qFormat="1"/>
+    <w:lsdException w:name="Default Paragraph Font" w:uiPriority="1"/>
+    <w:lsdException w:name="Subtitle" w:semiHidden="0" w:uiPriority="11" w:unhideWhenUsed="0" w:qFormat="1"/>
+    <w:lsdException w:name="Strong" w:semiHidden="0" w:uiPriority="22" w:unhideWhenUsed="0" w:qFormat="1"/>
+    <w:lsdException w:name="Emphasis" w:semiHidden="0" w:uiPriority="20" w:unhideWhenUsed="0" w:qFormat="1"/>
+    <w:lsdException w:name="Table Grid" w:semiHidden="0" w:uiPriority="59" w:unhideWhenUsed="0"/>
+    <w:lsdException w:name="Placeholder Text" w:unhideWhenUsed="0"/>
+    <w:lsdException w:name="No Spacing" w:semiHidden="0" w:uiPriority="1" w:unhideWhenUsed="0" w:qFormat="1"/>
+    <w:lsdException w:name="Light Shading" w:semiHidden="0" w:uiPriority="60" w:unhideWhenUsed="0"/>
+    <w:lsdException w:name="Light List" w:semiHidden="0" w:uiPriority="61" w:unhideWhenUsed="0"/>
+    <w:lsdException w:name="Light Grid" w:semiHidden="0" w:uiPriority="62" w:unhideWhenUsed="0"/>
+    <w:lsdException w:name="Medium Shading 1" w:semiHidden="0" w:uiPriority="63" w:unhideWhenUsed="0"/>
+    <w:lsdException w:name="Medium Shading 2" w:semiHidden="0" w:uiPriority="64" w:unhideWhenUsed="0"/>
+    <w:lsdException w:name="Medium List 1" w:semiHidden="0" w:uiPriority="65" w:unhideWhenUsed="0"/>
+    <w:lsdException w:name="Medium List 2" w:semiHidden="0" w:uiPriority="66" w:unhideWhenUsed="0"/>
+    <w:lsdException w:name="Medium Grid 1" w:semiHidden="0" w:uiPriority="67" w:unhideWhenUsed="0"/>
+    <w:lsdException w:name="Medium Grid 2" w:semiHidden="0" w:uiPriority="68" w:unhideWhenUsed="0"/>
+    <w:lsdException w:name="Medium Grid 3" w:semiHidden="0" w:uiPriority="69" w:unhideWhenUsed="0"/>
+    <w:lsdException w:name="Dark List" w:semiHidden="0" w:uiPriority="70" w:unhideWhenUsed="0"/>
+    <w:lsdException w:name="Colorful Shading" w:semiHidden="0" w:uiPriority="71" w:unhideWhenUsed="0"/>
+    <w:lsdException w:name="Colorful List" w:semiHidden="0" w:uiPriority="72" w:unhideWhenUsed="0"/>
+    <w:lsdException w:name="Colorful Grid" w:semiHidden="0" w:uiPriority="73" w:unhideWhenUsed="0"/>
+    <w:lsdException w:name="Light Shading Accent 1" w:semiHidden="0" w:uiPriority="60" w:unhideWhenUsed="0"/>
+    <w:lsdException w:name="Light List Accent 1" w:semiHidden="0" w:uiPriority="61" w:unhideWhenUsed="0"/>
+    <w:lsdException w:name="Light Grid Accent 1" w:semiHidden="0" w:uiPriority="62" w:unhideWhenUsed="0"/>
+    <w:lsdException w:name="Medium Shading 1 Accent 1" w:semiHidden="0" w:uiPriority="63" w:unhideWhenUsed="0"/>
+    <w:lsdException w:name="Medium Shading 2 Accent 1" w:semiHidden="0" w:uiPriority="64" w:unhideWhenUsed="0"/>
+    <w:lsdException w:name="Medium List 1 Accent 1" w:semiHidden="0" w:uiPriority="65" w:unhideWhenUsed="0"/>
+    <w:lsdException w:name="Revision" w:unhideWhenUsed="0"/>
+    <w:lsdException w:name="List Paragraph" w:semiHidden="0" w:uiPriority="34" w:unhideWhenUsed="0" w:qFormat="1"/>
+    <w:lsdException w:name="Quote" w:semiHidden="0" w:uiPriority="29" w:unhideWhenUsed="0" w:qFormat="1"/>
+    <w:lsdException w:name="Intense Quote" w:semiHidden="0" w:uiPriority="30" w:unhideWhenUsed="0" w:qFormat="1"/>
+    <w:lsdException w:name="Medium List 2 Accent 1" w:semiHidden="0" w:uiPriority="66" w:unhideWhenUsed="0"/>
+    <w:lsdException w:name="Medium Grid 1 Accent 1" w:semiHidden="0" w:uiPriority="67" w:unhideWhenUsed="0"/>
+    <w:lsdException w:name="Medium Grid 2 Accent 1" w:semiHidden="0" w:uiPriority="68" w:unhideWhenUsed="0"/>
+    <w:lsdException w:name="Medium Grid 3 Accent 1" w:semiHidden="0" w:uiPriority="69" w:unhideWhenUsed="0"/>
+    <w:lsdException w:name="Dark List Accent 1" w:semiHidden="0" w:uiPriority="70" w:unhideWhenUsed="0"/>
+    <w:lsdException w:name="Colorful Shading Accent 1" w:semiHidden="0" w:uiPriority="71" w:unhideWhenUsed="0"/>
+    <w:lsdException w:name="Colorful List Accent 1" w:semiHidden="0" w:uiPriority="72" w:unhideWhenUsed="0"/>
+    <w:lsdException w:name="Colorful Grid Accent 1" w:semiHidden="0" w:uiPriority="73" w:unhideWhenUsed="0"/>
+    <w:lsdException w:name="Light Shading Accent 2" w:semiHidden="0" w:uiPriority="60" w:unhideWhenUsed="0"/>
+    <w:lsdException w:name="Light List Accent 2" w:semiHidden="0" w:uiPriority="61" w:unhideWhenUsed="0"/>
+    <w:lsdException w:name="Light Grid Accent 2" w:semiHidden="0" w:uiPriority="62" w:unhideWhenUsed="0"/>
+    <w:lsdException w:name="Medium Shading 1 Accent 2" w:semiHidden="0" w:uiPriority="63" w:unhideWhenUsed="0"/>
+    <w:lsdException w:name="Medium Shading 2 Accent 2" w:semiHidden="0" w:uiPriority="64" w:unhideWhenUsed="0"/>
+    <w:lsdException w:name="Medium List 1 Accent 2" w:semiHidden="0" w:uiPriority="65" w:unhideWhenUsed="0"/>
+    <w:lsdException w:name="Medium List 2 Accent 2" w:semiHidden="0" w:uiPriority="66" w:unhideWhenUsed="0"/>
+    <w:lsdException w:name="Medium Grid 1 Accent 2" w:semiHidden="0" w:uiPriority="67" w:unhideWhenUsed="0"/>
+    <w:lsdException w:name="Medium Grid 2 Accent 2" w:semiHidden="0" w:uiPriority="68" w:unhideWhenUsed="0"/>
+    <w:lsdException w:name="Medium Grid 3 Accent 2" w:semiHidden="0" w:uiPriority="69" w:unhideWhenUsed="0"/>
+    <w:lsdException w:name="Dark List Accent 2" w:semiHidden="0" w:uiPriority="70" w:unhideWhenUsed="0"/>
+    <w:lsdException w:name="Colorful Shading Accent 2" w:semiHidden="0" w:uiPriority="71" w:unhideWhenUsed="0"/>
+    <w:lsdException w:name="Colorful List Accent 2" w:semiHidden="0" w:uiPriority="72" w:unhideWhenUsed="0"/>
+    <w:lsdException w:name="Colorful Grid Accent 2" w:semiHidden="0" w:uiPriority="73" w:unhideWhenUsed="0"/>
+    <w:lsdException w:name="Light Shading Accent 3" w:semiHidden="0" w:uiPriority="60" w:unhideWhenUsed="0"/>
+    <w:lsdException w:name="Light List Accent 3" w:semiHidden="0" w:uiPriority="61" w:unhideWhenUsed="0"/>
+    <w:lsdException w:name="Light Grid Accent 3" w:semiHidden="0" w:uiPriority="62" w:unhideWhenUsed="0"/>
+    <w:lsdException w:name="Medium Shading 1 Accent 3" w:semiHidden="0" w:uiPriority="63" w:unhideWhenUsed="0"/>
+    <w:lsdException w:name="Medium Shading 2 Accent 3" w:semiHidden="0" w:uiPriority="64" w:unhideWhenUsed="0"/>
+    <w:lsdException w:name="Medium List 1 Accent 3" w:semiHidden="0" w:uiPriority="65" w:unhideWhenUsed="0"/>
+    <w:lsdException w:name="Medium List 2 Accent 3" w:semiHidden="0" w:uiPriority="66" w:unhideWhenUsed="0"/>
+    <w:lsdException w:name="Medium Grid 1 Accent 3" w:semiHidden="0" w:uiPriority="67" w:unhideWhenUsed="0"/>
+    <w:lsdException w:name="Medium Grid 2 Accent 3" w:semiHidden="0" w:uiPriority="68" w:unhideWhenUsed="0"/>
+    <w:lsdException w:name="Medium Grid 3 Accent 3" w:semiHidden="0" w:uiPriority="69" w:unhideWhenUsed="0"/>
+    <w:lsdException w:name="Dark List Accent 3" w:semiHidden="0" w:uiPriority="70" w:unhideWhenUsed="0"/>
+    <w:lsdException w:name="Colorful Shading Accent 3" w:semiHidden="0" w:uiPriority="71" w:unhideWhenUsed="0"/>
+    <w:lsdException w:name="Colorful List Accent 3" w:semiHidden="0" w:uiPriority="72" w:unhideWhenUsed="0"/>
+    <w:lsdException w:name="Colorful Grid Accent 3" w:semiHidden="0" w:uiPriority="73" w:unhideWhenUsed="0"/>
+    <w:lsdException w:name="Light Shading Accent 4" w:semiHidden="0" w:uiPriority="60" w:unhideWhenUsed="0"/>
+    <w:lsdException w:name="Light List Accent 4" w:semiHidden="0" w:uiPriority="61" w:unhideWhenUsed="0"/>
+    <w:lsdException w:name="Light Grid Accent 4" w:semiHidden="0" w:uiPriority="62" w:unhideWhenUsed="0"/>
+    <w:lsdException w:name="Medium Shading 1 Accent 4" w:semiHidden="0" w:uiPriority="63" w:unhideWhenUsed="0"/>
+    <w:lsdException w:name="Medium Shading 2 Accent 4" w:semiHidden="0" w:uiPriority="64" w:unhideWhenUsed="0"/>
+    <w:lsdException w:name="Medium List 1 Accent 4" w:semiHidden="0" w:uiPriority="65" w:unhideWhenUsed="0"/>
+    <w:lsdException w:name="Medium List 2 Accent 4" w:semiHidden="0" w:uiPriority="66" w:unhideWhenUsed="0"/>
+    <w:lsdException w:name="Medium Grid 1 Accent 4" w:semiHidden="0" w:uiPriority="67" w:unhideWhenUsed="0"/>
+    <w:lsdException w:name="Medium Grid 2 Accent 4" w:semiHidden="0" w:uiPriority="68" w:unhideWhenUsed="0"/>
+    <w:lsdException w:name="Medium Grid 3 Accent 4" w:semiHidden="0" w:uiPriority="69" w:unhideWhenUsed="0"/>
+    <w:lsdException w:name="Dark List Accent 4" w:semiHidden="0" w:uiPriority="70" w:unhideWhenUsed="0"/>
+    <w:lsdException w:name="Colorful Shading Accent 4" w:semiHidden="0" w:uiPriority="71" w:unhideWhenUsed="0"/>
+    <w:lsdException w:name="Colorful List Accent 4" w:semiHidden="0" w:uiPriority="72" w:unhideWhenUsed="0"/>
+    <w:lsdException w:name="Colorful Grid Accent 4" w:semiHidden="0" w:uiPriority="73" w:unhideWhenUsed="0"/>
+    <w:lsdException w:name="Light Shading Accent 5" w:semiHidden="0" w:uiPriority="60" w:unhideWhenUsed="0"/>
+    <w:lsdException w:name="Light List Accent 5" w:semiHidden="0" w:uiPriority="61" w:unhideWhenUsed="0"/>
+    <w:lsdException w:name="Light Grid Accent 5" w:semiHidden="0" w:uiPriority="62" w:unhideWhenUsed="0"/>
+    <w:lsdException w:name="Medium Shading 1 Accent 5" w:semiHidden="0" w:uiPriority="63" w:unhideWhenUsed="0"/>
+    <w:lsdException w:name="Medium Shading 2 Accent 5" w:semiHidden="0" w:uiPriority="64" w:unhideWhenUsed="0"/>
+    <w:lsdException w:name="Medium List 1 Accent 5" w:semiHidden="0" w:uiPriority="65" w:unhideWhenUsed="0"/>
+    <w:lsdException w:name="Medium List 2 Accent 5" w:semiHidden="0" w:uiPriority="66" w:unhideWhenUsed="0"/>
+    <w:lsdException w:name="Medium Grid 1 Accent 5" w:semiHidden="0" w:uiPriority="67" w:unhideWhenUsed="0"/>
+    <w:lsdException w:name="Medium Grid 2 Accent 5" w:semiHidden="0" w:uiPriority="68" w:unhideWhenUsed="0"/>
+    <w:lsdException w:name="Medium Grid 3 Accent 5" w:semiHidden="0" w:uiPriority="69" w:unhideWhenUsed="0"/>
+    <w:lsdException w:name="Dark List Accent 5" w:semiHidden="0" w:uiPriority="70" w:unhideWhenUsed="0"/>
+    <w:lsdException w:name="Colorful Shading Accent 5" w:semiHidden="0" w:uiPriority="71" w:unhideWhenUsed="0"/>
+    <w:lsdException w:name="Colorful List Accent 5" w:semiHidden="0" w:uiPriority="72" w:unhideWhenUsed="0"/>
+    <w:lsdException w:name="Colorful Grid Accent 5" w:semiHidden="0" w:uiPriority="73" w:unhideWhenUsed="0"/>
+    <w:lsdException w:name="Light Shading Accent 6" w:semiHidden="0" w:uiPriority="60" w:unhideWhenUsed="0"/>
+    <w:lsdException w:name="Light List Accent 6" w:semiHidden="0" w:uiPriority="61" w:unhideWhenUsed="0"/>
+    <w:lsdException w:name="Light Grid Accent 6" w:semiHidden="0" w:uiPriority="62" w:unhideWhenUsed="0"/>
+    <w:lsdException w:name="Medium Shading 1 Accent 6" w:semiHidden="0" w:uiPriority="63" w:unhideWhenUsed="0"/>
+    <w:lsdException w:name="Medium Shading 2 Accent 6" w:semiHidden="0" w:uiPriority="64" w:unhideWhenUsed="0"/>
+    <w:lsdException w:name="Medium List 1 Accent 6" w:semiHidden="0" w:uiPriority="65" w:unhideWhenUsed="0"/>
+    <w:lsdException w:name="Medium List 2 Accent 6" w:semiHidden="0" w:uiPriority="66" w:unhideWhenUsed="0"/>
+    <w:lsdException w:name="Medium Grid 1 Accent 6" w:semiHidden="0" w:uiPriority="67" w:unhideWhenUsed="0"/>
+    <w:lsdException w:name="Medium Grid 2 Accent 6" w:semiHidden="0" w:uiPriority="68" w:unhideWhenUsed="0"/>
+    <w:lsdException w:name="Medium Grid 3 Accent 6" w:semiHidden="0" w:uiPriority="69" w:unhideWhenUsed="0"/>
+    <w:lsdException w:name="Dark List Accent 6" w:semiHidden="0" w:uiPriority="70" w:unhideWhenUsed="0"/>
+    <w:lsdException w:name="Colorful Shading Accent 6" w:semiHidden="0" w:uiPriority="71" w:unhideWhenUsed="0"/>
+    <w:lsdException w:name="Colorful List Accent 6" w:semiHidden="0" w:uiPriority="72" w:unhideWhenUsed="0"/>
+    <w:lsdException w:name="Colorful Grid Accent 6" w:semiHidden="0" w:uiPriority="73" w:unhideWhenUsed="0"/>
+    <w:lsdException w:name="Subtle Emphasis" w:semiHidden="0" w:uiPriority="19" w:unhideWhenUsed="0" w:qFormat="1"/>
+    <w:lsdException w:name="Intense Emphasis" w:semiHidden="0" w:uiPriority="21" w:unhideWhenUsed="0" w:qFormat="1"/>
+    <w:lsdException w:name="Subtle Reference" w:semiHidden="0" w:uiPriority="31" w:unhideWhenUsed="0" w:qFormat="1"/>
+    <w:lsdException w:name="Intense Reference" w:semiHidden="0" w:uiPriority="32" w:unhideWhenUsed="0" w:qFormat="1"/>
+    <w:lsdException w:name="Book Title" w:semiHidden="0" w:uiPriority="33" w:unhideWhenUsed="0" w:qFormat="1"/>
+    <w:lsdException w:name="Bibliography" w:uiPriority="37"/>
+    <w:lsdException w:name="TOC Heading" w:uiPriority="39" w:qFormat="1"/>
+  </w:latentStyles>
+  <w:style w:type="paragraph" w:default="1" w:styleId="Normal">
+    <w:name w:val="Normal"/>
+    <w:qFormat/>
+    <w:rsid w:val="00660F43"/>
+    <w:pPr>
+      <w:suppressAutoHyphens/>
+      <w:spacing w:after="240" w:line="240" w:lineRule="auto"/>
+    </w:pPr>
+    <w:rPr>
+      <w:rFonts w:ascii="Arial" w:eastAsia="Times New Roman" w:hAnsi="Arial" w:cs="Times New Roman"/>
+      <w:lang w:eastAsia="ar-SA"/>
+    </w:rPr>
+  </w:style>
+  <w:style w:type="character" w:default="1" w:styleId="DefaultParagraphFont">
+    <w:name w:val="Default Paragraph Font"/>
+    <w:uiPriority w:val="1"/>
+    <w:semiHidden/>
+    <w:unhideWhenUsed/>
+  </w:style>
+  <w:style w:type="table" w:default="1" w:styleId="TableNormal">
+    <w:name w:val="Normal Table"/>
+    <w:uiPriority w:val="99"/>
+    <w:semiHidden/>
+    <w:unhideWhenUsed/>
+    <w:tblPr>
+      <w:tblInd w:w="0" w:type="dxa"/>
+      <w:tblCellMar>
+        <w:top w:w="0" w:type="dxa"/>
+        <w:left w:w="108" w:type="dxa"/>
+        <w:bottom w:w="0" w:type="dxa"/>
+        <w:right w:w="108" w:type="dxa"/>
+      </w:tblCellMar>
+    </w:tblPr>
+  </w:style>
+  <w:style w:type="numbering" w:default="1" w:styleId="NoList">
+    <w:name w:val="No List"/>
+    <w:uiPriority w:val="99"/>
+    <w:semiHidden/>
+    <w:unhideWhenUsed/>
+  </w:style>
+  <w:style w:type="paragraph" w:customStyle="1" w:styleId="Loetelu-vaheta">
+    <w:name w:val="Loetelu - vaheta"/>
+    <w:basedOn w:val="Normal"/>
+    <w:rsid w:val="00660F43"/>
+    <w:pPr>
+      <w:numPr>
+        <w:numId w:val="1"/>
+      </w:numPr>
+      <w:spacing w:after="0"/>
+    </w:pPr>
+  </w:style>
+  <w:style w:type="numbering" w:customStyle="1" w:styleId="Loetelu-punktidega">
+    <w:name w:val="Loetelu - punktidega"/>
+    <w:basedOn w:val="NoList"/>
+    <w:rsid w:val="00660F43"/>
+    <w:pPr>
+      <w:numPr>
+        <w:numId w:val="1"/>
+      </w:numPr>
+    </w:pPr>
+  </w:style>
+  <w:style w:type="paragraph" w:customStyle="1" w:styleId="tabelisisu">
+    <w:name w:val="tabeli sisu"/>
+    <w:basedOn w:val="Normal"/>
+    <w:rsid w:val="00660F43"/>
+    <w:pPr>
+      <w:spacing w:after="0"/>
+    </w:pPr>
+    <w:rPr>
+      <w:sz w:val="20"/>
+      <w:szCs w:val="20"/>
+    </w:rPr>
+  </w:style>
+  <w:style w:type="paragraph" w:customStyle="1" w:styleId="ListParagraph1">
+    <w:name w:val="List Paragraph1"/>
+    <w:basedOn w:val="Normal"/>
+    <w:uiPriority w:val="34"/>
+    <w:qFormat/>
+    <w:rsid w:val="00660F43"/>
+    <w:pPr>
+      <w:numPr>
+        <w:numId w:val="3"/>
+      </w:numPr>
+      <w:contextualSpacing/>
+    </w:pPr>
+  </w:style>
+  <w:style w:type="paragraph" w:customStyle="1" w:styleId="Heading11">
+    <w:name w:val="Heading 11"/>
+    <w:basedOn w:val="Normal"/>
+    <w:rsid w:val="00660F43"/>
+    <w:pPr>
+      <w:keepNext/>
+      <w:pageBreakBefore/>
+      <w:numPr>
+        <w:numId w:val="2"/>
+      </w:numPr>
+      <w:shd w:val="clear" w:color="auto" w:fill="C6D9F1"/>
+      <w:spacing w:before="480" w:after="0"/>
+    </w:pPr>
+    <w:rPr>
+      <w:b/>
+      <w:sz w:val="32"/>
+    </w:rPr>
+  </w:style>
+  <w:style w:type="paragraph" w:customStyle="1" w:styleId="Heading21">
+    <w:name w:val="Heading 21"/>
+    <w:basedOn w:val="Normal"/>
+    <w:next w:val="BodyText"/>
+    <w:rsid w:val="00660F43"/>
+    <w:pPr>
+      <w:keepNext/>
+      <w:numPr>
+        <w:ilvl w:val="1"/>
+        <w:numId w:val="2"/>
+      </w:numPr>
+      <w:spacing w:before="240"/>
+    </w:pPr>
+    <w:rPr>
+      <w:b/>
+      <w:spacing w:val="20"/>
+      <w:sz w:val="28"/>
+    </w:rPr>
+  </w:style>
+  <w:style w:type="paragraph" w:customStyle="1" w:styleId="Heading31">
+    <w:name w:val="Heading 31"/>
+    <w:basedOn w:val="Normal"/>
+    <w:next w:val="Normal"/>
+    <w:rsid w:val="00660F43"/>
+    <w:pPr>
+      <w:numPr>
+        <w:ilvl w:val="2"/>
+        <w:numId w:val="2"/>
+      </w:numPr>
+      <w:spacing w:before="240"/>
+    </w:pPr>
+    <w:rPr>
+      <w:b/>
+      <w:sz w:val="24"/>
+    </w:rPr>
+  </w:style>
+  <w:style w:type="paragraph" w:customStyle="1" w:styleId="Heading41">
+    <w:name w:val="Heading 41"/>
+    <w:basedOn w:val="Normal"/>
+    <w:unhideWhenUsed/>
+    <w:rsid w:val="00660F43"/>
+    <w:pPr>
+      <w:numPr>
+        <w:ilvl w:val="3"/>
+        <w:numId w:val="2"/>
+      </w:numPr>
+    </w:pPr>
+  </w:style>
+  <w:style w:type="paragraph" w:customStyle="1" w:styleId="Heading51">
+    <w:name w:val="Heading 51"/>
+    <w:basedOn w:val="Normal"/>
+    <w:semiHidden/>
+    <w:unhideWhenUsed/>
+    <w:rsid w:val="00660F43"/>
+    <w:pPr>
+      <w:numPr>
+        <w:ilvl w:val="4"/>
+        <w:numId w:val="2"/>
+      </w:numPr>
+    </w:pPr>
+  </w:style>
+  <w:style w:type="paragraph" w:customStyle="1" w:styleId="Heading61">
+    <w:name w:val="Heading 61"/>
+    <w:basedOn w:val="Normal"/>
+    <w:semiHidden/>
+    <w:unhideWhenUsed/>
+    <w:rsid w:val="00660F43"/>
+    <w:pPr>
+      <w:numPr>
+        <w:ilvl w:val="5"/>
+        <w:numId w:val="2"/>
+      </w:numPr>
+    </w:pPr>
+  </w:style>
+  <w:style w:type="paragraph" w:customStyle="1" w:styleId="Heading71">
+    <w:name w:val="Heading 71"/>
+    <w:basedOn w:val="Normal"/>
+    <w:semiHidden/>
+    <w:unhideWhenUsed/>
+    <w:rsid w:val="00660F43"/>
+    <w:pPr>
+      <w:numPr>
+        <w:ilvl w:val="6"/>
+        <w:numId w:val="2"/>
+      </w:numPr>
+    </w:pPr>
+  </w:style>
+  <w:style w:type="paragraph" w:customStyle="1" w:styleId="Heading81">
+    <w:name w:val="Heading 81"/>
+    <w:basedOn w:val="Normal"/>
+    <w:semiHidden/>
+    <w:unhideWhenUsed/>
+    <w:rsid w:val="00660F43"/>
+    <w:pPr>
+      <w:numPr>
+        <w:ilvl w:val="7"/>
+        <w:numId w:val="2"/>
+      </w:numPr>
+    </w:pPr>
+  </w:style>
+  <w:style w:type="paragraph" w:customStyle="1" w:styleId="Heading91">
+    <w:name w:val="Heading 91"/>
+    <w:basedOn w:val="Normal"/>
+    <w:semiHidden/>
+    <w:unhideWhenUsed/>
+    <w:rsid w:val="00660F43"/>
+    <w:pPr>
+      <w:numPr>
+        <w:ilvl w:val="8"/>
+        <w:numId w:val="2"/>
+      </w:numPr>
+    </w:pPr>
+  </w:style>
+  <w:style w:type="paragraph" w:styleId="BodyText">
+    <w:name w:val="Body Text"/>
+    <w:basedOn w:val="Normal"/>
+    <w:link w:val="BodyTextChar"/>
+    <w:uiPriority w:val="99"/>
+    <w:semiHidden/>
+    <w:unhideWhenUsed/>
+    <w:rsid w:val="00660F43"/>
+    <w:pPr>
+      <w:spacing w:after="120"/>
+    </w:pPr>
+  </w:style>
+  <w:style w:type="character" w:customStyle="1" w:styleId="BodyTextChar">
+    <w:name w:val="Body Text Char"/>
+    <w:basedOn w:val="DefaultParagraphFont"/>
+    <w:link w:val="BodyText"/>
+    <w:uiPriority w:val="99"/>
+    <w:semiHidden/>
+    <w:rsid w:val="00660F43"/>
+    <w:rPr>
+      <w:rFonts w:ascii="Arial" w:eastAsia="Times New Roman" w:hAnsi="Arial" w:cs="Times New Roman"/>
+      <w:lang w:eastAsia="ar-SA"/>
+    </w:rPr>
+  </w:style>
+  <w:style w:type="paragraph" w:styleId="BalloonText">
+    <w:name w:val="Balloon Text"/>
+    <w:basedOn w:val="Normal"/>
+    <w:link w:val="BalloonTextChar"/>
+    <w:uiPriority w:val="99"/>
+    <w:semiHidden/>
+    <w:unhideWhenUsed/>
+    <w:rsid w:val="00660F43"/>
+    <w:pPr>
+      <w:spacing w:after="0"/>
+    </w:pPr>
+    <w:rPr>
+      <w:rFonts w:ascii="Tahoma" w:hAnsi="Tahoma" w:cs="Tahoma"/>
+      <w:sz w:val="16"/>
+      <w:szCs w:val="16"/>
+    </w:rPr>
+  </w:style>
+  <w:style w:type="character" w:customStyle="1" w:styleId="BalloonTextChar">
+    <w:name w:val="Balloon Text Char"/>
+    <w:basedOn w:val="DefaultParagraphFont"/>
+    <w:link w:val="BalloonText"/>
+    <w:uiPriority w:val="99"/>
+    <w:semiHidden/>
+    <w:rsid w:val="00660F43"/>
+    <w:rPr>
+      <w:rFonts w:ascii="Tahoma" w:eastAsia="Times New Roman" w:hAnsi="Tahoma" w:cs="Tahoma"/>
+      <w:sz w:val="16"/>
+      <w:szCs w:val="16"/>
+      <w:lang w:eastAsia="ar-SA"/>
+    </w:rPr>
+  </w:style>
+  <w:style w:type="paragraph" w:styleId="Title">
+    <w:name w:val="Title"/>
+    <w:basedOn w:val="Normal"/>
+    <w:next w:val="Normal"/>
+    <w:link w:val="TitleChar"/>
+    <w:uiPriority w:val="10"/>
+    <w:qFormat/>
+    <w:rsid w:val="00892FD2"/>
+    <w:pPr>
+      <w:pBdr>
+        <w:bottom w:val="single" w:sz="8" w:space="4" w:color="4F81BD" w:themeColor="accent1"/>
+      </w:pBdr>
+      <w:spacing w:after="300"/>
+      <w:contextualSpacing/>
+    </w:pPr>
+    <w:rPr>
+      <w:rFonts w:asciiTheme="majorHAnsi" w:eastAsiaTheme="majorEastAsia" w:hAnsiTheme="majorHAnsi" w:cstheme="majorBidi"/>
+      <w:color w:val="17365D" w:themeColor="text2" w:themeShade="BF"/>
+      <w:spacing w:val="5"/>
+      <w:kern w:val="28"/>
+      <w:sz w:val="52"/>
+      <w:szCs w:val="52"/>
+    </w:rPr>
+  </w:style>
+  <w:style w:type="character" w:customStyle="1" w:styleId="TitleChar">
+    <w:name w:val="Title Char"/>
+    <w:basedOn w:val="DefaultParagraphFont"/>
+    <w:link w:val="Title"/>
+    <w:uiPriority w:val="10"/>
+    <w:rsid w:val="00892FD2"/>
+    <w:rPr>
+      <w:rFonts w:asciiTheme="majorHAnsi" w:eastAsiaTheme="majorEastAsia" w:hAnsiTheme="majorHAnsi" w:cstheme="majorBidi"/>
+      <w:color w:val="17365D" w:themeColor="text2" w:themeShade="BF"/>
+      <w:spacing w:val="5"/>
+      <w:kern w:val="28"/>
+      <w:sz w:val="52"/>
+      <w:szCs w:val="52"/>
+      <w:lang w:eastAsia="ar-SA"/>
+    </w:rPr>
+  </w:style>
+  <w:style w:type="paragraph" w:styleId="Header">
+    <w:name w:val="header"/>
+    <w:basedOn w:val="Normal"/>
+    <w:link w:val="HeaderChar"/>
+    <w:uiPriority w:val="99"/>
+    <w:unhideWhenUsed/>
+    <w:rsid w:val="00100351"/>
+    <w:pPr>
+      <w:tabs>
+        <w:tab w:val="center" w:pos="4536"/>
+        <w:tab w:val="right" w:pos="9072"/>
+      </w:tabs>
+      <w:spacing w:after="0"/>
+    </w:pPr>
+  </w:style>
+  <w:style w:type="character" w:customStyle="1" w:styleId="HeaderChar">
+    <w:name w:val="Header Char"/>
+    <w:basedOn w:val="DefaultParagraphFont"/>
+    <w:link w:val="Header"/>
+    <w:uiPriority w:val="99"/>
+    <w:rsid w:val="00100351"/>
+    <w:rPr>
+      <w:rFonts w:ascii="Arial" w:eastAsia="Times New Roman" w:hAnsi="Arial" w:cs="Times New Roman"/>
+      <w:lang w:eastAsia="ar-SA"/>
+    </w:rPr>
+  </w:style>
+  <w:style w:type="paragraph" w:styleId="Footer">
+    <w:name w:val="footer"/>
+    <w:basedOn w:val="Normal"/>
+    <w:link w:val="FooterChar"/>
+    <w:uiPriority w:val="99"/>
+    <w:unhideWhenUsed/>
+    <w:rsid w:val="00100351"/>
+    <w:pPr>
+      <w:tabs>
+        <w:tab w:val="center" w:pos="4536"/>
+        <w:tab w:val="right" w:pos="9072"/>
+      </w:tabs>
+      <w:spacing w:after="0"/>
+    </w:pPr>
+  </w:style>
+  <w:style w:type="character" w:customStyle="1" w:styleId="FooterChar">
+    <w:name w:val="Footer Char"/>
+    <w:basedOn w:val="DefaultParagraphFont"/>
+    <w:link w:val="Footer"/>
+    <w:uiPriority w:val="99"/>
+    <w:rsid w:val="00100351"/>
+    <w:rPr>
+      <w:rFonts w:ascii="Arial" w:eastAsia="Times New Roman" w:hAnsi="Arial" w:cs="Times New Roman"/>
       <w:lang w:eastAsia="ar-SA"/>
     </w:rPr>
   </w:style>

</xml_diff>